<commit_message>
Added further test cases
</commit_message>
<xml_diff>
--- a/writeup/current/user manual v1.3.docx
+++ b/writeup/current/user manual v1.3.docx
@@ -1,6 +1,6 @@
 
 <file path=word/document.xml><?xml version="1.0" encoding="utf-8"?>
-<w:document xmlns:wpc="http://schemas.microsoft.com/office/word/2010/wordprocessingCanvas" xmlns:mc="http://schemas.openxmlformats.org/markup-compatibility/2006" xmlns:o="urn:schemas-microsoft-com:office:office" xmlns:r="http://schemas.openxmlformats.org/officeDocument/2006/relationships" xmlns:m="http://schemas.openxmlformats.org/officeDocument/2006/math" xmlns:v="urn:schemas-microsoft-com:vml" xmlns:wp14="http://schemas.microsoft.com/office/word/2010/wordprocessingDrawing" xmlns:wp="http://schemas.openxmlformats.org/drawingml/2006/wordprocessingDrawing" xmlns:w10="urn:schemas-microsoft-com:office:word" xmlns:w="http://schemas.openxmlformats.org/wordprocessingml/2006/main" xmlns:w14="http://schemas.microsoft.com/office/word/2010/wordml" xmlns:wpg="http://schemas.microsoft.com/office/word/2010/wordprocessingGroup" xmlns:wpi="http://schemas.microsoft.com/office/word/2010/wordprocessingInk" xmlns:wne="http://schemas.microsoft.com/office/word/2006/wordml" xmlns:wps="http://schemas.microsoft.com/office/word/2010/wordprocessingShape" mc:Ignorable="w14 wp14">
+<w:document xmlns:wpc="http://schemas.microsoft.com/office/word/2010/wordprocessingCanvas" xmlns:mc="http://schemas.openxmlformats.org/markup-compatibility/2006" xmlns:o="urn:schemas-microsoft-com:office:office" xmlns:r="http://schemas.openxmlformats.org/officeDocument/2006/relationships" xmlns:m="http://schemas.openxmlformats.org/officeDocument/2006/math" xmlns:v="urn:schemas-microsoft-com:vml" xmlns:wp14="http://schemas.microsoft.com/office/word/2010/wordprocessingDrawing" xmlns:wp="http://schemas.openxmlformats.org/drawingml/2006/wordprocessingDrawing" xmlns:w10="urn:schemas-microsoft-com:office:word" xmlns:w="http://schemas.openxmlformats.org/wordprocessingml/2006/main" xmlns:w14="http://schemas.microsoft.com/office/word/2010/wordml" xmlns:w15="http://schemas.microsoft.com/office/word/2012/wordml" xmlns:wpg="http://schemas.microsoft.com/office/word/2010/wordprocessingGroup" xmlns:wpi="http://schemas.microsoft.com/office/word/2010/wordprocessingInk" xmlns:wne="http://schemas.microsoft.com/office/word/2006/wordml" xmlns:wps="http://schemas.microsoft.com/office/word/2010/wordprocessingShape" mc:Ignorable="w14 w15 wp14">
   <w:body>
     <w:p>
       <w:pPr>
@@ -90,7 +90,7 @@
                     </pic:cNvPicPr>
                   </pic:nvPicPr>
                   <pic:blipFill>
-                    <a:blip r:embed="rId7">
+                    <a:blip r:embed="rId6">
                       <a:extLst>
                         <a:ext uri="{28A0092B-C50C-407E-A947-70E740481C1C}">
                           <a14:useLocalDpi xmlns:a14="http://schemas.microsoft.com/office/drawing/2010/main" val="0"/>
@@ -735,7 +735,7 @@
                     </pic:cNvPicPr>
                   </pic:nvPicPr>
                   <pic:blipFill>
-                    <a:blip r:embed="rId8">
+                    <a:blip r:embed="rId7">
                       <a:extLst>
                         <a:ext uri="{28A0092B-C50C-407E-A947-70E740481C1C}">
                           <a14:useLocalDpi xmlns:a14="http://schemas.microsoft.com/office/drawing/2010/main" val="0"/>
@@ -889,7 +889,7 @@
                     </pic:cNvPicPr>
                   </pic:nvPicPr>
                   <pic:blipFill>
-                    <a:blip r:embed="rId9">
+                    <a:blip r:embed="rId8">
                       <a:extLst>
                         <a:ext uri="{28A0092B-C50C-407E-A947-70E740481C1C}">
                           <a14:useLocalDpi xmlns:a14="http://schemas.microsoft.com/office/drawing/2010/main" val="0"/>
@@ -958,7 +958,7 @@
                     </pic:cNvPicPr>
                   </pic:nvPicPr>
                   <pic:blipFill>
-                    <a:blip r:embed="rId10">
+                    <a:blip r:embed="rId9">
                       <a:extLst>
                         <a:ext uri="{28A0092B-C50C-407E-A947-70E740481C1C}">
                           <a14:useLocalDpi xmlns:a14="http://schemas.microsoft.com/office/drawing/2010/main" val="0"/>
@@ -1027,7 +1027,7 @@
                     </pic:cNvPicPr>
                   </pic:nvPicPr>
                   <pic:blipFill>
-                    <a:blip r:embed="rId11">
+                    <a:blip r:embed="rId10">
                       <a:extLst>
                         <a:ext uri="{28A0092B-C50C-407E-A947-70E740481C1C}">
                           <a14:useLocalDpi xmlns:a14="http://schemas.microsoft.com/office/drawing/2010/main" val="0"/>
@@ -1096,7 +1096,7 @@
                     </pic:cNvPicPr>
                   </pic:nvPicPr>
                   <pic:blipFill>
-                    <a:blip r:embed="rId12">
+                    <a:blip r:embed="rId11">
                       <a:extLst>
                         <a:ext uri="{28A0092B-C50C-407E-A947-70E740481C1C}">
                           <a14:useLocalDpi xmlns:a14="http://schemas.microsoft.com/office/drawing/2010/main" val="0"/>
@@ -1193,7 +1193,7 @@
                           </pic:cNvPicPr>
                         </pic:nvPicPr>
                         <pic:blipFill>
-                          <a:blip r:embed="rId13" cstate="print">
+                          <a:blip r:embed="rId12" cstate="print">
                             <a:extLst>
                               <a:ext uri="{28A0092B-C50C-407E-A947-70E740481C1C}">
                                 <a14:useLocalDpi xmlns:a14="http://schemas.microsoft.com/office/drawing/2010/main" val="0"/>
@@ -1271,7 +1271,7 @@
               </wp:anchor>
             </w:drawing>
           </mc:Choice>
-          <mc:Fallback xmlns:w15="http://schemas.microsoft.com/office/word/2012/wordml">
+          <mc:Fallback>
             <w:pict>
               <v:group w14:anchorId="27C4A9AF" id="Group 18" o:spid="_x0000_s1026" style="position:absolute;left:0;text-align:left;margin-left:3.75pt;margin-top:.9pt;width:77.3pt;height:90.75pt;z-index:251654144" coordsize="9817,11525" o:gfxdata="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">
                 <v:shapetype id="_x0000_t75" coordsize="21600,21600" o:spt="75" o:preferrelative="t" path="m@4@5l@4@11@9@11@9@5xe" filled="f" stroked="f">
@@ -1294,7 +1294,7 @@
                   <o:lock v:ext="edit" aspectratio="t"/>
                 </v:shapetype>
                 <v:shape id="Picture 7" o:spid="_x0000_s1027" type="#_x0000_t75" style="position:absolute;width:9817;height:9334;visibility:visible;mso-wrap-style:square" o:gfxdata="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">
-                  <v:imagedata r:id="rId14" o:title="Food blob"/>
+                  <v:imagedata r:id="rId13" o:title="Food blob"/>
                   <v:path arrowok="t"/>
                 </v:shape>
                 <v:shapetype id="_x0000_t202" coordsize="21600,21600" o:spt="202" path="m,l,21600r21600,l21600,xe">
@@ -1368,7 +1368,7 @@
                           </pic:cNvPicPr>
                         </pic:nvPicPr>
                         <pic:blipFill>
-                          <a:blip r:embed="rId15">
+                          <a:blip r:embed="rId14">
                             <a:extLst>
                               <a:ext uri="{28A0092B-C50C-407E-A947-70E740481C1C}">
                                 <a14:useLocalDpi xmlns:a14="http://schemas.microsoft.com/office/drawing/2010/main" val="0"/>
@@ -1423,13 +1423,8 @@
                                   <w:noProof/>
                                 </w:rPr>
                               </w:pPr>
-                              <w:proofErr w:type="gramStart"/>
                               <w:r>
-                                <w:t>A pheromone trial from food to the nest.</w:t>
-                              </w:r>
-                              <w:proofErr w:type="gramEnd"/>
-                              <w:r>
-                                <w:t xml:space="preserve"> It is being followed by a number of ants so returning with food and others looking for food.</w:t>
+                                <w:t>A pheromone trial from food to the nest. It is being followed by a number of ants so returning with food and others looking for food.</w:t>
                               </w:r>
                             </w:p>
                           </w:txbxContent>
@@ -1447,11 +1442,11 @@
               </wp:anchor>
             </w:drawing>
           </mc:Choice>
-          <mc:Fallback xmlns:w15="http://schemas.microsoft.com/office/word/2012/wordml">
+          <mc:Fallback>
             <w:pict>
               <v:group w14:anchorId="42E4737F" id="Group 14" o:spid="_x0000_s1029" style="position:absolute;left:0;text-align:left;margin-left:333pt;margin-top:2pt;width:117.75pt;height:286.95pt;z-index:251651072" coordsize="14954,36442" o:gfxdata="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">
                 <v:shape id="Picture 8" o:spid="_x0000_s1030" type="#_x0000_t75" style="position:absolute;width:14954;height:27400;visibility:visible;mso-wrap-style:square" o:gfxdata="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">
-                  <v:imagedata r:id="rId16" o:title="Pheromone trial leading to food"/>
+                  <v:imagedata r:id="rId15" o:title="Pheromone trial leading to food"/>
                   <v:path arrowok="t"/>
                 </v:shape>
                 <v:shape id="Text Box 13" o:spid="_x0000_s1031" type="#_x0000_t202" style="position:absolute;top:28194;width:14954;height:8248;visibility:visible;mso-wrap-style:square;v-text-anchor:top" o:gfxdata="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" stroked="f">
@@ -1556,7 +1551,7 @@
                           </pic:cNvPicPr>
                         </pic:nvPicPr>
                         <pic:blipFill>
-                          <a:blip r:embed="rId17">
+                          <a:blip r:embed="rId16">
                             <a:extLst>
                               <a:ext uri="{28A0092B-C50C-407E-A947-70E740481C1C}">
                                 <a14:useLocalDpi xmlns:a14="http://schemas.microsoft.com/office/drawing/2010/main" val="0"/>
@@ -1631,11 +1626,11 @@
               </wp:anchor>
             </w:drawing>
           </mc:Choice>
-          <mc:Fallback xmlns:w15="http://schemas.microsoft.com/office/word/2012/wordml">
+          <mc:Fallback>
             <w:pict>
               <v:group w14:anchorId="2A672808" id="Group 17" o:spid="_x0000_s1032" style="position:absolute;left:0;text-align:left;margin-left:2.25pt;margin-top:3.2pt;width:47pt;height:69pt;z-index:251657216" coordsize="5969,8763" o:gfxdata="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">
                 <v:shape id="Picture 6" o:spid="_x0000_s1033" type="#_x0000_t75" style="position:absolute;width:5969;height:6477;visibility:visible;mso-wrap-style:square" o:gfxdata="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">
-                  <v:imagedata r:id="rId18" o:title="Nests"/>
+                  <v:imagedata r:id="rId17" o:title="Nests"/>
                   <v:path arrowok="t"/>
                 </v:shape>
                 <v:shape id="Text Box 16" o:spid="_x0000_s1034" type="#_x0000_t202" style="position:absolute;top:7048;width:5969;height:1715;visibility:visible;mso-wrap-style:square;v-text-anchor:top" o:gfxdata="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" stroked="f">
@@ -1839,6 +1834,7 @@
         <w:rPr>
           <w:b/>
         </w:rPr>
+        <w:lastRenderedPageBreak/>
         <w:t>Eye Angle –</w:t>
       </w:r>
       <w:r>
@@ -1915,7 +1911,6 @@
         <w:rPr>
           <w:b/>
         </w:rPr>
-        <w:lastRenderedPageBreak/>
         <w:t xml:space="preserve">Explorative Influence </w:t>
       </w:r>
       <w:r>
@@ -2073,7 +2068,6 @@
         </w:rPr>
         <w:t xml:space="preserve">Minimum number of Queen </w:t>
       </w:r>
-      <w:proofErr w:type="gramStart"/>
       <w:r>
         <w:rPr>
           <w:b/>
@@ -2086,7 +2080,6 @@
         </w:rPr>
         <w:t>teps</w:t>
       </w:r>
-      <w:proofErr w:type="gramEnd"/>
       <w:r>
         <w:t xml:space="preserve"> – The minimum number of steps a queen will take before reaching its nest site.</w:t>
       </w:r>
@@ -2112,7 +2105,6 @@
         </w:rPr>
         <w:t xml:space="preserve"> number of Queen </w:t>
       </w:r>
-      <w:proofErr w:type="gramStart"/>
       <w:r>
         <w:rPr>
           <w:b/>
@@ -2125,7 +2117,6 @@
         </w:rPr>
         <w:t>teps</w:t>
       </w:r>
-      <w:proofErr w:type="gramEnd"/>
       <w:r>
         <w:t xml:space="preserve"> – The maximum number of steps a queen will take before reaching its nest site.</w:t>
       </w:r>
@@ -2170,7 +2161,7 @@
                     </pic:cNvPicPr>
                   </pic:nvPicPr>
                   <pic:blipFill rotWithShape="1">
-                    <a:blip r:embed="rId19">
+                    <a:blip r:embed="rId18">
                       <a:extLst>
                         <a:ext uri="{28A0092B-C50C-407E-A947-70E740481C1C}">
                           <a14:useLocalDpi xmlns:a14="http://schemas.microsoft.com/office/drawing/2010/main" val="0"/>
@@ -2329,7 +2320,7 @@
               </wp:anchor>
             </w:drawing>
           </mc:Choice>
-          <mc:Fallback xmlns:w15="http://schemas.microsoft.com/office/word/2012/wordml">
+          <mc:Fallback>
             <w:pict>
               <v:shape w14:anchorId="61CB6B7A" id="Text Box 20" o:spid="_x0000_s1035" type="#_x0000_t202" style="position:absolute;left:0;text-align:left;margin-left:0;margin-top:387.25pt;width:374.25pt;height:.05pt;z-index:251659264;visibility:visible;mso-wrap-style:square;mso-wrap-distance-left:9pt;mso-wrap-distance-top:0;mso-wrap-distance-right:9pt;mso-wrap-distance-bottom:0;mso-position-horizontal:absolute;mso-position-horizontal-relative:text;mso-position-vertical:absolute;mso-position-vertical-relative:text;v-text-anchor:top" o:gfxdata="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" stroked="f">
                 <v:textbox style="mso-fit-shape-to-text:t" inset="0,0,0,0">
@@ -2384,7 +2375,7 @@
                     </pic:cNvPicPr>
                   </pic:nvPicPr>
                   <pic:blipFill>
-                    <a:blip r:embed="rId20">
+                    <a:blip r:embed="rId19">
                       <a:extLst>
                         <a:ext uri="{28A0092B-C50C-407E-A947-70E740481C1C}">
                           <a14:useLocalDpi xmlns:a14="http://schemas.microsoft.com/office/drawing/2010/main" val="0"/>
@@ -2698,7 +2689,7 @@
                     </pic:cNvPicPr>
                   </pic:nvPicPr>
                   <pic:blipFill>
-                    <a:blip r:embed="rId21">
+                    <a:blip r:embed="rId20">
                       <a:extLst>
                         <a:ext uri="{28A0092B-C50C-407E-A947-70E740481C1C}">
                           <a14:useLocalDpi xmlns:a14="http://schemas.microsoft.com/office/drawing/2010/main" val="0"/>
@@ -2792,7 +2783,7 @@
                     </pic:cNvPicPr>
                   </pic:nvPicPr>
                   <pic:blipFill>
-                    <a:blip r:embed="rId22">
+                    <a:blip r:embed="rId21">
                       <a:extLst>
                         <a:ext uri="{28A0092B-C50C-407E-A947-70E740481C1C}">
                           <a14:useLocalDpi xmlns:a14="http://schemas.microsoft.com/office/drawing/2010/main" val="0"/>
@@ -2938,7 +2929,7 @@
                           </pic:cNvPicPr>
                         </pic:nvPicPr>
                         <pic:blipFill>
-                          <a:blip r:embed="rId23">
+                          <a:blip r:embed="rId22">
                             <a:extLst>
                               <a:ext uri="{28A0092B-C50C-407E-A947-70E740481C1C}">
                                 <a14:useLocalDpi xmlns:a14="http://schemas.microsoft.com/office/drawing/2010/main" val="0"/>
@@ -3015,11 +3006,11 @@
               </wp:anchor>
             </w:drawing>
           </mc:Choice>
-          <mc:Fallback xmlns:w15="http://schemas.microsoft.com/office/word/2012/wordml">
+          <mc:Fallback>
             <w:pict>
               <v:group w14:anchorId="259EA5F6" id="Group 32" o:spid="_x0000_s1036" style="position:absolute;left:0;text-align:left;margin-left:0;margin-top:12.8pt;width:153pt;height:220.5pt;z-index:251675648;mso-position-horizontal:left;mso-position-horizontal-relative:margin" coordsize="19431,28003" o:gfxdata="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">
                 <v:shape id="Picture 30" o:spid="_x0000_s1037" type="#_x0000_t75" style="position:absolute;width:19431;height:25812;visibility:visible;mso-wrap-style:square" o:gfxdata="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">
-                  <v:imagedata r:id="rId24" o:title="species data (expanded + selected)(updated 01-02-14)"/>
+                  <v:imagedata r:id="rId23" o:title="species data (expanded + selected)(updated 01-02-14)"/>
                   <v:path arrowok="t"/>
                 </v:shape>
                 <v:shape id="Text Box 31" o:spid="_x0000_s1038" type="#_x0000_t202" style="position:absolute;top:26384;width:19431;height:1619;visibility:visible;mso-wrap-style:square;v-text-anchor:top" o:gfxdata="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" stroked="f">
@@ -3090,7 +3081,7 @@
                           </pic:cNvPicPr>
                         </pic:nvPicPr>
                         <pic:blipFill>
-                          <a:blip r:embed="rId25">
+                          <a:blip r:embed="rId24">
                             <a:extLst>
                               <a:ext uri="{28A0092B-C50C-407E-A947-70E740481C1C}">
                                 <a14:useLocalDpi xmlns:a14="http://schemas.microsoft.com/office/drawing/2010/main" val="0"/>
@@ -3165,11 +3156,11 @@
               </wp:anchor>
             </w:drawing>
           </mc:Choice>
-          <mc:Fallback xmlns:w15="http://schemas.microsoft.com/office/word/2012/wordml">
+          <mc:Fallback>
             <w:pict>
               <v:group w14:anchorId="1CF7813F" id="Group 29" o:spid="_x0000_s1039" style="position:absolute;left:0;text-align:left;margin-left:291pt;margin-top:.8pt;width:150.75pt;height:111.75pt;z-index:251671552" coordsize="19145,14192" o:gfxdata="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">
                 <v:shape id="Picture 27" o:spid="_x0000_s1040" type="#_x0000_t75" style="position:absolute;width:19050;height:10858;visibility:visible;mso-wrap-style:square" o:gfxdata="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">
-                  <v:imagedata r:id="rId26" o:title="species data (updated 01-02-14)"/>
+                  <v:imagedata r:id="rId25" o:title="species data (updated 01-02-14)"/>
                   <v:path arrowok="t"/>
                 </v:shape>
                 <v:shape id="Text Box 28" o:spid="_x0000_s1041" type="#_x0000_t202" style="position:absolute;top:11430;width:19145;height:2762;visibility:visible;mso-wrap-style:square;v-text-anchor:top" o:gfxdata="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" stroked="f">
@@ -3201,35 +3192,7 @@
         <w:rPr>
           <w:shd w:val="clear" w:color="auto" w:fill="FFFFFF"/>
         </w:rPr>
-        <w:t xml:space="preserve">The data panel contains information about all of the species currently in the simulation. As new species are created i.e. mutations occur, they are added to the data panel. Each species can be expanded by clicking on </w:t>
-      </w:r>
-      <w:proofErr w:type="gramStart"/>
-      <w:r>
-        <w:rPr>
-          <w:shd w:val="clear" w:color="auto" w:fill="FFFFFF"/>
-        </w:rPr>
-        <w:t>the +/-</w:t>
-      </w:r>
-      <w:proofErr w:type="gramEnd"/>
-      <w:r>
-        <w:rPr>
-          <w:shd w:val="clear" w:color="auto" w:fill="FFFFFF"/>
-        </w:rPr>
-        <w:t xml:space="preserve"> button to show more information about that species such as the number of ants and nests and the amount of food in the nests. The colour of the species text is the same colour of the species which it represents. You can select a species by clicking on the species name, this will move the simulation to centre on the first nest in the species, </w:t>
-      </w:r>
-      <w:proofErr w:type="gramStart"/>
-      <w:r>
-        <w:rPr>
-          <w:shd w:val="clear" w:color="auto" w:fill="FFFFFF"/>
-        </w:rPr>
-        <w:t>it</w:t>
-      </w:r>
-      <w:proofErr w:type="gramEnd"/>
-      <w:r>
-        <w:rPr>
-          <w:shd w:val="clear" w:color="auto" w:fill="FFFFFF"/>
-        </w:rPr>
-        <w:t xml:space="preserve"> will also display the species characteristics in the configuration panel. (</w:t>
+        <w:t>The data panel contains information about all of the species currently in the simulation. As new species are created i.e. mutations occur, they are added to the data panel. Each species can be expanded by clicking on the +/- button to show more information about that species such as the number of ants and nests and the amount of food in the nests. The colour of the species text is the same colour of the species which it represents. You can select a species by clicking on the species name, this will move the simulation to centre on the first nest in the species, it will also display the species characteristics in the configuration panel. (</w:t>
       </w:r>
       <w:r>
         <w:rPr>
@@ -3383,7 +3346,7 @@
                           </pic:cNvPicPr>
                         </pic:nvPicPr>
                         <pic:blipFill>
-                          <a:blip r:embed="rId27">
+                          <a:blip r:embed="rId26">
                             <a:extLst>
                               <a:ext uri="{28A0092B-C50C-407E-A947-70E740481C1C}">
                                 <a14:useLocalDpi xmlns:a14="http://schemas.microsoft.com/office/drawing/2010/main" val="0"/>
@@ -3458,11 +3421,11 @@
               </wp:anchor>
             </w:drawing>
           </mc:Choice>
-          <mc:Fallback xmlns:w15="http://schemas.microsoft.com/office/word/2012/wordml">
+          <mc:Fallback>
             <w:pict>
               <v:group w14:anchorId="73AA5778" id="Group 39" o:spid="_x0000_s1042" style="position:absolute;margin-left:.75pt;margin-top:.55pt;width:183pt;height:106.5pt;z-index:251682816" coordsize="23241,13525" o:gfxdata="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">
                 <v:shape id="Picture 38" o:spid="_x0000_s1043" type="#_x0000_t75" style="position:absolute;width:23241;height:11430;visibility:visible;mso-wrap-style:square" o:gfxdata="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">
-                  <v:imagedata r:id="rId28" o:title="configuration panel sample"/>
+                  <v:imagedata r:id="rId27" o:title="configuration panel sample"/>
                   <v:path arrowok="t"/>
                 </v:shape>
                 <v:shape id="Text Box 1" o:spid="_x0000_s1044" type="#_x0000_t202" style="position:absolute;top:12001;width:23241;height:1524;visibility:visible;mso-wrap-style:square;v-text-anchor:top" o:gfxdata="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" stroked="f">
@@ -3522,7 +3485,7 @@
                     </pic:cNvPicPr>
                   </pic:nvPicPr>
                   <pic:blipFill>
-                    <a:blip r:embed="rId29">
+                    <a:blip r:embed="rId28">
                       <a:extLst>
                         <a:ext uri="{28A0092B-C50C-407E-A947-70E740481C1C}">
                           <a14:useLocalDpi xmlns:a14="http://schemas.microsoft.com/office/drawing/2010/main" val="0"/>
@@ -3719,7 +3682,7 @@
                           </pic:cNvPicPr>
                         </pic:nvPicPr>
                         <pic:blipFill>
-                          <a:blip r:embed="rId30">
+                          <a:blip r:embed="rId29">
                             <a:extLst>
                               <a:ext uri="{28A0092B-C50C-407E-A947-70E740481C1C}">
                                 <a14:useLocalDpi xmlns:a14="http://schemas.microsoft.com/office/drawing/2010/main" val="0"/>
@@ -3790,11 +3753,11 @@
               </wp:anchor>
             </w:drawing>
           </mc:Choice>
-          <mc:Fallback xmlns:w15="http://schemas.microsoft.com/office/word/2012/wordml">
+          <mc:Fallback>
             <w:pict>
               <v:group w14:anchorId="4F8A4EC3" id="Group 47" o:spid="_x0000_s1045" style="position:absolute;margin-left:400.1pt;margin-top:32.25pt;width:451.3pt;height:333pt;z-index:251686912;mso-position-horizontal:right;mso-position-horizontal-relative:margin" coordorigin="" coordsize="57315,42290" o:gfxdata="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">
                 <v:shape id="Picture 45" o:spid="_x0000_s1046" type="#_x0000_t75" style="position:absolute;width:57312;height:40180;visibility:visible;mso-wrap-style:square" o:preferrelative="f" o:gfxdata="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">
-                  <v:imagedata r:id="rId31" o:title="use - change characteritic 3"/>
+                  <v:imagedata r:id="rId30" o:title="use - change characteritic 3"/>
                   <v:path arrowok="t"/>
                 </v:shape>
                 <v:shape id="Text Box 46" o:spid="_x0000_s1047" type="#_x0000_t202" style="position:absolute;top:40767;width:57315;height:1524;visibility:visible;mso-wrap-style:square;v-text-anchor:top" o:gfxdata="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" stroked="f">
@@ -3899,7 +3862,7 @@
                           </pic:cNvPicPr>
                         </pic:nvPicPr>
                         <pic:blipFill>
-                          <a:blip r:embed="rId32">
+                          <a:blip r:embed="rId31">
                             <a:extLst>
                               <a:ext uri="{28A0092B-C50C-407E-A947-70E740481C1C}">
                                 <a14:useLocalDpi xmlns:a14="http://schemas.microsoft.com/office/drawing/2010/main" val="0"/>
@@ -3978,11 +3941,11 @@
               </wp:anchor>
             </w:drawing>
           </mc:Choice>
-          <mc:Fallback xmlns:w15="http://schemas.microsoft.com/office/word/2012/wordml">
+          <mc:Fallback>
             <w:pict>
               <v:group w14:anchorId="4E7B273D" id="Group 53" o:spid="_x0000_s1048" style="position:absolute;margin-left:0;margin-top:.75pt;width:450.75pt;height:330.75pt;z-index:251691008;mso-position-horizontal-relative:margin;mso-width-relative:margin;mso-height-relative:margin" coordsize="57245,42005" o:gfxdata="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">
                 <v:shape id="Picture 50" o:spid="_x0000_s1049" type="#_x0000_t75" style="position:absolute;left:26;width:56702;height:39756;visibility:visible;mso-wrap-style:square" o:preferrelative="f" o:gfxdata="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">
-                  <v:imagedata r:id="rId33" o:title=""/>
+                  <v:imagedata r:id="rId32" o:title=""/>
                   <v:path arrowok="t"/>
                 </v:shape>
                 <v:shape id="Text Box 52" o:spid="_x0000_s1050" type="#_x0000_t202" style="position:absolute;top:40671;width:57245;height:1334;visibility:visible;mso-wrap-style:square;v-text-anchor:top" o:gfxdata="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" stroked="f">
@@ -4054,21 +4017,7 @@
         <w:shd w:val="clear" w:color="auto" w:fill="D9D9D9" w:themeFill="background1" w:themeFillShade="D9"/>
       </w:pPr>
       <w:r>
-        <w:t xml:space="preserve">Note: This will also change </w:t>
-      </w:r>
-      <w:commentRangeStart w:id="5"/>
-      <w:r>
-        <w:t>the</w:t>
-      </w:r>
-      <w:commentRangeEnd w:id="5"/>
-      <w:r>
-        <w:rPr>
-          <w:rStyle w:val="CommentReference"/>
-        </w:rPr>
-        <w:commentReference w:id="5"/>
-      </w:r>
-      <w:r>
-        <w:t xml:space="preserve"> Ant health</w:t>
+        <w:t>Note: This will also change the Ant health</w:t>
       </w:r>
       <w:r>
         <w:t xml:space="preserve"> and it will change the colour of the update button</w:t>
@@ -4128,7 +4077,7 @@
                           </pic:cNvPicPr>
                         </pic:nvPicPr>
                         <pic:blipFill>
-                          <a:blip r:embed="rId35">
+                          <a:blip r:embed="rId33">
                             <a:extLst>
                               <a:ext uri="{28A0092B-C50C-407E-A947-70E740481C1C}">
                                 <a14:useLocalDpi xmlns:a14="http://schemas.microsoft.com/office/drawing/2010/main" val="0"/>
@@ -4201,11 +4150,11 @@
               </wp:anchor>
             </w:drawing>
           </mc:Choice>
-          <mc:Fallback xmlns:w15="http://schemas.microsoft.com/office/word/2012/wordml">
+          <mc:Fallback>
             <w:pict>
               <v:group w14:anchorId="5840A1EC" id="Group 56" o:spid="_x0000_s1051" style="position:absolute;margin-left:0;margin-top:0;width:450.7pt;height:330pt;z-index:251698176;mso-position-horizontal:left;mso-position-horizontal-relative:margin" coordsize="57239,41909" o:gfxdata="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">
                 <v:shape id="Picture 51" o:spid="_x0000_s1052" type="#_x0000_t75" style="position:absolute;left:190;width:56693;height:39751;visibility:visible;mso-wrap-style:square" o:gfxdata="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">
-                  <v:imagedata r:id="rId36" o:title=""/>
+                  <v:imagedata r:id="rId34" o:title=""/>
                   <v:path arrowok="t"/>
                 </v:shape>
                 <v:shape id="Text Box 54" o:spid="_x0000_s1053" type="#_x0000_t202" style="position:absolute;top:40481;width:57239;height:1428;visibility:visible;mso-wrap-style:square;v-text-anchor:top" o:gfxdata="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" stroked="f">
@@ -4290,7 +4239,7 @@
                           </pic:cNvPicPr>
                         </pic:nvPicPr>
                         <pic:blipFill>
-                          <a:blip r:embed="rId37">
+                          <a:blip r:embed="rId35">
                             <a:extLst>
                               <a:ext uri="{28A0092B-C50C-407E-A947-70E740481C1C}">
                                 <a14:useLocalDpi xmlns:a14="http://schemas.microsoft.com/office/drawing/2010/main" val="0"/>
@@ -4364,11 +4313,11 @@
               </wp:anchor>
             </w:drawing>
           </mc:Choice>
-          <mc:Fallback xmlns:w15="http://schemas.microsoft.com/office/word/2012/wordml">
+          <mc:Fallback>
             <w:pict>
               <v:group w14:anchorId="67F0B6B8" id="Group 59" o:spid="_x0000_s1054" style="position:absolute;margin-left:0;margin-top:16.05pt;width:438.5pt;height:315.75pt;z-index:251702272" coordsize="55689,40100" o:gfxdata="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">
                 <v:shape id="Picture 57" o:spid="_x0000_s1055" type="#_x0000_t75" style="position:absolute;width:55689;height:39020;visibility:visible;mso-wrap-style:square" o:gfxdata="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">
-                  <v:imagedata r:id="rId38" o:title="4 - Update"/>
+                  <v:imagedata r:id="rId36" o:title="4 - Update"/>
                   <v:path arrowok="t"/>
                 </v:shape>
                 <v:shape id="Text Box 58" o:spid="_x0000_s1056" type="#_x0000_t202" style="position:absolute;top:38671;width:55689;height:1429;visibility:visible;mso-wrap-style:square;v-text-anchor:top" o:gfxdata="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" stroked="f">
@@ -4455,6 +4404,187 @@
                 <pic:pic xmlns:pic="http://schemas.openxmlformats.org/drawingml/2006/picture">
                   <pic:nvPicPr>
                     <pic:cNvPr id="0" name="Picture 15" descr="C:\Dropbox\projects\Ant-Simulation\assests\User Manual\Uses\pan\1 - Place cursor over map.png"/>
+                    <pic:cNvPicPr>
+                      <a:picLocks noChangeAspect="1" noChangeArrowheads="1"/>
+                    </pic:cNvPicPr>
+                  </pic:nvPicPr>
+                  <pic:blipFill>
+                    <a:blip r:embed="rId37">
+                      <a:extLst>
+                        <a:ext uri="{28A0092B-C50C-407E-A947-70E740481C1C}">
+                          <a14:useLocalDpi xmlns:a14="http://schemas.microsoft.com/office/drawing/2010/main" val="0"/>
+                        </a:ext>
+                      </a:extLst>
+                    </a:blip>
+                    <a:srcRect/>
+                    <a:stretch>
+                      <a:fillRect/>
+                    </a:stretch>
+                  </pic:blipFill>
+                  <pic:spPr bwMode="auto">
+                    <a:xfrm>
+                      <a:off x="0" y="0"/>
+                      <a:ext cx="5724525" cy="4010025"/>
+                    </a:xfrm>
+                    <a:prstGeom prst="rect">
+                      <a:avLst/>
+                    </a:prstGeom>
+                    <a:noFill/>
+                    <a:ln>
+                      <a:noFill/>
+                    </a:ln>
+                  </pic:spPr>
+                </pic:pic>
+              </a:graphicData>
+            </a:graphic>
+          </wp:inline>
+        </w:drawing>
+      </w:r>
+    </w:p>
+    <w:p>
+      <w:pPr>
+        <w:pStyle w:val="Heading3"/>
+      </w:pPr>
+      <w:r>
+        <w:rPr>
+          <w:b/>
+        </w:rPr>
+        <w:t>2</w:t>
+      </w:r>
+      <w:r>
+        <w:t xml:space="preserve"> – Click and drag the cursor</w:t>
+      </w:r>
+    </w:p>
+    <w:p>
+      <w:r>
+        <w:t>Click and move the mouse, the simulation will follow your mouse.</w:t>
+      </w:r>
+    </w:p>
+    <w:p>
+      <w:pPr>
+        <w:shd w:val="clear" w:color="auto" w:fill="D9D9D9" w:themeFill="background1" w:themeFillShade="D9"/>
+        <w:rPr>
+          <w:noProof/>
+          <w:lang w:eastAsia="en-GB"/>
+        </w:rPr>
+      </w:pPr>
+      <w:r>
+        <w:t>Note: The arrow keys can also be used to move around the map.</w:t>
+      </w:r>
+      <w:r>
+        <w:rPr>
+          <w:noProof/>
+          <w:lang w:eastAsia="en-GB"/>
+        </w:rPr>
+        <w:t xml:space="preserve"> </w:t>
+      </w:r>
+    </w:p>
+    <w:p>
+      <w:pPr>
+        <w:pStyle w:val="Heading2"/>
+      </w:pPr>
+      <w:r>
+        <w:rPr>
+          <w:noProof/>
+          <w:lang w:eastAsia="en-GB"/>
+        </w:rPr>
+        <w:lastRenderedPageBreak/>
+        <w:drawing>
+          <wp:inline distT="0" distB="0" distL="0" distR="0" wp14:anchorId="47684915" wp14:editId="57876FD4">
+            <wp:extent cx="5724525" cy="4010025"/>
+            <wp:effectExtent l="0" t="0" r="9525" b="9525"/>
+            <wp:docPr id="61" name="Picture 61" descr="C:\Dropbox\projects\Ant-Simulation\assests\User Manual\Uses\pan\2 - Click and drag.png"/>
+            <wp:cNvGraphicFramePr>
+              <a:graphicFrameLocks xmlns:a="http://schemas.openxmlformats.org/drawingml/2006/main" noChangeAspect="1"/>
+            </wp:cNvGraphicFramePr>
+            <a:graphic xmlns:a="http://schemas.openxmlformats.org/drawingml/2006/main">
+              <a:graphicData uri="http://schemas.openxmlformats.org/drawingml/2006/picture">
+                <pic:pic xmlns:pic="http://schemas.openxmlformats.org/drawingml/2006/picture">
+                  <pic:nvPicPr>
+                    <pic:cNvPr id="0" name="Picture 16" descr="C:\Dropbox\projects\Ant-Simulation\assests\User Manual\Uses\pan\2 - Click and drag.png"/>
+                    <pic:cNvPicPr>
+                      <a:picLocks noChangeAspect="1" noChangeArrowheads="1"/>
+                    </pic:cNvPicPr>
+                  </pic:nvPicPr>
+                  <pic:blipFill>
+                    <a:blip r:embed="rId38">
+                      <a:extLst>
+                        <a:ext uri="{28A0092B-C50C-407E-A947-70E740481C1C}">
+                          <a14:useLocalDpi xmlns:a14="http://schemas.microsoft.com/office/drawing/2010/main" val="0"/>
+                        </a:ext>
+                      </a:extLst>
+                    </a:blip>
+                    <a:srcRect/>
+                    <a:stretch>
+                      <a:fillRect/>
+                    </a:stretch>
+                  </pic:blipFill>
+                  <pic:spPr bwMode="auto">
+                    <a:xfrm>
+                      <a:off x="0" y="0"/>
+                      <a:ext cx="5724525" cy="4010025"/>
+                    </a:xfrm>
+                    <a:prstGeom prst="rect">
+                      <a:avLst/>
+                    </a:prstGeom>
+                    <a:noFill/>
+                    <a:ln>
+                      <a:noFill/>
+                    </a:ln>
+                  </pic:spPr>
+                </pic:pic>
+              </a:graphicData>
+            </a:graphic>
+          </wp:inline>
+        </w:drawing>
+      </w:r>
+    </w:p>
+    <w:p>
+      <w:pPr>
+        <w:pStyle w:val="Heading2"/>
+      </w:pPr>
+      <w:r>
+        <w:t>How to zoom in and out?</w:t>
+      </w:r>
+    </w:p>
+    <w:p>
+      <w:pPr>
+        <w:pStyle w:val="Heading3"/>
+      </w:pPr>
+      <w:r>
+        <w:rPr>
+          <w:b/>
+        </w:rPr>
+        <w:t>1</w:t>
+      </w:r>
+      <w:r>
+        <w:t xml:space="preserve"> – Place cursor over the simulation</w:t>
+      </w:r>
+    </w:p>
+    <w:p>
+      <w:r>
+        <w:t>Place your cursor anyway over the simulation. The pointer will change to a navigation pointer.</w:t>
+      </w:r>
+    </w:p>
+    <w:p>
+      <w:r>
+        <w:rPr>
+          <w:noProof/>
+          <w:lang w:eastAsia="en-GB"/>
+        </w:rPr>
+        <w:drawing>
+          <wp:inline distT="0" distB="0" distL="0" distR="0" wp14:anchorId="2B7CEF9D" wp14:editId="3FFD0907">
+            <wp:extent cx="5724525" cy="4010025"/>
+            <wp:effectExtent l="0" t="0" r="9525" b="9525"/>
+            <wp:docPr id="62" name="Picture 62" descr="C:\Dropbox\projects\Ant-Simulation\assests\User Manual\Uses\zoom\1 - Place cursor over map.png"/>
+            <wp:cNvGraphicFramePr>
+              <a:graphicFrameLocks xmlns:a="http://schemas.openxmlformats.org/drawingml/2006/main" noChangeAspect="1"/>
+            </wp:cNvGraphicFramePr>
+            <a:graphic xmlns:a="http://schemas.openxmlformats.org/drawingml/2006/main">
+              <a:graphicData uri="http://schemas.openxmlformats.org/drawingml/2006/picture">
+                <pic:pic xmlns:pic="http://schemas.openxmlformats.org/drawingml/2006/picture">
+                  <pic:nvPicPr>
+                    <pic:cNvPr id="0" name="Picture 17" descr="C:\Dropbox\projects\Ant-Simulation\assests\User Manual\Uses\zoom\1 - Place cursor over map.png"/>
                     <pic:cNvPicPr>
                       <a:picLocks noChangeAspect="1" noChangeArrowheads="1"/>
                     </pic:cNvPicPr>
@@ -4500,51 +4630,40 @@
         <w:rPr>
           <w:b/>
         </w:rPr>
+        <w:lastRenderedPageBreak/>
         <w:t>2</w:t>
       </w:r>
       <w:r>
-        <w:t xml:space="preserve"> – Click and drag the cursor</w:t>
-      </w:r>
-    </w:p>
-    <w:p>
-      <w:r>
-        <w:t>Click and move the mouse, the simulation will follow your mouse.</w:t>
+        <w:t xml:space="preserve"> – Scroll</w:t>
+      </w:r>
+    </w:p>
+    <w:p>
+      <w:r>
+        <w:t>Use the mouse scroll wheel up or down to zoom the map in and out respectfully.</w:t>
       </w:r>
     </w:p>
     <w:p>
       <w:pPr>
         <w:shd w:val="clear" w:color="auto" w:fill="D9D9D9" w:themeFill="background1" w:themeFillShade="D9"/>
+      </w:pPr>
+      <w:r>
+        <w:t>Note: The + and - keys can also be used to zoom in and out.</w:t>
+      </w:r>
+    </w:p>
+    <w:p>
+      <w:pPr>
+        <w:pStyle w:val="Heading2"/>
+      </w:pPr>
+      <w:r>
         <w:rPr>
           <w:noProof/>
           <w:lang w:eastAsia="en-GB"/>
         </w:rPr>
-      </w:pPr>
-      <w:r>
-        <w:t>Note: The arrow keys can also be used to move around the map.</w:t>
-      </w:r>
-      <w:r>
-        <w:rPr>
-          <w:noProof/>
-          <w:lang w:eastAsia="en-GB"/>
-        </w:rPr>
-        <w:t xml:space="preserve"> </w:t>
-      </w:r>
-    </w:p>
-    <w:p>
-      <w:pPr>
-        <w:pStyle w:val="Heading2"/>
-      </w:pPr>
-      <w:r>
-        <w:rPr>
-          <w:noProof/>
-          <w:lang w:eastAsia="en-GB"/>
-        </w:rPr>
-        <w:lastRenderedPageBreak/>
         <w:drawing>
-          <wp:inline distT="0" distB="0" distL="0" distR="0" wp14:anchorId="47684915" wp14:editId="57876FD4">
+          <wp:inline distT="0" distB="0" distL="0" distR="0" wp14:anchorId="140DED3D" wp14:editId="37A176CF">
             <wp:extent cx="5724525" cy="4010025"/>
             <wp:effectExtent l="0" t="0" r="9525" b="9525"/>
-            <wp:docPr id="61" name="Picture 61" descr="C:\Dropbox\projects\Ant-Simulation\assests\User Manual\Uses\pan\2 - Click and drag.png"/>
+            <wp:docPr id="192" name="Picture 192" descr="C:\Dropbox\projects\Ant-Simulation\assests\User Manual\Uses\zoom\2 - Scroll.png"/>
             <wp:cNvGraphicFramePr>
               <a:graphicFrameLocks xmlns:a="http://schemas.openxmlformats.org/drawingml/2006/main" noChangeAspect="1"/>
             </wp:cNvGraphicFramePr>
@@ -4552,7 +4671,7 @@
               <a:graphicData uri="http://schemas.openxmlformats.org/drawingml/2006/picture">
                 <pic:pic xmlns:pic="http://schemas.openxmlformats.org/drawingml/2006/picture">
                   <pic:nvPicPr>
-                    <pic:cNvPr id="0" name="Picture 16" descr="C:\Dropbox\projects\Ant-Simulation\assests\User Manual\Uses\pan\2 - Click and drag.png"/>
+                    <pic:cNvPr id="0" name="Picture 19" descr="C:\Dropbox\projects\Ant-Simulation\assests\User Manual\Uses\zoom\2 - Scroll.png"/>
                     <pic:cNvPicPr>
                       <a:picLocks noChangeAspect="1" noChangeArrowheads="1"/>
                     </pic:cNvPicPr>
@@ -4595,39 +4714,269 @@
         <w:pStyle w:val="Heading2"/>
       </w:pPr>
       <w:r>
-        <w:t>How to zoom in and out?</w:t>
-      </w:r>
-    </w:p>
-    <w:p>
-      <w:pPr>
-        <w:pStyle w:val="Heading3"/>
-      </w:pPr>
-      <w:r>
-        <w:rPr>
-          <w:b/>
-        </w:rPr>
-        <w:t>1</w:t>
-      </w:r>
-      <w:r>
-        <w:t xml:space="preserve"> – Place cursor over the simulation</w:t>
-      </w:r>
-    </w:p>
-    <w:p>
-      <w:r>
-        <w:t>Place your cursor anyway over the simulation. The pointer will change to a navigation pointer.</w:t>
-      </w:r>
-    </w:p>
-    <w:p>
+        <w:t>Tips and shortcuts</w:t>
+      </w:r>
+    </w:p>
+    <w:tbl>
+      <w:tblPr>
+        <w:tblStyle w:val="TableGrid"/>
+        <w:tblW w:w="0" w:type="auto"/>
+        <w:tblLook w:val="04A0" w:firstRow="1" w:lastRow="0" w:firstColumn="1" w:lastColumn="0" w:noHBand="0" w:noVBand="1"/>
+      </w:tblPr>
+      <w:tblGrid>
+        <w:gridCol w:w="2122"/>
+        <w:gridCol w:w="6894"/>
+      </w:tblGrid>
+      <w:tr>
+        <w:tc>
+          <w:tcPr>
+            <w:tcW w:w="2122" w:type="dxa"/>
+          </w:tcPr>
+          <w:p>
+            <w:pPr>
+              <w:rPr>
+                <w:b/>
+              </w:rPr>
+            </w:pPr>
+            <w:r>
+              <w:rPr>
+                <w:b/>
+              </w:rPr>
+              <w:t>Control</w:t>
+            </w:r>
+          </w:p>
+        </w:tc>
+        <w:tc>
+          <w:tcPr>
+            <w:tcW w:w="6894" w:type="dxa"/>
+          </w:tcPr>
+          <w:p>
+            <w:pPr>
+              <w:rPr>
+                <w:b/>
+              </w:rPr>
+            </w:pPr>
+            <w:r>
+              <w:rPr>
+                <w:b/>
+              </w:rPr>
+              <w:t>Action</w:t>
+            </w:r>
+          </w:p>
+        </w:tc>
+      </w:tr>
+      <w:tr>
+        <w:tc>
+          <w:tcPr>
+            <w:tcW w:w="2122" w:type="dxa"/>
+          </w:tcPr>
+          <w:p>
+            <w:r>
+              <w:t>Arrow keys</w:t>
+            </w:r>
+          </w:p>
+        </w:tc>
+        <w:tc>
+          <w:tcPr>
+            <w:tcW w:w="6894" w:type="dxa"/>
+          </w:tcPr>
+          <w:p>
+            <w:r>
+              <w:t>Pan around the map</w:t>
+            </w:r>
+          </w:p>
+        </w:tc>
+      </w:tr>
+      <w:tr>
+        <w:tc>
+          <w:tcPr>
+            <w:tcW w:w="2122" w:type="dxa"/>
+          </w:tcPr>
+          <w:p>
+            <w:r>
+              <w:t>Mouse click and drag</w:t>
+            </w:r>
+          </w:p>
+        </w:tc>
+        <w:tc>
+          <w:tcPr>
+            <w:tcW w:w="6894" w:type="dxa"/>
+          </w:tcPr>
+          <w:p>
+            <w:r>
+              <w:t>Pan around the map</w:t>
+            </w:r>
+          </w:p>
+        </w:tc>
+      </w:tr>
+      <w:tr>
+        <w:tc>
+          <w:tcPr>
+            <w:tcW w:w="2122" w:type="dxa"/>
+          </w:tcPr>
+          <w:p>
+            <w:r>
+              <w:t>“</w:t>
+            </w:r>
+            <w:r>
+              <w:t>+</w:t>
+            </w:r>
+            <w:r>
+              <w:t>”</w:t>
+            </w:r>
+            <w:r>
+              <w:t xml:space="preserve"> and </w:t>
+            </w:r>
+            <w:r>
+              <w:t>“</w:t>
+            </w:r>
+            <w:r>
+              <w:t>-</w:t>
+            </w:r>
+            <w:r>
+              <w:t>“</w:t>
+            </w:r>
+            <w:r>
+              <w:t xml:space="preserve"> keys</w:t>
+            </w:r>
+          </w:p>
+        </w:tc>
+        <w:tc>
+          <w:tcPr>
+            <w:tcW w:w="6894" w:type="dxa"/>
+          </w:tcPr>
+          <w:p>
+            <w:r>
+              <w:t>Zoom into and out of the map</w:t>
+            </w:r>
+          </w:p>
+        </w:tc>
+      </w:tr>
+      <w:tr>
+        <w:tc>
+          <w:tcPr>
+            <w:tcW w:w="2122" w:type="dxa"/>
+          </w:tcPr>
+          <w:p>
+            <w:r>
+              <w:t>Mouse scroll</w:t>
+            </w:r>
+          </w:p>
+        </w:tc>
+        <w:tc>
+          <w:tcPr>
+            <w:tcW w:w="6894" w:type="dxa"/>
+          </w:tcPr>
+          <w:p>
+            <w:r>
+              <w:t>Zoom into and out of the map</w:t>
+            </w:r>
+          </w:p>
+        </w:tc>
+      </w:tr>
+      <w:tr>
+        <w:tc>
+          <w:tcPr>
+            <w:tcW w:w="2122" w:type="dxa"/>
+          </w:tcPr>
+          <w:p>
+            <w:r>
+              <w:t xml:space="preserve">Space </w:t>
+            </w:r>
+            <w:r>
+              <w:t>bar</w:t>
+            </w:r>
+          </w:p>
+        </w:tc>
+        <w:tc>
+          <w:tcPr>
+            <w:tcW w:w="6894" w:type="dxa"/>
+          </w:tcPr>
+          <w:p>
+            <w:r>
+              <w:t>Pause/Play the simulation</w:t>
+            </w:r>
+          </w:p>
+        </w:tc>
+      </w:tr>
+      <w:tr>
+        <w:tc>
+          <w:tcPr>
+            <w:tcW w:w="2122" w:type="dxa"/>
+          </w:tcPr>
+          <w:p>
+            <w:r>
+              <w:t>“r”</w:t>
+            </w:r>
+            <w:r>
+              <w:t xml:space="preserve"> key</w:t>
+            </w:r>
+          </w:p>
+        </w:tc>
+        <w:tc>
+          <w:tcPr>
+            <w:tcW w:w="6894" w:type="dxa"/>
+          </w:tcPr>
+          <w:p>
+            <w:r>
+              <w:t>Restart the simulation</w:t>
+            </w:r>
+          </w:p>
+        </w:tc>
+      </w:tr>
+      <w:tr>
+        <w:tc>
+          <w:tcPr>
+            <w:tcW w:w="2122" w:type="dxa"/>
+          </w:tcPr>
+          <w:p>
+            <w:r>
+              <w:t>“s”</w:t>
+            </w:r>
+            <w:r>
+              <w:t xml:space="preserve"> key</w:t>
+            </w:r>
+          </w:p>
+        </w:tc>
+        <w:tc>
+          <w:tcPr>
+            <w:tcW w:w="6894" w:type="dxa"/>
+          </w:tcPr>
+          <w:p>
+            <w:r>
+              <w:t>Do a single step in the simulation</w:t>
+            </w:r>
+          </w:p>
+        </w:tc>
+      </w:tr>
+    </w:tbl>
+    <w:p/>
+    <w:p>
+      <w:pPr>
+        <w:pStyle w:val="ListParagraph"/>
+        <w:numPr>
+          <w:ilvl w:val="0"/>
+          <w:numId w:val="3"/>
+        </w:numPr>
+      </w:pPr>
       <w:r>
         <w:rPr>
           <w:noProof/>
           <w:lang w:eastAsia="en-GB"/>
         </w:rPr>
         <w:drawing>
-          <wp:inline distT="0" distB="0" distL="0" distR="0" wp14:anchorId="2B7CEF9D" wp14:editId="3FFD0907">
-            <wp:extent cx="5724525" cy="4010025"/>
-            <wp:effectExtent l="0" t="0" r="9525" b="9525"/>
-            <wp:docPr id="62" name="Picture 62" descr="C:\Dropbox\projects\Ant-Simulation\assests\User Manual\Uses\zoom\1 - Place cursor over map.png"/>
+          <wp:anchor distT="0" distB="0" distL="114300" distR="114300" simplePos="0" relativeHeight="251660288" behindDoc="0" locked="0" layoutInCell="1" allowOverlap="1" wp14:anchorId="208277FC" wp14:editId="3779A126">
+            <wp:simplePos x="0" y="0"/>
+            <wp:positionH relativeFrom="margin">
+              <wp:align>right</wp:align>
+            </wp:positionH>
+            <wp:positionV relativeFrom="paragraph">
+              <wp:posOffset>5715</wp:posOffset>
+            </wp:positionV>
+            <wp:extent cx="3238500" cy="981075"/>
+            <wp:effectExtent l="0" t="0" r="0" b="9525"/>
+            <wp:wrapSquare wrapText="bothSides"/>
+            <wp:docPr id="21" name="Picture 21" descr="C:\Dropbox\projects\Ant-Simulation\assests\User Manual\Uses\configuration panel text hover.png"/>
             <wp:cNvGraphicFramePr>
               <a:graphicFrameLocks xmlns:a="http://schemas.openxmlformats.org/drawingml/2006/main" noChangeAspect="1"/>
             </wp:cNvGraphicFramePr>
@@ -4635,13 +4984,214 @@
               <a:graphicData uri="http://schemas.openxmlformats.org/drawingml/2006/picture">
                 <pic:pic xmlns:pic="http://schemas.openxmlformats.org/drawingml/2006/picture">
                   <pic:nvPicPr>
-                    <pic:cNvPr id="0" name="Picture 17" descr="C:\Dropbox\projects\Ant-Simulation\assests\User Manual\Uses\zoom\1 - Place cursor over map.png"/>
+                    <pic:cNvPr id="0" name="Picture 11" descr="C:\Dropbox\projects\Ant-Simulation\assests\User Manual\Uses\configuration panel text hover.png"/>
                     <pic:cNvPicPr>
                       <a:picLocks noChangeAspect="1" noChangeArrowheads="1"/>
                     </pic:cNvPicPr>
                   </pic:nvPicPr>
                   <pic:blipFill>
                     <a:blip r:embed="rId41">
+                      <a:extLst>
+                        <a:ext uri="{28A0092B-C50C-407E-A947-70E740481C1C}">
+                          <a14:useLocalDpi xmlns:a14="http://schemas.microsoft.com/office/drawing/2010/main" val="0"/>
+                        </a:ext>
+                      </a:extLst>
+                    </a:blip>
+                    <a:srcRect/>
+                    <a:stretch>
+                      <a:fillRect/>
+                    </a:stretch>
+                  </pic:blipFill>
+                  <pic:spPr bwMode="auto">
+                    <a:xfrm>
+                      <a:off x="0" y="0"/>
+                      <a:ext cx="3238500" cy="981075"/>
+                    </a:xfrm>
+                    <a:prstGeom prst="rect">
+                      <a:avLst/>
+                    </a:prstGeom>
+                    <a:noFill/>
+                    <a:ln>
+                      <a:noFill/>
+                    </a:ln>
+                  </pic:spPr>
+                </pic:pic>
+              </a:graphicData>
+            </a:graphic>
+          </wp:anchor>
+        </w:drawing>
+      </w:r>
+      <w:r>
+        <w:t>Hovering over a characteristic will display a description of what it does.</w:t>
+      </w:r>
+    </w:p>
+    <w:p>
+      <w:pPr>
+        <w:pStyle w:val="ListParagraph"/>
+        <w:numPr>
+          <w:ilvl w:val="0"/>
+          <w:numId w:val="3"/>
+        </w:numPr>
+      </w:pPr>
+      <w:r>
+        <w:t>Clicking on a species will centre the map on the first nest in that species.</w:t>
+      </w:r>
+    </w:p>
+    <w:p>
+      <w:pPr>
+        <w:pStyle w:val="ListParagraph"/>
+        <w:numPr>
+          <w:ilvl w:val="0"/>
+          <w:numId w:val="3"/>
+        </w:numPr>
+      </w:pPr>
+      <w:r>
+        <w:rPr>
+          <w:noProof/>
+          <w:shd w:val="clear" w:color="auto" w:fill="FFFFFF"/>
+          <w:lang w:eastAsia="en-GB"/>
+        </w:rPr>
+        <w:drawing>
+          <wp:anchor distT="0" distB="0" distL="114300" distR="114300" simplePos="0" relativeHeight="251677696" behindDoc="0" locked="0" layoutInCell="1" allowOverlap="1" wp14:anchorId="3CE94E40" wp14:editId="5027ED98">
+            <wp:simplePos x="0" y="0"/>
+            <wp:positionH relativeFrom="margin">
+              <wp:align>right</wp:align>
+            </wp:positionH>
+            <wp:positionV relativeFrom="paragraph">
+              <wp:posOffset>13970</wp:posOffset>
+            </wp:positionV>
+            <wp:extent cx="1685925" cy="314325"/>
+            <wp:effectExtent l="0" t="0" r="9525" b="9525"/>
+            <wp:wrapSquare wrapText="bothSides"/>
+            <wp:docPr id="34" name="Picture 34" descr="C:\Dropbox\projects\Ant-Simulation\assests\User Manual\Uses\configuration panel controls (update).PNG"/>
+            <wp:cNvGraphicFramePr>
+              <a:graphicFrameLocks xmlns:a="http://schemas.openxmlformats.org/drawingml/2006/main" noChangeAspect="1"/>
+            </wp:cNvGraphicFramePr>
+            <a:graphic xmlns:a="http://schemas.openxmlformats.org/drawingml/2006/main">
+              <a:graphicData uri="http://schemas.openxmlformats.org/drawingml/2006/picture">
+                <pic:pic xmlns:pic="http://schemas.openxmlformats.org/drawingml/2006/picture">
+                  <pic:nvPicPr>
+                    <pic:cNvPr id="0" name="Picture 9" descr="C:\Dropbox\projects\Ant-Simulation\assests\User Manual\Uses\configuration panel controls (update).PNG"/>
+                    <pic:cNvPicPr>
+                      <a:picLocks noChangeAspect="1" noChangeArrowheads="1"/>
+                    </pic:cNvPicPr>
+                  </pic:nvPicPr>
+                  <pic:blipFill>
+                    <a:blip r:embed="rId42">
+                      <a:extLst>
+                        <a:ext uri="{28A0092B-C50C-407E-A947-70E740481C1C}">
+                          <a14:useLocalDpi xmlns:a14="http://schemas.microsoft.com/office/drawing/2010/main" val="0"/>
+                        </a:ext>
+                      </a:extLst>
+                    </a:blip>
+                    <a:srcRect/>
+                    <a:stretch>
+                      <a:fillRect/>
+                    </a:stretch>
+                  </pic:blipFill>
+                  <pic:spPr bwMode="auto">
+                    <a:xfrm>
+                      <a:off x="0" y="0"/>
+                      <a:ext cx="1685925" cy="314325"/>
+                    </a:xfrm>
+                    <a:prstGeom prst="rect">
+                      <a:avLst/>
+                    </a:prstGeom>
+                    <a:noFill/>
+                    <a:ln>
+                      <a:noFill/>
+                    </a:ln>
+                  </pic:spPr>
+                </pic:pic>
+              </a:graphicData>
+            </a:graphic>
+          </wp:anchor>
+        </w:drawing>
+      </w:r>
+      <w:r>
+        <w:t>The update but</w:t>
+      </w:r>
+      <w:r>
+        <w:t>ton will turn red if there is a</w:t>
+      </w:r>
+      <w:r>
+        <w:t xml:space="preserve"> change to the configuration </w:t>
+      </w:r>
+      <w:r>
+        <w:t>of a species characteristic</w:t>
+      </w:r>
+      <w:r>
+        <w:t xml:space="preserve"> which is not reflected in the simulation.</w:t>
+      </w:r>
+    </w:p>
+    <w:p>
+      <w:pPr>
+        <w:pStyle w:val="Heading1"/>
+        <w:jc w:val="both"/>
+      </w:pPr>
+      <w:bookmarkStart w:id="5" w:name="_Toc379148737"/>
+      <w:r>
+        <w:lastRenderedPageBreak/>
+        <w:t>Errors</w:t>
+      </w:r>
+      <w:bookmarkEnd w:id="5"/>
+    </w:p>
+    <w:p>
+      <w:pPr>
+        <w:pStyle w:val="Heading2"/>
+      </w:pPr>
+      <w:r>
+        <w:rPr>
+          <w:b/>
+        </w:rPr>
+        <w:t>Warning #1</w:t>
+      </w:r>
+      <w:r>
+        <w:t xml:space="preserve"> – Species c</w:t>
+      </w:r>
+      <w:r>
+        <w:t>ost greater tha</w:t>
+      </w:r>
+      <w:r>
+        <w:t>n workers food cost</w:t>
+      </w:r>
+    </w:p>
+    <w:p>
+      <w:pPr>
+        <w:pStyle w:val="Heading3"/>
+      </w:pPr>
+      <w:r>
+        <w:t>Problem</w:t>
+      </w:r>
+    </w:p>
+    <w:p>
+      <w:pPr>
+        <w:pStyle w:val="Heading3"/>
+      </w:pPr>
+      <w:r>
+        <w:rPr>
+          <w:noProof/>
+          <w:lang w:eastAsia="en-GB"/>
+        </w:rPr>
+        <w:drawing>
+          <wp:inline distT="0" distB="0" distL="0" distR="0" wp14:anchorId="17B97937" wp14:editId="47F23528">
+            <wp:extent cx="5724525" cy="4010025"/>
+            <wp:effectExtent l="0" t="0" r="9525" b="9525"/>
+            <wp:docPr id="193" name="Picture 193" descr="C:\Dropbox\projects\Ant-Simulation\assests\User Manual\Errors\Warning #1.png"/>
+            <wp:cNvGraphicFramePr>
+              <a:graphicFrameLocks xmlns:a="http://schemas.openxmlformats.org/drawingml/2006/main" noChangeAspect="1"/>
+            </wp:cNvGraphicFramePr>
+            <a:graphic xmlns:a="http://schemas.openxmlformats.org/drawingml/2006/main">
+              <a:graphicData uri="http://schemas.openxmlformats.org/drawingml/2006/picture">
+                <pic:pic xmlns:pic="http://schemas.openxmlformats.org/drawingml/2006/picture">
+                  <pic:nvPicPr>
+                    <pic:cNvPr id="0" name="Picture 20" descr="C:\Dropbox\projects\Ant-Simulation\assests\User Manual\Errors\Warning #1.png"/>
+                    <pic:cNvPicPr>
+                      <a:picLocks noChangeAspect="1" noChangeArrowheads="1"/>
+                    </pic:cNvPicPr>
+                  </pic:nvPicPr>
+                  <pic:blipFill>
+                    <a:blip r:embed="rId43">
                       <a:extLst>
                         <a:ext uri="{28A0092B-C50C-407E-A947-70E740481C1C}">
                           <a14:useLocalDpi xmlns:a14="http://schemas.microsoft.com/office/drawing/2010/main" val="0"/>
@@ -4674,47 +5224,87 @@
       </w:r>
     </w:p>
     <w:p>
+      <w:r>
+        <w:t>The warning is encounter when a species worker ant food cost is lower the ant health. This would cause worker ants to die immediately as they are born.</w:t>
+      </w:r>
+    </w:p>
+    <w:p>
       <w:pPr>
         <w:pStyle w:val="Heading3"/>
       </w:pPr>
       <w:r>
+        <w:t>Recovery</w:t>
+      </w:r>
+    </w:p>
+    <w:p>
+      <w:r>
+        <w:t>To recover try either:</w:t>
+      </w:r>
+    </w:p>
+    <w:p>
+      <w:pPr>
+        <w:pStyle w:val="ListParagraph"/>
+        <w:numPr>
+          <w:ilvl w:val="0"/>
+          <w:numId w:val="6"/>
+        </w:numPr>
+      </w:pPr>
+      <w:r>
+        <w:t>Lowering the species characteristics until ant health is below the worker food cost.</w:t>
+      </w:r>
+    </w:p>
+    <w:p>
+      <w:pPr>
+        <w:pStyle w:val="ListParagraph"/>
+        <w:numPr>
+          <w:ilvl w:val="0"/>
+          <w:numId w:val="6"/>
+        </w:numPr>
+      </w:pPr>
+      <w:r>
+        <w:t>Raising the worker food cost until it is greater than the ant health.</w:t>
+      </w:r>
+    </w:p>
+    <w:p>
+      <w:pPr>
+        <w:pStyle w:val="Heading2"/>
+      </w:pPr>
+      <w:r>
         <w:rPr>
           <w:b/>
         </w:rPr>
         <w:lastRenderedPageBreak/>
-        <w:t>2</w:t>
-      </w:r>
-      <w:r>
-        <w:t xml:space="preserve"> – Scroll</w:t>
-      </w:r>
-    </w:p>
-    <w:p>
-      <w:r>
-        <w:t>Use the mouse scroll wheel up or down to zoom the map in and out respectfully.</w:t>
-      </w:r>
-    </w:p>
-    <w:p>
-      <w:pPr>
-        <w:shd w:val="clear" w:color="auto" w:fill="D9D9D9" w:themeFill="background1" w:themeFillShade="D9"/>
-      </w:pPr>
-      <w:r>
-        <w:t>Note: The + and - keys can also be used to zoom in and out.</w:t>
-      </w:r>
-    </w:p>
-    <w:p>
-      <w:pPr>
-        <w:pStyle w:val="Heading2"/>
-      </w:pPr>
+        <w:t>Warning #2</w:t>
+      </w:r>
+      <w:r>
+        <w:t xml:space="preserve"> – Species cost greater </w:t>
+      </w:r>
+      <w:r>
+        <w:t>than</w:t>
+      </w:r>
+      <w:r>
+        <w:t xml:space="preserve"> queen food cost</w:t>
+      </w:r>
+    </w:p>
+    <w:p>
+      <w:pPr>
+        <w:pStyle w:val="Heading3"/>
+      </w:pPr>
+      <w:r>
+        <w:t>Problem</w:t>
+      </w:r>
+    </w:p>
+    <w:p>
       <w:r>
         <w:rPr>
           <w:noProof/>
           <w:lang w:eastAsia="en-GB"/>
         </w:rPr>
         <w:drawing>
-          <wp:inline distT="0" distB="0" distL="0" distR="0" wp14:anchorId="140DED3D" wp14:editId="37A176CF">
+          <wp:inline distT="0" distB="0" distL="0" distR="0" wp14:anchorId="71856721" wp14:editId="25D25E2B">
             <wp:extent cx="5724525" cy="4010025"/>
             <wp:effectExtent l="0" t="0" r="9525" b="9525"/>
-            <wp:docPr id="192" name="Picture 192" descr="C:\Dropbox\projects\Ant-Simulation\assests\User Manual\Uses\zoom\2 - Scroll.png"/>
+            <wp:docPr id="194" name="Picture 194" descr="C:\Dropbox\projects\Ant-Simulation\assests\User Manual\Errors\Warning #2.png"/>
             <wp:cNvGraphicFramePr>
               <a:graphicFrameLocks xmlns:a="http://schemas.openxmlformats.org/drawingml/2006/main" noChangeAspect="1"/>
             </wp:cNvGraphicFramePr>
@@ -4722,13 +5312,13 @@
               <a:graphicData uri="http://schemas.openxmlformats.org/drawingml/2006/picture">
                 <pic:pic xmlns:pic="http://schemas.openxmlformats.org/drawingml/2006/picture">
                   <pic:nvPicPr>
-                    <pic:cNvPr id="0" name="Picture 19" descr="C:\Dropbox\projects\Ant-Simulation\assests\User Manual\Uses\zoom\2 - Scroll.png"/>
+                    <pic:cNvPr id="0" name="Picture 21" descr="C:\Dropbox\projects\Ant-Simulation\assests\User Manual\Errors\Warning #2.png"/>
                     <pic:cNvPicPr>
                       <a:picLocks noChangeAspect="1" noChangeArrowheads="1"/>
                     </pic:cNvPicPr>
                   </pic:nvPicPr>
                   <pic:blipFill>
-                    <a:blip r:embed="rId42">
+                    <a:blip r:embed="rId44">
                       <a:extLst>
                         <a:ext uri="{28A0092B-C50C-407E-A947-70E740481C1C}">
                           <a14:useLocalDpi xmlns:a14="http://schemas.microsoft.com/office/drawing/2010/main" val="0"/>
@@ -4761,273 +5351,88 @@
       </w:r>
     </w:p>
     <w:p>
-      <w:pPr>
-        <w:pStyle w:val="Heading2"/>
-      </w:pPr>
-      <w:r>
-        <w:t>Tips and shortcuts</w:t>
-      </w:r>
-    </w:p>
-    <w:tbl>
-      <w:tblPr>
-        <w:tblStyle w:val="TableGrid"/>
-        <w:tblW w:w="0" w:type="auto"/>
-        <w:tblLook w:val="04A0" w:firstRow="1" w:lastRow="0" w:firstColumn="1" w:lastColumn="0" w:noHBand="0" w:noVBand="1"/>
-      </w:tblPr>
-      <w:tblGrid>
-        <w:gridCol w:w="2122"/>
-        <w:gridCol w:w="6894"/>
-      </w:tblGrid>
-      <w:tr>
-        <w:tc>
-          <w:tcPr>
-            <w:tcW w:w="2122" w:type="dxa"/>
-          </w:tcPr>
-          <w:p>
-            <w:pPr>
-              <w:rPr>
-                <w:b/>
-              </w:rPr>
-            </w:pPr>
-            <w:r>
-              <w:rPr>
-                <w:b/>
-              </w:rPr>
-              <w:t>Control</w:t>
-            </w:r>
-          </w:p>
-        </w:tc>
-        <w:tc>
-          <w:tcPr>
-            <w:tcW w:w="6894" w:type="dxa"/>
-          </w:tcPr>
-          <w:p>
-            <w:pPr>
-              <w:rPr>
-                <w:b/>
-              </w:rPr>
-            </w:pPr>
-            <w:r>
-              <w:rPr>
-                <w:b/>
-              </w:rPr>
-              <w:t>Action</w:t>
-            </w:r>
-          </w:p>
-        </w:tc>
-      </w:tr>
-      <w:tr>
-        <w:tc>
-          <w:tcPr>
-            <w:tcW w:w="2122" w:type="dxa"/>
-          </w:tcPr>
-          <w:p>
-            <w:r>
-              <w:t>Arrow keys</w:t>
-            </w:r>
-          </w:p>
-        </w:tc>
-        <w:tc>
-          <w:tcPr>
-            <w:tcW w:w="6894" w:type="dxa"/>
-          </w:tcPr>
-          <w:p>
-            <w:r>
-              <w:t>Pan around the map</w:t>
-            </w:r>
-          </w:p>
-        </w:tc>
-      </w:tr>
-      <w:tr>
-        <w:tc>
-          <w:tcPr>
-            <w:tcW w:w="2122" w:type="dxa"/>
-          </w:tcPr>
-          <w:p>
-            <w:r>
-              <w:t>Mouse click and drag</w:t>
-            </w:r>
-          </w:p>
-        </w:tc>
-        <w:tc>
-          <w:tcPr>
-            <w:tcW w:w="6894" w:type="dxa"/>
-          </w:tcPr>
-          <w:p>
-            <w:r>
-              <w:t>Pan around the map</w:t>
-            </w:r>
-          </w:p>
-        </w:tc>
-      </w:tr>
-      <w:tr>
-        <w:tc>
-          <w:tcPr>
-            <w:tcW w:w="2122" w:type="dxa"/>
-          </w:tcPr>
-          <w:p>
-            <w:r>
-              <w:t>“</w:t>
-            </w:r>
-            <w:r>
-              <w:t>+</w:t>
-            </w:r>
-            <w:r>
-              <w:t>”</w:t>
-            </w:r>
-            <w:r>
-              <w:t xml:space="preserve"> and </w:t>
-            </w:r>
-            <w:r>
-              <w:t>“</w:t>
-            </w:r>
-            <w:r>
-              <w:t>-</w:t>
-            </w:r>
-            <w:r>
-              <w:t>“</w:t>
-            </w:r>
-            <w:r>
-              <w:t xml:space="preserve"> keys</w:t>
-            </w:r>
-          </w:p>
-        </w:tc>
-        <w:tc>
-          <w:tcPr>
-            <w:tcW w:w="6894" w:type="dxa"/>
-          </w:tcPr>
-          <w:p>
-            <w:r>
-              <w:t>Zoom into and out of the map</w:t>
-            </w:r>
-          </w:p>
-        </w:tc>
-      </w:tr>
-      <w:tr>
-        <w:tc>
-          <w:tcPr>
-            <w:tcW w:w="2122" w:type="dxa"/>
-          </w:tcPr>
-          <w:p>
-            <w:r>
-              <w:t>Mouse scroll</w:t>
-            </w:r>
-          </w:p>
-        </w:tc>
-        <w:tc>
-          <w:tcPr>
-            <w:tcW w:w="6894" w:type="dxa"/>
-          </w:tcPr>
-          <w:p>
-            <w:r>
-              <w:t>Zoom into and out of the map</w:t>
-            </w:r>
-          </w:p>
-        </w:tc>
-      </w:tr>
-      <w:tr>
-        <w:tc>
-          <w:tcPr>
-            <w:tcW w:w="2122" w:type="dxa"/>
-          </w:tcPr>
-          <w:p>
-            <w:r>
-              <w:t xml:space="preserve">Space </w:t>
-            </w:r>
-            <w:r>
-              <w:t>bar</w:t>
-            </w:r>
-          </w:p>
-        </w:tc>
-        <w:tc>
-          <w:tcPr>
-            <w:tcW w:w="6894" w:type="dxa"/>
-          </w:tcPr>
-          <w:p>
-            <w:r>
-              <w:t>Pause/Play the simulation</w:t>
-            </w:r>
-          </w:p>
-        </w:tc>
-      </w:tr>
-      <w:tr>
-        <w:tc>
-          <w:tcPr>
-            <w:tcW w:w="2122" w:type="dxa"/>
-          </w:tcPr>
-          <w:p>
-            <w:r>
-              <w:t>“r”</w:t>
-            </w:r>
-            <w:r>
-              <w:t xml:space="preserve"> key</w:t>
-            </w:r>
-          </w:p>
-        </w:tc>
-        <w:tc>
-          <w:tcPr>
-            <w:tcW w:w="6894" w:type="dxa"/>
-          </w:tcPr>
-          <w:p>
-            <w:r>
-              <w:t>Restart the simulation</w:t>
-            </w:r>
-          </w:p>
-        </w:tc>
-      </w:tr>
-      <w:tr>
-        <w:tc>
-          <w:tcPr>
-            <w:tcW w:w="2122" w:type="dxa"/>
-          </w:tcPr>
-          <w:p>
-            <w:r>
-              <w:t>“s”</w:t>
-            </w:r>
-            <w:r>
-              <w:t xml:space="preserve"> key</w:t>
-            </w:r>
-          </w:p>
-        </w:tc>
-        <w:tc>
-          <w:tcPr>
-            <w:tcW w:w="6894" w:type="dxa"/>
-          </w:tcPr>
-          <w:p>
-            <w:r>
-              <w:t>Do a single step in the simulation</w:t>
-            </w:r>
-          </w:p>
-        </w:tc>
-      </w:tr>
-    </w:tbl>
-    <w:p/>
+      <w:r>
+        <w:t>The warning is encounter when a species queen ant food cost is lower the ant health. This would cause queen ants to die immediately as they are born.</w:t>
+      </w:r>
+    </w:p>
+    <w:p>
+      <w:pPr>
+        <w:pStyle w:val="Heading3"/>
+      </w:pPr>
+      <w:r>
+        <w:t>Recovery</w:t>
+      </w:r>
+    </w:p>
+    <w:p>
+      <w:r>
+        <w:t>To recover try either:</w:t>
+      </w:r>
+    </w:p>
     <w:p>
       <w:pPr>
         <w:pStyle w:val="ListParagraph"/>
         <w:numPr>
           <w:ilvl w:val="0"/>
-          <w:numId w:val="3"/>
+          <w:numId w:val="6"/>
         </w:numPr>
       </w:pPr>
+      <w:r>
+        <w:t>Lowering the species characteristics until ant health is below the queen food cost.</w:t>
+      </w:r>
+    </w:p>
+    <w:p>
+      <w:pPr>
+        <w:pStyle w:val="ListParagraph"/>
+        <w:numPr>
+          <w:ilvl w:val="0"/>
+          <w:numId w:val="6"/>
+        </w:numPr>
+      </w:pPr>
+      <w:r>
+        <w:t>Raising the queen food cost until it is greater than the ant health.</w:t>
+      </w:r>
+    </w:p>
+    <w:p/>
+    <w:p>
+      <w:pPr>
+        <w:pStyle w:val="Heading2"/>
+      </w:pPr>
+      <w:r>
+        <w:rPr>
+          <w:b/>
+        </w:rPr>
+        <w:lastRenderedPageBreak/>
+        <w:t>Warning #3</w:t>
+      </w:r>
+      <w:r>
+        <w:t xml:space="preserve"> – Species cost greater </w:t>
+      </w:r>
+      <w:r>
+        <w:t>than</w:t>
+      </w:r>
+      <w:r>
+        <w:t xml:space="preserve"> soldier food cost</w:t>
+      </w:r>
+    </w:p>
+    <w:p>
+      <w:pPr>
+        <w:pStyle w:val="Heading3"/>
+      </w:pPr>
+      <w:r>
+        <w:t>Problem</w:t>
+      </w:r>
+    </w:p>
+    <w:p>
       <w:r>
         <w:rPr>
           <w:noProof/>
           <w:lang w:eastAsia="en-GB"/>
         </w:rPr>
         <w:drawing>
-          <wp:anchor distT="0" distB="0" distL="114300" distR="114300" simplePos="0" relativeHeight="251660288" behindDoc="0" locked="0" layoutInCell="1" allowOverlap="1" wp14:anchorId="208277FC" wp14:editId="3779A126">
-            <wp:simplePos x="0" y="0"/>
-            <wp:positionH relativeFrom="margin">
-              <wp:align>right</wp:align>
-            </wp:positionH>
-            <wp:positionV relativeFrom="paragraph">
-              <wp:posOffset>5715</wp:posOffset>
-            </wp:positionV>
-            <wp:extent cx="3238500" cy="981075"/>
-            <wp:effectExtent l="0" t="0" r="0" b="9525"/>
-            <wp:wrapSquare wrapText="bothSides"/>
-            <wp:docPr id="21" name="Picture 21" descr="C:\Dropbox\projects\Ant-Simulation\assests\User Manual\Uses\configuration panel text hover.png"/>
+          <wp:inline distT="0" distB="0" distL="0" distR="0" wp14:anchorId="2B13E1B6" wp14:editId="4D0A0231">
+            <wp:extent cx="5724525" cy="4010025"/>
+            <wp:effectExtent l="0" t="0" r="9525" b="9525"/>
+            <wp:docPr id="196" name="Picture 196" descr="C:\Dropbox\projects\Ant-Simulation\assests\User Manual\Errors\Warning #3.png"/>
             <wp:cNvGraphicFramePr>
               <a:graphicFrameLocks xmlns:a="http://schemas.openxmlformats.org/drawingml/2006/main" noChangeAspect="1"/>
             </wp:cNvGraphicFramePr>
@@ -5035,208 +5440,7 @@
               <a:graphicData uri="http://schemas.openxmlformats.org/drawingml/2006/picture">
                 <pic:pic xmlns:pic="http://schemas.openxmlformats.org/drawingml/2006/picture">
                   <pic:nvPicPr>
-                    <pic:cNvPr id="0" name="Picture 11" descr="C:\Dropbox\projects\Ant-Simulation\assests\User Manual\Uses\configuration panel text hover.png"/>
-                    <pic:cNvPicPr>
-                      <a:picLocks noChangeAspect="1" noChangeArrowheads="1"/>
-                    </pic:cNvPicPr>
-                  </pic:nvPicPr>
-                  <pic:blipFill>
-                    <a:blip r:embed="rId43">
-                      <a:extLst>
-                        <a:ext uri="{28A0092B-C50C-407E-A947-70E740481C1C}">
-                          <a14:useLocalDpi xmlns:a14="http://schemas.microsoft.com/office/drawing/2010/main" val="0"/>
-                        </a:ext>
-                      </a:extLst>
-                    </a:blip>
-                    <a:srcRect/>
-                    <a:stretch>
-                      <a:fillRect/>
-                    </a:stretch>
-                  </pic:blipFill>
-                  <pic:spPr bwMode="auto">
-                    <a:xfrm>
-                      <a:off x="0" y="0"/>
-                      <a:ext cx="3238500" cy="981075"/>
-                    </a:xfrm>
-                    <a:prstGeom prst="rect">
-                      <a:avLst/>
-                    </a:prstGeom>
-                    <a:noFill/>
-                    <a:ln>
-                      <a:noFill/>
-                    </a:ln>
-                  </pic:spPr>
-                </pic:pic>
-              </a:graphicData>
-            </a:graphic>
-          </wp:anchor>
-        </w:drawing>
-      </w:r>
-      <w:r>
-        <w:t>Hovering over a characteristic will display a description of what it does.</w:t>
-      </w:r>
-    </w:p>
-    <w:p>
-      <w:pPr>
-        <w:pStyle w:val="ListParagraph"/>
-        <w:numPr>
-          <w:ilvl w:val="0"/>
-          <w:numId w:val="3"/>
-        </w:numPr>
-      </w:pPr>
-      <w:r>
-        <w:t>Clicking on a species will centre the map on the first nest in that species.</w:t>
-      </w:r>
-    </w:p>
-    <w:p>
-      <w:pPr>
-        <w:pStyle w:val="ListParagraph"/>
-        <w:numPr>
-          <w:ilvl w:val="0"/>
-          <w:numId w:val="3"/>
-        </w:numPr>
-      </w:pPr>
-      <w:r>
-        <w:rPr>
-          <w:noProof/>
-          <w:shd w:val="clear" w:color="auto" w:fill="FFFFFF"/>
-          <w:lang w:eastAsia="en-GB"/>
-        </w:rPr>
-        <w:drawing>
-          <wp:anchor distT="0" distB="0" distL="114300" distR="114300" simplePos="0" relativeHeight="251677696" behindDoc="0" locked="0" layoutInCell="1" allowOverlap="1" wp14:anchorId="3CE94E40" wp14:editId="5027ED98">
-            <wp:simplePos x="0" y="0"/>
-            <wp:positionH relativeFrom="margin">
-              <wp:align>right</wp:align>
-            </wp:positionH>
-            <wp:positionV relativeFrom="paragraph">
-              <wp:posOffset>13970</wp:posOffset>
-            </wp:positionV>
-            <wp:extent cx="1685925" cy="314325"/>
-            <wp:effectExtent l="0" t="0" r="9525" b="9525"/>
-            <wp:wrapSquare wrapText="bothSides"/>
-            <wp:docPr id="34" name="Picture 34" descr="C:\Dropbox\projects\Ant-Simulation\assests\User Manual\Uses\configuration panel controls (update).PNG"/>
-            <wp:cNvGraphicFramePr>
-              <a:graphicFrameLocks xmlns:a="http://schemas.openxmlformats.org/drawingml/2006/main" noChangeAspect="1"/>
-            </wp:cNvGraphicFramePr>
-            <a:graphic xmlns:a="http://schemas.openxmlformats.org/drawingml/2006/main">
-              <a:graphicData uri="http://schemas.openxmlformats.org/drawingml/2006/picture">
-                <pic:pic xmlns:pic="http://schemas.openxmlformats.org/drawingml/2006/picture">
-                  <pic:nvPicPr>
-                    <pic:cNvPr id="0" name="Picture 9" descr="C:\Dropbox\projects\Ant-Simulation\assests\User Manual\Uses\configuration panel controls (update).PNG"/>
-                    <pic:cNvPicPr>
-                      <a:picLocks noChangeAspect="1" noChangeArrowheads="1"/>
-                    </pic:cNvPicPr>
-                  </pic:nvPicPr>
-                  <pic:blipFill>
-                    <a:blip r:embed="rId44">
-                      <a:extLst>
-                        <a:ext uri="{28A0092B-C50C-407E-A947-70E740481C1C}">
-                          <a14:useLocalDpi xmlns:a14="http://schemas.microsoft.com/office/drawing/2010/main" val="0"/>
-                        </a:ext>
-                      </a:extLst>
-                    </a:blip>
-                    <a:srcRect/>
-                    <a:stretch>
-                      <a:fillRect/>
-                    </a:stretch>
-                  </pic:blipFill>
-                  <pic:spPr bwMode="auto">
-                    <a:xfrm>
-                      <a:off x="0" y="0"/>
-                      <a:ext cx="1685925" cy="314325"/>
-                    </a:xfrm>
-                    <a:prstGeom prst="rect">
-                      <a:avLst/>
-                    </a:prstGeom>
-                    <a:noFill/>
-                    <a:ln>
-                      <a:noFill/>
-                    </a:ln>
-                  </pic:spPr>
-                </pic:pic>
-              </a:graphicData>
-            </a:graphic>
-          </wp:anchor>
-        </w:drawing>
-      </w:r>
-      <w:r>
-        <w:t>The update but</w:t>
-      </w:r>
-      <w:r>
-        <w:t>ton will turn red if there is a</w:t>
-      </w:r>
-      <w:r>
-        <w:t xml:space="preserve"> change to the configuration </w:t>
-      </w:r>
-      <w:r>
-        <w:t>of a species characteristic</w:t>
-      </w:r>
-      <w:r>
-        <w:t xml:space="preserve"> which is not reflected in the simulation.</w:t>
-      </w:r>
-    </w:p>
-    <w:p>
-      <w:pPr>
-        <w:pStyle w:val="Heading1"/>
-        <w:jc w:val="both"/>
-      </w:pPr>
-      <w:bookmarkStart w:id="6" w:name="_Toc379148737"/>
-      <w:r>
-        <w:lastRenderedPageBreak/>
-        <w:t>Errors</w:t>
-      </w:r>
-      <w:bookmarkEnd w:id="6"/>
-    </w:p>
-    <w:p>
-      <w:pPr>
-        <w:pStyle w:val="Heading2"/>
-      </w:pPr>
-      <w:r>
-        <w:rPr>
-          <w:b/>
-        </w:rPr>
-        <w:t>Warning #1</w:t>
-      </w:r>
-      <w:r>
-        <w:t xml:space="preserve"> – Species c</w:t>
-      </w:r>
-      <w:r>
-        <w:t>ost greater tha</w:t>
-      </w:r>
-      <w:r>
-        <w:t>n workers food cost</w:t>
-      </w:r>
-    </w:p>
-    <w:p>
-      <w:pPr>
-        <w:pStyle w:val="Heading3"/>
-      </w:pPr>
-      <w:r>
-        <w:t>Problem</w:t>
-      </w:r>
-    </w:p>
-    <w:p>
-      <w:pPr>
-        <w:pStyle w:val="Heading3"/>
-      </w:pPr>
-      <w:r>
-        <w:rPr>
-          <w:noProof/>
-          <w:lang w:eastAsia="en-GB"/>
-        </w:rPr>
-        <w:drawing>
-          <wp:inline distT="0" distB="0" distL="0" distR="0" wp14:anchorId="17B97937" wp14:editId="47F23528">
-            <wp:extent cx="5724525" cy="4010025"/>
-            <wp:effectExtent l="0" t="0" r="9525" b="9525"/>
-            <wp:docPr id="193" name="Picture 193" descr="C:\Dropbox\projects\Ant-Simulation\assests\User Manual\Errors\Warning #1.png"/>
-            <wp:cNvGraphicFramePr>
-              <a:graphicFrameLocks xmlns:a="http://schemas.openxmlformats.org/drawingml/2006/main" noChangeAspect="1"/>
-            </wp:cNvGraphicFramePr>
-            <a:graphic xmlns:a="http://schemas.openxmlformats.org/drawingml/2006/main">
-              <a:graphicData uri="http://schemas.openxmlformats.org/drawingml/2006/picture">
-                <pic:pic xmlns:pic="http://schemas.openxmlformats.org/drawingml/2006/picture">
-                  <pic:nvPicPr>
-                    <pic:cNvPr id="0" name="Picture 20" descr="C:\Dropbox\projects\Ant-Simulation\assests\User Manual\Errors\Warning #1.png"/>
+                    <pic:cNvPr id="0" name="Picture 22" descr="C:\Dropbox\projects\Ant-Simulation\assests\User Manual\Errors\Warning #3.png"/>
                     <pic:cNvPicPr>
                       <a:picLocks noChangeAspect="1" noChangeArrowheads="1"/>
                     </pic:cNvPicPr>
@@ -5276,7 +5480,7 @@
     </w:p>
     <w:p>
       <w:r>
-        <w:t>The warning is encounter when a species worker ant food cost is lower the ant health. This would cause worker ants to die immediately as they are born.</w:t>
+        <w:t>The warning is encounter when a species soldier ant food cost is lower the ant health. This would cause soldier ants to die immediately as they are born.</w:t>
       </w:r>
     </w:p>
     <w:p>
@@ -5301,7 +5505,7 @@
         </w:numPr>
       </w:pPr>
       <w:r>
-        <w:t>Lowering the species characteristics until ant health is below the worker food cost.</w:t>
+        <w:t>Lowering the species characteristics until ant health is below the soldier food cost.</w:t>
       </w:r>
     </w:p>
     <w:p>
@@ -5313,9 +5517,10 @@
         </w:numPr>
       </w:pPr>
       <w:r>
-        <w:t>Raising the worker food cost until it is greater than the ant health.</w:t>
-      </w:r>
-    </w:p>
+        <w:t>Raising the soldier food cost until it is greater than the ant health.</w:t>
+      </w:r>
+    </w:p>
+    <w:p/>
     <w:p>
       <w:pPr>
         <w:pStyle w:val="Heading2"/>
@@ -5325,16 +5530,16 @@
           <w:b/>
         </w:rPr>
         <w:lastRenderedPageBreak/>
-        <w:t>Warning #2</w:t>
-      </w:r>
-      <w:r>
-        <w:t xml:space="preserve"> – Species cost greater </w:t>
+        <w:t>Error #1</w:t>
+      </w:r>
+      <w:r>
+        <w:t xml:space="preserve"> – Minimum number of queen steps greater </w:t>
       </w:r>
       <w:r>
         <w:t>than</w:t>
       </w:r>
       <w:r>
-        <w:t xml:space="preserve"> queen food cost</w:t>
+        <w:t xml:space="preserve"> maximum</w:t>
       </w:r>
     </w:p>
     <w:p>
@@ -5352,10 +5557,10 @@
           <w:lang w:eastAsia="en-GB"/>
         </w:rPr>
         <w:drawing>
-          <wp:inline distT="0" distB="0" distL="0" distR="0" wp14:anchorId="71856721" wp14:editId="25D25E2B">
+          <wp:inline distT="0" distB="0" distL="0" distR="0" wp14:anchorId="46E47CF8" wp14:editId="38CFF621">
             <wp:extent cx="5724525" cy="4010025"/>
             <wp:effectExtent l="0" t="0" r="9525" b="9525"/>
-            <wp:docPr id="194" name="Picture 194" descr="C:\Dropbox\projects\Ant-Simulation\assests\User Manual\Errors\Warning #2.png"/>
+            <wp:docPr id="197" name="Picture 197" descr="C:\Dropbox\projects\Ant-Simulation\assests\User Manual\Errors\Error #1.png"/>
             <wp:cNvGraphicFramePr>
               <a:graphicFrameLocks xmlns:a="http://schemas.openxmlformats.org/drawingml/2006/main" noChangeAspect="1"/>
             </wp:cNvGraphicFramePr>
@@ -5363,7 +5568,7 @@
               <a:graphicData uri="http://schemas.openxmlformats.org/drawingml/2006/picture">
                 <pic:pic xmlns:pic="http://schemas.openxmlformats.org/drawingml/2006/picture">
                   <pic:nvPicPr>
-                    <pic:cNvPr id="0" name="Picture 21" descr="C:\Dropbox\projects\Ant-Simulation\assests\User Manual\Errors\Warning #2.png"/>
+                    <pic:cNvPr id="0" name="Picture 23" descr="C:\Dropbox\projects\Ant-Simulation\assests\User Manual\Errors\Error #1.png"/>
                     <pic:cNvPicPr>
                       <a:picLocks noChangeAspect="1" noChangeArrowheads="1"/>
                     </pic:cNvPicPr>
@@ -5403,271 +5608,7 @@
     </w:p>
     <w:p>
       <w:r>
-        <w:t>The warning is encounter when a species queen ant food cost is lower the ant health. This would cause queen ants to die immediately as they are born.</w:t>
-      </w:r>
-    </w:p>
-    <w:p>
-      <w:pPr>
-        <w:pStyle w:val="Heading3"/>
-      </w:pPr>
-      <w:r>
-        <w:t>Recovery</w:t>
-      </w:r>
-    </w:p>
-    <w:p>
-      <w:r>
-        <w:t>To recover try either:</w:t>
-      </w:r>
-    </w:p>
-    <w:p>
-      <w:pPr>
-        <w:pStyle w:val="ListParagraph"/>
-        <w:numPr>
-          <w:ilvl w:val="0"/>
-          <w:numId w:val="6"/>
-        </w:numPr>
-      </w:pPr>
-      <w:r>
-        <w:t>Lowering the species characteristics until ant health is below the queen food cost.</w:t>
-      </w:r>
-    </w:p>
-    <w:p>
-      <w:pPr>
-        <w:pStyle w:val="ListParagraph"/>
-        <w:numPr>
-          <w:ilvl w:val="0"/>
-          <w:numId w:val="6"/>
-        </w:numPr>
-      </w:pPr>
-      <w:r>
-        <w:t>Raising the queen food cost until it is greater than the ant health.</w:t>
-      </w:r>
-    </w:p>
-    <w:p/>
-    <w:p>
-      <w:pPr>
-        <w:pStyle w:val="Heading2"/>
-      </w:pPr>
-      <w:r>
-        <w:rPr>
-          <w:b/>
-        </w:rPr>
-        <w:lastRenderedPageBreak/>
-        <w:t>Warning #3</w:t>
-      </w:r>
-      <w:r>
-        <w:t xml:space="preserve"> – Species cost greater </w:t>
-      </w:r>
-      <w:r>
-        <w:t>than</w:t>
-      </w:r>
-      <w:r>
-        <w:t xml:space="preserve"> soldier food cost</w:t>
-      </w:r>
-    </w:p>
-    <w:p>
-      <w:pPr>
-        <w:pStyle w:val="Heading3"/>
-      </w:pPr>
-      <w:r>
-        <w:t>Problem</w:t>
-      </w:r>
-    </w:p>
-    <w:p>
-      <w:r>
-        <w:rPr>
-          <w:noProof/>
-          <w:lang w:eastAsia="en-GB"/>
-        </w:rPr>
-        <w:drawing>
-          <wp:inline distT="0" distB="0" distL="0" distR="0" wp14:anchorId="2B13E1B6" wp14:editId="4D0A0231">
-            <wp:extent cx="5724525" cy="4010025"/>
-            <wp:effectExtent l="0" t="0" r="9525" b="9525"/>
-            <wp:docPr id="196" name="Picture 196" descr="C:\Dropbox\projects\Ant-Simulation\assests\User Manual\Errors\Warning #3.png"/>
-            <wp:cNvGraphicFramePr>
-              <a:graphicFrameLocks xmlns:a="http://schemas.openxmlformats.org/drawingml/2006/main" noChangeAspect="1"/>
-            </wp:cNvGraphicFramePr>
-            <a:graphic xmlns:a="http://schemas.openxmlformats.org/drawingml/2006/main">
-              <a:graphicData uri="http://schemas.openxmlformats.org/drawingml/2006/picture">
-                <pic:pic xmlns:pic="http://schemas.openxmlformats.org/drawingml/2006/picture">
-                  <pic:nvPicPr>
-                    <pic:cNvPr id="0" name="Picture 22" descr="C:\Dropbox\projects\Ant-Simulation\assests\User Manual\Errors\Warning #3.png"/>
-                    <pic:cNvPicPr>
-                      <a:picLocks noChangeAspect="1" noChangeArrowheads="1"/>
-                    </pic:cNvPicPr>
-                  </pic:nvPicPr>
-                  <pic:blipFill>
-                    <a:blip r:embed="rId47">
-                      <a:extLst>
-                        <a:ext uri="{28A0092B-C50C-407E-A947-70E740481C1C}">
-                          <a14:useLocalDpi xmlns:a14="http://schemas.microsoft.com/office/drawing/2010/main" val="0"/>
-                        </a:ext>
-                      </a:extLst>
-                    </a:blip>
-                    <a:srcRect/>
-                    <a:stretch>
-                      <a:fillRect/>
-                    </a:stretch>
-                  </pic:blipFill>
-                  <pic:spPr bwMode="auto">
-                    <a:xfrm>
-                      <a:off x="0" y="0"/>
-                      <a:ext cx="5724525" cy="4010025"/>
-                    </a:xfrm>
-                    <a:prstGeom prst="rect">
-                      <a:avLst/>
-                    </a:prstGeom>
-                    <a:noFill/>
-                    <a:ln>
-                      <a:noFill/>
-                    </a:ln>
-                  </pic:spPr>
-                </pic:pic>
-              </a:graphicData>
-            </a:graphic>
-          </wp:inline>
-        </w:drawing>
-      </w:r>
-    </w:p>
-    <w:p>
-      <w:r>
-        <w:t>The warning is encounter when a species soldier ant food cost is lower the ant health. This would cause soldier ants to die immediately as they are born.</w:t>
-      </w:r>
-    </w:p>
-    <w:p>
-      <w:pPr>
-        <w:pStyle w:val="Heading3"/>
-      </w:pPr>
-      <w:r>
-        <w:t>Recovery</w:t>
-      </w:r>
-    </w:p>
-    <w:p>
-      <w:r>
-        <w:t>To recover try either:</w:t>
-      </w:r>
-    </w:p>
-    <w:p>
-      <w:pPr>
-        <w:pStyle w:val="ListParagraph"/>
-        <w:numPr>
-          <w:ilvl w:val="0"/>
-          <w:numId w:val="6"/>
-        </w:numPr>
-      </w:pPr>
-      <w:r>
-        <w:t>Lowering the species characteristics until ant health is below the soldier food cost.</w:t>
-      </w:r>
-    </w:p>
-    <w:p>
-      <w:pPr>
-        <w:pStyle w:val="ListParagraph"/>
-        <w:numPr>
-          <w:ilvl w:val="0"/>
-          <w:numId w:val="6"/>
-        </w:numPr>
-      </w:pPr>
-      <w:r>
-        <w:t>Raising the soldier food cost until it is greater than the ant health.</w:t>
-      </w:r>
-    </w:p>
-    <w:p/>
-    <w:p>
-      <w:pPr>
-        <w:pStyle w:val="Heading2"/>
-      </w:pPr>
-      <w:r>
-        <w:rPr>
-          <w:b/>
-        </w:rPr>
-        <w:lastRenderedPageBreak/>
-        <w:t>Error #1</w:t>
-      </w:r>
-      <w:r>
-        <w:t xml:space="preserve"> – Minimum number of queen steps greater </w:t>
-      </w:r>
-      <w:r>
-        <w:t>than</w:t>
-      </w:r>
-      <w:r>
-        <w:t xml:space="preserve"> maximum</w:t>
-      </w:r>
-    </w:p>
-    <w:p>
-      <w:pPr>
-        <w:pStyle w:val="Heading3"/>
-      </w:pPr>
-      <w:r>
-        <w:t>Problem</w:t>
-      </w:r>
-    </w:p>
-    <w:p>
-      <w:r>
-        <w:rPr>
-          <w:noProof/>
-          <w:lang w:eastAsia="en-GB"/>
-        </w:rPr>
-        <w:drawing>
-          <wp:inline distT="0" distB="0" distL="0" distR="0" wp14:anchorId="46E47CF8" wp14:editId="38CFF621">
-            <wp:extent cx="5724525" cy="4010025"/>
-            <wp:effectExtent l="0" t="0" r="9525" b="9525"/>
-            <wp:docPr id="197" name="Picture 197" descr="C:\Dropbox\projects\Ant-Simulation\assests\User Manual\Errors\Error #1.png"/>
-            <wp:cNvGraphicFramePr>
-              <a:graphicFrameLocks xmlns:a="http://schemas.openxmlformats.org/drawingml/2006/main" noChangeAspect="1"/>
-            </wp:cNvGraphicFramePr>
-            <a:graphic xmlns:a="http://schemas.openxmlformats.org/drawingml/2006/main">
-              <a:graphicData uri="http://schemas.openxmlformats.org/drawingml/2006/picture">
-                <pic:pic xmlns:pic="http://schemas.openxmlformats.org/drawingml/2006/picture">
-                  <pic:nvPicPr>
-                    <pic:cNvPr id="0" name="Picture 23" descr="C:\Dropbox\projects\Ant-Simulation\assests\User Manual\Errors\Error #1.png"/>
-                    <pic:cNvPicPr>
-                      <a:picLocks noChangeAspect="1" noChangeArrowheads="1"/>
-                    </pic:cNvPicPr>
-                  </pic:nvPicPr>
-                  <pic:blipFill>
-                    <a:blip r:embed="rId48">
-                      <a:extLst>
-                        <a:ext uri="{28A0092B-C50C-407E-A947-70E740481C1C}">
-                          <a14:useLocalDpi xmlns:a14="http://schemas.microsoft.com/office/drawing/2010/main" val="0"/>
-                        </a:ext>
-                      </a:extLst>
-                    </a:blip>
-                    <a:srcRect/>
-                    <a:stretch>
-                      <a:fillRect/>
-                    </a:stretch>
-                  </pic:blipFill>
-                  <pic:spPr bwMode="auto">
-                    <a:xfrm>
-                      <a:off x="0" y="0"/>
-                      <a:ext cx="5724525" cy="4010025"/>
-                    </a:xfrm>
-                    <a:prstGeom prst="rect">
-                      <a:avLst/>
-                    </a:prstGeom>
-                    <a:noFill/>
-                    <a:ln>
-                      <a:noFill/>
-                    </a:ln>
-                  </pic:spPr>
-                </pic:pic>
-              </a:graphicData>
-            </a:graphic>
-          </wp:inline>
-        </w:drawing>
-      </w:r>
-    </w:p>
-    <w:p>
-      <w:r>
-        <w:t xml:space="preserve">The error is caused when a species minimum number of queen steps </w:t>
-      </w:r>
-      <w:proofErr w:type="gramStart"/>
-      <w:r>
-        <w:t>is</w:t>
-      </w:r>
-      <w:proofErr w:type="gramEnd"/>
-      <w:r>
-        <w:t xml:space="preserve"> greater than the maximum number of queen steps. This would cause queens to create nests as soon as they were born rather than moving away from the nest.</w:t>
+        <w:t>The error is caused when a species minimum number of queen steps is greater than the maximum number of queen steps. This would cause queens to create nests as soon as they were born rather than moving away from the nest.</w:t>
       </w:r>
     </w:p>
     <w:p>
@@ -5917,12 +5858,7 @@
         <w:t xml:space="preserve">. This </w:t>
       </w:r>
       <w:r>
-        <w:t>will allow the simulation to run faster and h</w:t>
-      </w:r>
-      <w:bookmarkStart w:id="7" w:name="_GoBack"/>
-      <w:bookmarkEnd w:id="7"/>
-      <w:r>
-        <w:t>andle more ants.</w:t>
+        <w:t>will allow the simulation to run faster and handle more ants.</w:t>
       </w:r>
     </w:p>
     <w:p>
@@ -6089,6 +6025,8 @@
       <w:r>
         <w:t>Increase the speed characteristic of the species.</w:t>
       </w:r>
+      <w:bookmarkStart w:id="6" w:name="_GoBack"/>
+      <w:bookmarkEnd w:id="6"/>
     </w:p>
     <w:sectPr>
       <w:pgSz w:w="11906" w:h="16838"/>
@@ -6100,40 +6038,8 @@
 </w:document>
 </file>
 
-<file path=word/comments.xml><?xml version="1.0" encoding="utf-8"?>
-<w:comments xmlns:wpc="http://schemas.microsoft.com/office/word/2010/wordprocessingCanvas" xmlns:mc="http://schemas.openxmlformats.org/markup-compatibility/2006" xmlns:o="urn:schemas-microsoft-com:office:office" xmlns:r="http://schemas.openxmlformats.org/officeDocument/2006/relationships" xmlns:m="http://schemas.openxmlformats.org/officeDocument/2006/math" xmlns:v="urn:schemas-microsoft-com:vml" xmlns:wp14="http://schemas.microsoft.com/office/word/2010/wordprocessingDrawing" xmlns:wp="http://schemas.openxmlformats.org/drawingml/2006/wordprocessingDrawing" xmlns:w10="urn:schemas-microsoft-com:office:word" xmlns:w="http://schemas.openxmlformats.org/wordprocessingml/2006/main" xmlns:w14="http://schemas.microsoft.com/office/word/2010/wordml" xmlns:wpg="http://schemas.microsoft.com/office/word/2010/wordprocessingGroup" xmlns:wpi="http://schemas.microsoft.com/office/word/2010/wordprocessingInk" xmlns:wne="http://schemas.microsoft.com/office/word/2006/wordml" xmlns:wps="http://schemas.microsoft.com/office/word/2010/wordprocessingShape" mc:Ignorable="w14 wp14">
-  <w:comment w:id="5" w:author="Alex Robinson" w:date="2014-02-02T22:02:00Z" w:initials="AR">
-    <w:p>
-      <w:pPr>
-        <w:pStyle w:val="CommentText"/>
-      </w:pPr>
-      <w:r>
-        <w:rPr>
-          <w:rStyle w:val="CommentReference"/>
-        </w:rPr>
-        <w:annotationRef/>
-      </w:r>
-      <w:r>
-        <w:t>Put this as a annotation to the picture</w:t>
-      </w:r>
-    </w:p>
-    <w:p>
-      <w:pPr>
-        <w:pStyle w:val="CommentText"/>
-      </w:pPr>
-    </w:p>
-  </w:comment>
-</w:comments>
-</file>
-
-<file path=word/commentsExtended.xml><?xml version="1.0" encoding="utf-8"?>
-<w15:commentsEx xmlns:wpc="http://schemas.microsoft.com/office/word/2010/wordprocessingCanvas" xmlns:mc="http://schemas.openxmlformats.org/markup-compatibility/2006" xmlns:o="urn:schemas-microsoft-com:office:office" xmlns:r="http://schemas.openxmlformats.org/officeDocument/2006/relationships" xmlns:m="http://schemas.openxmlformats.org/officeDocument/2006/math" xmlns:v="urn:schemas-microsoft-com:vml" xmlns:wp14="http://schemas.microsoft.com/office/word/2010/wordprocessingDrawing" xmlns:wp="http://schemas.openxmlformats.org/drawingml/2006/wordprocessingDrawing" xmlns:w10="urn:schemas-microsoft-com:office:word" xmlns:w="http://schemas.openxmlformats.org/wordprocessingml/2006/main" xmlns:w14="http://schemas.microsoft.com/office/word/2010/wordml" xmlns:w15="http://schemas.microsoft.com/office/word/2012/wordml" xmlns:wpg="http://schemas.microsoft.com/office/word/2010/wordprocessingGroup" xmlns:wpi="http://schemas.microsoft.com/office/word/2010/wordprocessingInk" xmlns:wne="http://schemas.microsoft.com/office/word/2006/wordml" xmlns:wps="http://schemas.microsoft.com/office/word/2010/wordprocessingShape" mc:Ignorable="w14 w15 wp14">
-  <w15:commentEx w15:paraId="6951A9FE" w15:done="0"/>
-</w15:commentsEx>
-</file>
-
 <file path=word/numbering.xml><?xml version="1.0" encoding="utf-8"?>
-<w:numbering xmlns:wpc="http://schemas.microsoft.com/office/word/2010/wordprocessingCanvas" xmlns:mc="http://schemas.openxmlformats.org/markup-compatibility/2006" xmlns:o="urn:schemas-microsoft-com:office:office" xmlns:r="http://schemas.openxmlformats.org/officeDocument/2006/relationships" xmlns:m="http://schemas.openxmlformats.org/officeDocument/2006/math" xmlns:v="urn:schemas-microsoft-com:vml" xmlns:wp14="http://schemas.microsoft.com/office/word/2010/wordprocessingDrawing" xmlns:wp="http://schemas.openxmlformats.org/drawingml/2006/wordprocessingDrawing" xmlns:w10="urn:schemas-microsoft-com:office:word" xmlns:w="http://schemas.openxmlformats.org/wordprocessingml/2006/main" xmlns:w14="http://schemas.microsoft.com/office/word/2010/wordml" xmlns:wpg="http://schemas.microsoft.com/office/word/2010/wordprocessingGroup" xmlns:wpi="http://schemas.microsoft.com/office/word/2010/wordprocessingInk" xmlns:wne="http://schemas.microsoft.com/office/word/2006/wordml" xmlns:wps="http://schemas.microsoft.com/office/word/2010/wordprocessingShape" mc:Ignorable="w14 wp14">
+<w:numbering xmlns:wpc="http://schemas.microsoft.com/office/word/2010/wordprocessingCanvas" xmlns:mc="http://schemas.openxmlformats.org/markup-compatibility/2006" xmlns:o="urn:schemas-microsoft-com:office:office" xmlns:r="http://schemas.openxmlformats.org/officeDocument/2006/relationships" xmlns:m="http://schemas.openxmlformats.org/officeDocument/2006/math" xmlns:v="urn:schemas-microsoft-com:vml" xmlns:wp14="http://schemas.microsoft.com/office/word/2010/wordprocessingDrawing" xmlns:wp="http://schemas.openxmlformats.org/drawingml/2006/wordprocessingDrawing" xmlns:w10="urn:schemas-microsoft-com:office:word" xmlns:w="http://schemas.openxmlformats.org/wordprocessingml/2006/main" xmlns:w14="http://schemas.microsoft.com/office/word/2010/wordml" xmlns:w15="http://schemas.microsoft.com/office/word/2012/wordml" xmlns:wpg="http://schemas.microsoft.com/office/word/2010/wordprocessingGroup" xmlns:wpi="http://schemas.microsoft.com/office/word/2010/wordprocessingInk" xmlns:wne="http://schemas.microsoft.com/office/word/2006/wordml" xmlns:wps="http://schemas.microsoft.com/office/word/2010/wordprocessingShape" mc:Ignorable="w14 w15 wp14">
   <w:abstractNum w:abstractNumId="0">
     <w:nsid w:val="04222FF0"/>
     <w:multiLevelType w:val="hybridMultilevel"/>
@@ -7297,16 +7203,8 @@
 </w:numbering>
 </file>
 
-<file path=word/people.xml><?xml version="1.0" encoding="utf-8"?>
-<w15:people xmlns:wpc="http://schemas.microsoft.com/office/word/2010/wordprocessingCanvas" xmlns:mc="http://schemas.openxmlformats.org/markup-compatibility/2006" xmlns:o="urn:schemas-microsoft-com:office:office" xmlns:r="http://schemas.openxmlformats.org/officeDocument/2006/relationships" xmlns:m="http://schemas.openxmlformats.org/officeDocument/2006/math" xmlns:v="urn:schemas-microsoft-com:vml" xmlns:wp14="http://schemas.microsoft.com/office/word/2010/wordprocessingDrawing" xmlns:wp="http://schemas.openxmlformats.org/drawingml/2006/wordprocessingDrawing" xmlns:w10="urn:schemas-microsoft-com:office:word" xmlns:w="http://schemas.openxmlformats.org/wordprocessingml/2006/main" xmlns:w14="http://schemas.microsoft.com/office/word/2010/wordml" xmlns:w15="http://schemas.microsoft.com/office/word/2012/wordml" xmlns:wpg="http://schemas.microsoft.com/office/word/2010/wordprocessingGroup" xmlns:wpi="http://schemas.microsoft.com/office/word/2010/wordprocessingInk" xmlns:wne="http://schemas.microsoft.com/office/word/2006/wordml" xmlns:wps="http://schemas.microsoft.com/office/word/2010/wordprocessingShape" mc:Ignorable="w14 w15 wp14">
-  <w15:person w15:author="Alex Robinson">
-    <w15:presenceInfo w15:providerId="None" w15:userId="Alex Robinson"/>
-  </w15:person>
-</w15:people>
-</file>
-
 <file path=word/styles.xml><?xml version="1.0" encoding="utf-8"?>
-<w:styles xmlns:mc="http://schemas.openxmlformats.org/markup-compatibility/2006" xmlns:r="http://schemas.openxmlformats.org/officeDocument/2006/relationships" xmlns:w="http://schemas.openxmlformats.org/wordprocessingml/2006/main" xmlns:w14="http://schemas.microsoft.com/office/word/2010/wordml" mc:Ignorable="w14">
+<w:styles xmlns:mc="http://schemas.openxmlformats.org/markup-compatibility/2006" xmlns:r="http://schemas.openxmlformats.org/officeDocument/2006/relationships" xmlns:w="http://schemas.openxmlformats.org/wordprocessingml/2006/main" xmlns:w14="http://schemas.microsoft.com/office/word/2010/wordml" xmlns:w15="http://schemas.microsoft.com/office/word/2012/wordml" mc:Ignorable="w14 w15">
   <w:docDefaults>
     <w:rPrDefault>
       <w:rPr>
@@ -7322,144 +7220,378 @@
       </w:pPr>
     </w:pPrDefault>
   </w:docDefaults>
-  <w:latentStyles w:defLockedState="0" w:defUIPriority="99" w:defSemiHidden="1" w:defUnhideWhenUsed="1" w:defQFormat="0" w:count="267">
-    <w:lsdException w:name="Normal" w:semiHidden="0" w:uiPriority="0" w:unhideWhenUsed="0" w:qFormat="1"/>
-    <w:lsdException w:name="heading 1" w:semiHidden="0" w:uiPriority="9" w:unhideWhenUsed="0" w:qFormat="1"/>
-    <w:lsdException w:name="heading 2" w:uiPriority="9" w:qFormat="1"/>
-    <w:lsdException w:name="heading 3" w:uiPriority="9" w:qFormat="1"/>
-    <w:lsdException w:name="heading 4" w:uiPriority="9" w:qFormat="1"/>
-    <w:lsdException w:name="heading 5" w:uiPriority="9" w:qFormat="1"/>
-    <w:lsdException w:name="heading 6" w:uiPriority="9" w:qFormat="1"/>
-    <w:lsdException w:name="heading 7" w:uiPriority="9" w:qFormat="1"/>
-    <w:lsdException w:name="heading 8" w:uiPriority="9" w:qFormat="1"/>
-    <w:lsdException w:name="heading 9" w:uiPriority="9" w:qFormat="1"/>
-    <w:lsdException w:name="toc 1" w:uiPriority="39"/>
-    <w:lsdException w:name="toc 2" w:uiPriority="39"/>
-    <w:lsdException w:name="toc 3" w:uiPriority="39"/>
-    <w:lsdException w:name="toc 4" w:uiPriority="39"/>
-    <w:lsdException w:name="toc 5" w:uiPriority="39"/>
-    <w:lsdException w:name="toc 6" w:uiPriority="39"/>
-    <w:lsdException w:name="toc 7" w:uiPriority="39"/>
-    <w:lsdException w:name="toc 8" w:uiPriority="39"/>
-    <w:lsdException w:name="toc 9" w:uiPriority="39"/>
-    <w:lsdException w:name="caption" w:uiPriority="35" w:qFormat="1"/>
-    <w:lsdException w:name="Title" w:semiHidden="0" w:uiPriority="10" w:unhideWhenUsed="0" w:qFormat="1"/>
-    <w:lsdException w:name="Default Paragraph Font" w:uiPriority="1"/>
-    <w:lsdException w:name="Subtitle" w:semiHidden="0" w:uiPriority="11" w:unhideWhenUsed="0" w:qFormat="1"/>
-    <w:lsdException w:name="Strong" w:semiHidden="0" w:uiPriority="22" w:unhideWhenUsed="0" w:qFormat="1"/>
-    <w:lsdException w:name="Emphasis" w:semiHidden="0" w:uiPriority="20" w:unhideWhenUsed="0" w:qFormat="1"/>
-    <w:lsdException w:name="Table Grid" w:semiHidden="0" w:uiPriority="39" w:unhideWhenUsed="0"/>
-    <w:lsdException w:name="Placeholder Text" w:unhideWhenUsed="0"/>
-    <w:lsdException w:name="No Spacing" w:semiHidden="0" w:uiPriority="1" w:unhideWhenUsed="0" w:qFormat="1"/>
-    <w:lsdException w:name="Light Shading" w:semiHidden="0" w:uiPriority="60" w:unhideWhenUsed="0"/>
-    <w:lsdException w:name="Light List" w:semiHidden="0" w:uiPriority="61" w:unhideWhenUsed="0"/>
-    <w:lsdException w:name="Light Grid" w:semiHidden="0" w:uiPriority="62" w:unhideWhenUsed="0"/>
-    <w:lsdException w:name="Medium Shading 1" w:semiHidden="0" w:uiPriority="63" w:unhideWhenUsed="0"/>
-    <w:lsdException w:name="Medium Shading 2" w:semiHidden="0" w:uiPriority="64" w:unhideWhenUsed="0"/>
-    <w:lsdException w:name="Medium List 1" w:semiHidden="0" w:uiPriority="65" w:unhideWhenUsed="0"/>
-    <w:lsdException w:name="Medium List 2" w:semiHidden="0" w:uiPriority="66" w:unhideWhenUsed="0"/>
-    <w:lsdException w:name="Medium Grid 1" w:semiHidden="0" w:uiPriority="67" w:unhideWhenUsed="0"/>
-    <w:lsdException w:name="Medium Grid 2" w:semiHidden="0" w:uiPriority="68" w:unhideWhenUsed="0"/>
-    <w:lsdException w:name="Medium Grid 3" w:semiHidden="0" w:uiPriority="69" w:unhideWhenUsed="0"/>
-    <w:lsdException w:name="Dark List" w:semiHidden="0" w:uiPriority="70" w:unhideWhenUsed="0"/>
-    <w:lsdException w:name="Colorful Shading" w:semiHidden="0" w:uiPriority="71" w:unhideWhenUsed="0"/>
-    <w:lsdException w:name="Colorful List" w:semiHidden="0" w:uiPriority="72" w:unhideWhenUsed="0"/>
-    <w:lsdException w:name="Colorful Grid" w:semiHidden="0" w:uiPriority="73" w:unhideWhenUsed="0"/>
-    <w:lsdException w:name="Light Shading Accent 1" w:semiHidden="0" w:uiPriority="60" w:unhideWhenUsed="0"/>
-    <w:lsdException w:name="Light List Accent 1" w:semiHidden="0" w:uiPriority="61" w:unhideWhenUsed="0"/>
-    <w:lsdException w:name="Light Grid Accent 1" w:semiHidden="0" w:uiPriority="62" w:unhideWhenUsed="0"/>
-    <w:lsdException w:name="Medium Shading 1 Accent 1" w:semiHidden="0" w:uiPriority="63" w:unhideWhenUsed="0"/>
-    <w:lsdException w:name="Medium Shading 2 Accent 1" w:semiHidden="0" w:uiPriority="64" w:unhideWhenUsed="0"/>
-    <w:lsdException w:name="Medium List 1 Accent 1" w:semiHidden="0" w:uiPriority="65" w:unhideWhenUsed="0"/>
-    <w:lsdException w:name="Revision" w:unhideWhenUsed="0"/>
-    <w:lsdException w:name="List Paragraph" w:semiHidden="0" w:uiPriority="34" w:unhideWhenUsed="0" w:qFormat="1"/>
-    <w:lsdException w:name="Quote" w:semiHidden="0" w:uiPriority="29" w:unhideWhenUsed="0" w:qFormat="1"/>
-    <w:lsdException w:name="Intense Quote" w:semiHidden="0" w:uiPriority="30" w:unhideWhenUsed="0" w:qFormat="1"/>
-    <w:lsdException w:name="Medium List 2 Accent 1" w:semiHidden="0" w:uiPriority="66" w:unhideWhenUsed="0"/>
-    <w:lsdException w:name="Medium Grid 1 Accent 1" w:semiHidden="0" w:uiPriority="67" w:unhideWhenUsed="0"/>
-    <w:lsdException w:name="Medium Grid 2 Accent 1" w:semiHidden="0" w:uiPriority="68" w:unhideWhenUsed="0"/>
-    <w:lsdException w:name="Medium Grid 3 Accent 1" w:semiHidden="0" w:uiPriority="69" w:unhideWhenUsed="0"/>
-    <w:lsdException w:name="Dark List Accent 1" w:semiHidden="0" w:uiPriority="70" w:unhideWhenUsed="0"/>
-    <w:lsdException w:name="Colorful Shading Accent 1" w:semiHidden="0" w:uiPriority="71" w:unhideWhenUsed="0"/>
-    <w:lsdException w:name="Colorful List Accent 1" w:semiHidden="0" w:uiPriority="72" w:unhideWhenUsed="0"/>
-    <w:lsdException w:name="Colorful Grid Accent 1" w:semiHidden="0" w:uiPriority="73" w:unhideWhenUsed="0"/>
-    <w:lsdException w:name="Light Shading Accent 2" w:semiHidden="0" w:uiPriority="60" w:unhideWhenUsed="0"/>
-    <w:lsdException w:name="Light List Accent 2" w:semiHidden="0" w:uiPriority="61" w:unhideWhenUsed="0"/>
-    <w:lsdException w:name="Light Grid Accent 2" w:semiHidden="0" w:uiPriority="62" w:unhideWhenUsed="0"/>
-    <w:lsdException w:name="Medium Shading 1 Accent 2" w:semiHidden="0" w:uiPriority="63" w:unhideWhenUsed="0"/>
-    <w:lsdException w:name="Medium Shading 2 Accent 2" w:semiHidden="0" w:uiPriority="64" w:unhideWhenUsed="0"/>
-    <w:lsdException w:name="Medium List 1 Accent 2" w:semiHidden="0" w:uiPriority="65" w:unhideWhenUsed="0"/>
-    <w:lsdException w:name="Medium List 2 Accent 2" w:semiHidden="0" w:uiPriority="66" w:unhideWhenUsed="0"/>
-    <w:lsdException w:name="Medium Grid 1 Accent 2" w:semiHidden="0" w:uiPriority="67" w:unhideWhenUsed="0"/>
-    <w:lsdException w:name="Medium Grid 2 Accent 2" w:semiHidden="0" w:uiPriority="68" w:unhideWhenUsed="0"/>
-    <w:lsdException w:name="Medium Grid 3 Accent 2" w:semiHidden="0" w:uiPriority="69" w:unhideWhenUsed="0"/>
-    <w:lsdException w:name="Dark List Accent 2" w:semiHidden="0" w:uiPriority="70" w:unhideWhenUsed="0"/>
-    <w:lsdException w:name="Colorful Shading Accent 2" w:semiHidden="0" w:uiPriority="71" w:unhideWhenUsed="0"/>
-    <w:lsdException w:name="Colorful List Accent 2" w:semiHidden="0" w:uiPriority="72" w:unhideWhenUsed="0"/>
-    <w:lsdException w:name="Colorful Grid Accent 2" w:semiHidden="0" w:uiPriority="73" w:unhideWhenUsed="0"/>
-    <w:lsdException w:name="Light Shading Accent 3" w:semiHidden="0" w:uiPriority="60" w:unhideWhenUsed="0"/>
-    <w:lsdException w:name="Light List Accent 3" w:semiHidden="0" w:uiPriority="61" w:unhideWhenUsed="0"/>
-    <w:lsdException w:name="Light Grid Accent 3" w:semiHidden="0" w:uiPriority="62" w:unhideWhenUsed="0"/>
-    <w:lsdException w:name="Medium Shading 1 Accent 3" w:semiHidden="0" w:uiPriority="63" w:unhideWhenUsed="0"/>
-    <w:lsdException w:name="Medium Shading 2 Accent 3" w:semiHidden="0" w:uiPriority="64" w:unhideWhenUsed="0"/>
-    <w:lsdException w:name="Medium List 1 Accent 3" w:semiHidden="0" w:uiPriority="65" w:unhideWhenUsed="0"/>
-    <w:lsdException w:name="Medium List 2 Accent 3" w:semiHidden="0" w:uiPriority="66" w:unhideWhenUsed="0"/>
-    <w:lsdException w:name="Medium Grid 1 Accent 3" w:semiHidden="0" w:uiPriority="67" w:unhideWhenUsed="0"/>
-    <w:lsdException w:name="Medium Grid 2 Accent 3" w:semiHidden="0" w:uiPriority="68" w:unhideWhenUsed="0"/>
-    <w:lsdException w:name="Medium Grid 3 Accent 3" w:semiHidden="0" w:uiPriority="69" w:unhideWhenUsed="0"/>
-    <w:lsdException w:name="Dark List Accent 3" w:semiHidden="0" w:uiPriority="70" w:unhideWhenUsed="0"/>
-    <w:lsdException w:name="Colorful Shading Accent 3" w:semiHidden="0" w:uiPriority="71" w:unhideWhenUsed="0"/>
-    <w:lsdException w:name="Colorful List Accent 3" w:semiHidden="0" w:uiPriority="72" w:unhideWhenUsed="0"/>
-    <w:lsdException w:name="Colorful Grid Accent 3" w:semiHidden="0" w:uiPriority="73" w:unhideWhenUsed="0"/>
-    <w:lsdException w:name="Light Shading Accent 4" w:semiHidden="0" w:uiPriority="60" w:unhideWhenUsed="0"/>
-    <w:lsdException w:name="Light List Accent 4" w:semiHidden="0" w:uiPriority="61" w:unhideWhenUsed="0"/>
-    <w:lsdException w:name="Light Grid Accent 4" w:semiHidden="0" w:uiPriority="62" w:unhideWhenUsed="0"/>
-    <w:lsdException w:name="Medium Shading 1 Accent 4" w:semiHidden="0" w:uiPriority="63" w:unhideWhenUsed="0"/>
-    <w:lsdException w:name="Medium Shading 2 Accent 4" w:semiHidden="0" w:uiPriority="64" w:unhideWhenUsed="0"/>
-    <w:lsdException w:name="Medium List 1 Accent 4" w:semiHidden="0" w:uiPriority="65" w:unhideWhenUsed="0"/>
-    <w:lsdException w:name="Medium List 2 Accent 4" w:semiHidden="0" w:uiPriority="66" w:unhideWhenUsed="0"/>
-    <w:lsdException w:name="Medium Grid 1 Accent 4" w:semiHidden="0" w:uiPriority="67" w:unhideWhenUsed="0"/>
-    <w:lsdException w:name="Medium Grid 2 Accent 4" w:semiHidden="0" w:uiPriority="68" w:unhideWhenUsed="0"/>
-    <w:lsdException w:name="Medium Grid 3 Accent 4" w:semiHidden="0" w:uiPriority="69" w:unhideWhenUsed="0"/>
-    <w:lsdException w:name="Dark List Accent 4" w:semiHidden="0" w:uiPriority="70" w:unhideWhenUsed="0"/>
-    <w:lsdException w:name="Colorful Shading Accent 4" w:semiHidden="0" w:uiPriority="71" w:unhideWhenUsed="0"/>
-    <w:lsdException w:name="Colorful List Accent 4" w:semiHidden="0" w:uiPriority="72" w:unhideWhenUsed="0"/>
-    <w:lsdException w:name="Colorful Grid Accent 4" w:semiHidden="0" w:uiPriority="73" w:unhideWhenUsed="0"/>
-    <w:lsdException w:name="Light Shading Accent 5" w:semiHidden="0" w:uiPriority="60" w:unhideWhenUsed="0"/>
-    <w:lsdException w:name="Light List Accent 5" w:semiHidden="0" w:uiPriority="61" w:unhideWhenUsed="0"/>
-    <w:lsdException w:name="Light Grid Accent 5" w:semiHidden="0" w:uiPriority="62" w:unhideWhenUsed="0"/>
-    <w:lsdException w:name="Medium Shading 1 Accent 5" w:semiHidden="0" w:uiPriority="63" w:unhideWhenUsed="0"/>
-    <w:lsdException w:name="Medium Shading 2 Accent 5" w:semiHidden="0" w:uiPriority="64" w:unhideWhenUsed="0"/>
-    <w:lsdException w:name="Medium List 1 Accent 5" w:semiHidden="0" w:uiPriority="65" w:unhideWhenUsed="0"/>
-    <w:lsdException w:name="Medium List 2 Accent 5" w:semiHidden="0" w:uiPriority="66" w:unhideWhenUsed="0"/>
-    <w:lsdException w:name="Medium Grid 1 Accent 5" w:semiHidden="0" w:uiPriority="67" w:unhideWhenUsed="0"/>
-    <w:lsdException w:name="Medium Grid 2 Accent 5" w:semiHidden="0" w:uiPriority="68" w:unhideWhenUsed="0"/>
-    <w:lsdException w:name="Medium Grid 3 Accent 5" w:semiHidden="0" w:uiPriority="69" w:unhideWhenUsed="0"/>
-    <w:lsdException w:name="Dark List Accent 5" w:semiHidden="0" w:uiPriority="70" w:unhideWhenUsed="0"/>
-    <w:lsdException w:name="Colorful Shading Accent 5" w:semiHidden="0" w:uiPriority="71" w:unhideWhenUsed="0"/>
-    <w:lsdException w:name="Colorful List Accent 5" w:semiHidden="0" w:uiPriority="72" w:unhideWhenUsed="0"/>
-    <w:lsdException w:name="Colorful Grid Accent 5" w:semiHidden="0" w:uiPriority="73" w:unhideWhenUsed="0"/>
-    <w:lsdException w:name="Light Shading Accent 6" w:semiHidden="0" w:uiPriority="60" w:unhideWhenUsed="0"/>
-    <w:lsdException w:name="Light List Accent 6" w:semiHidden="0" w:uiPriority="61" w:unhideWhenUsed="0"/>
-    <w:lsdException w:name="Light Grid Accent 6" w:semiHidden="0" w:uiPriority="62" w:unhideWhenUsed="0"/>
-    <w:lsdException w:name="Medium Shading 1 Accent 6" w:semiHidden="0" w:uiPriority="63" w:unhideWhenUsed="0"/>
-    <w:lsdException w:name="Medium Shading 2 Accent 6" w:semiHidden="0" w:uiPriority="64" w:unhideWhenUsed="0"/>
-    <w:lsdException w:name="Medium List 1 Accent 6" w:semiHidden="0" w:uiPriority="65" w:unhideWhenUsed="0"/>
-    <w:lsdException w:name="Medium List 2 Accent 6" w:semiHidden="0" w:uiPriority="66" w:unhideWhenUsed="0"/>
-    <w:lsdException w:name="Medium Grid 1 Accent 6" w:semiHidden="0" w:uiPriority="67" w:unhideWhenUsed="0"/>
-    <w:lsdException w:name="Medium Grid 2 Accent 6" w:semiHidden="0" w:uiPriority="68" w:unhideWhenUsed="0"/>
-    <w:lsdException w:name="Medium Grid 3 Accent 6" w:semiHidden="0" w:uiPriority="69" w:unhideWhenUsed="0"/>
-    <w:lsdException w:name="Dark List Accent 6" w:semiHidden="0" w:uiPriority="70" w:unhideWhenUsed="0"/>
-    <w:lsdException w:name="Colorful Shading Accent 6" w:semiHidden="0" w:uiPriority="71" w:unhideWhenUsed="0"/>
-    <w:lsdException w:name="Colorful List Accent 6" w:semiHidden="0" w:uiPriority="72" w:unhideWhenUsed="0"/>
-    <w:lsdException w:name="Colorful Grid Accent 6" w:semiHidden="0" w:uiPriority="73" w:unhideWhenUsed="0"/>
-    <w:lsdException w:name="Subtle Emphasis" w:semiHidden="0" w:uiPriority="19" w:unhideWhenUsed="0" w:qFormat="1"/>
-    <w:lsdException w:name="Intense Emphasis" w:semiHidden="0" w:uiPriority="21" w:unhideWhenUsed="0" w:qFormat="1"/>
-    <w:lsdException w:name="Subtle Reference" w:semiHidden="0" w:uiPriority="31" w:unhideWhenUsed="0" w:qFormat="1"/>
-    <w:lsdException w:name="Intense Reference" w:semiHidden="0" w:uiPriority="32" w:unhideWhenUsed="0" w:qFormat="1"/>
-    <w:lsdException w:name="Book Title" w:semiHidden="0" w:uiPriority="33" w:unhideWhenUsed="0" w:qFormat="1"/>
-    <w:lsdException w:name="Bibliography" w:uiPriority="37"/>
-    <w:lsdException w:name="TOC Heading" w:uiPriority="39" w:qFormat="1"/>
+  <w:latentStyles w:defLockedState="0" w:defUIPriority="99" w:defSemiHidden="0" w:defUnhideWhenUsed="0" w:defQFormat="0" w:count="371">
+    <w:lsdException w:name="Normal" w:uiPriority="0" w:qFormat="1"/>
+    <w:lsdException w:name="heading 1" w:uiPriority="9" w:qFormat="1"/>
+    <w:lsdException w:name="heading 2" w:semiHidden="1" w:uiPriority="9" w:unhideWhenUsed="1" w:qFormat="1"/>
+    <w:lsdException w:name="heading 3" w:semiHidden="1" w:uiPriority="9" w:unhideWhenUsed="1" w:qFormat="1"/>
+    <w:lsdException w:name="heading 4" w:semiHidden="1" w:uiPriority="9" w:unhideWhenUsed="1" w:qFormat="1"/>
+    <w:lsdException w:name="heading 5" w:semiHidden="1" w:uiPriority="9" w:unhideWhenUsed="1" w:qFormat="1"/>
+    <w:lsdException w:name="heading 6" w:semiHidden="1" w:uiPriority="9" w:unhideWhenUsed="1" w:qFormat="1"/>
+    <w:lsdException w:name="heading 7" w:semiHidden="1" w:uiPriority="9" w:unhideWhenUsed="1" w:qFormat="1"/>
+    <w:lsdException w:name="heading 8" w:semiHidden="1" w:uiPriority="9" w:unhideWhenUsed="1" w:qFormat="1"/>
+    <w:lsdException w:name="heading 9" w:semiHidden="1" w:uiPriority="9" w:unhideWhenUsed="1" w:qFormat="1"/>
+    <w:lsdException w:name="index 1" w:semiHidden="1" w:unhideWhenUsed="1"/>
+    <w:lsdException w:name="index 2" w:semiHidden="1" w:unhideWhenUsed="1"/>
+    <w:lsdException w:name="index 3" w:semiHidden="1" w:unhideWhenUsed="1"/>
+    <w:lsdException w:name="index 4" w:semiHidden="1" w:unhideWhenUsed="1"/>
+    <w:lsdException w:name="index 5" w:semiHidden="1" w:unhideWhenUsed="1"/>
+    <w:lsdException w:name="index 6" w:semiHidden="1" w:unhideWhenUsed="1"/>
+    <w:lsdException w:name="index 7" w:semiHidden="1" w:unhideWhenUsed="1"/>
+    <w:lsdException w:name="index 8" w:semiHidden="1" w:unhideWhenUsed="1"/>
+    <w:lsdException w:name="index 9" w:semiHidden="1" w:unhideWhenUsed="1"/>
+    <w:lsdException w:name="toc 1" w:semiHidden="1" w:uiPriority="39" w:unhideWhenUsed="1"/>
+    <w:lsdException w:name="toc 2" w:semiHidden="1" w:uiPriority="39" w:unhideWhenUsed="1"/>
+    <w:lsdException w:name="toc 3" w:semiHidden="1" w:uiPriority="39" w:unhideWhenUsed="1"/>
+    <w:lsdException w:name="toc 4" w:semiHidden="1" w:uiPriority="39" w:unhideWhenUsed="1"/>
+    <w:lsdException w:name="toc 5" w:semiHidden="1" w:uiPriority="39" w:unhideWhenUsed="1"/>
+    <w:lsdException w:name="toc 6" w:semiHidden="1" w:uiPriority="39" w:unhideWhenUsed="1"/>
+    <w:lsdException w:name="toc 7" w:semiHidden="1" w:uiPriority="39" w:unhideWhenUsed="1"/>
+    <w:lsdException w:name="toc 8" w:semiHidden="1" w:uiPriority="39" w:unhideWhenUsed="1"/>
+    <w:lsdException w:name="toc 9" w:semiHidden="1" w:uiPriority="39" w:unhideWhenUsed="1"/>
+    <w:lsdException w:name="Normal Indent" w:semiHidden="1" w:unhideWhenUsed="1"/>
+    <w:lsdException w:name="footnote text" w:semiHidden="1" w:unhideWhenUsed="1"/>
+    <w:lsdException w:name="annotation text" w:semiHidden="1" w:unhideWhenUsed="1"/>
+    <w:lsdException w:name="header" w:semiHidden="1" w:unhideWhenUsed="1"/>
+    <w:lsdException w:name="footer" w:semiHidden="1" w:unhideWhenUsed="1"/>
+    <w:lsdException w:name="index heading" w:semiHidden="1" w:unhideWhenUsed="1"/>
+    <w:lsdException w:name="caption" w:semiHidden="1" w:uiPriority="35" w:unhideWhenUsed="1" w:qFormat="1"/>
+    <w:lsdException w:name="table of figures" w:semiHidden="1" w:unhideWhenUsed="1"/>
+    <w:lsdException w:name="envelope address" w:semiHidden="1" w:unhideWhenUsed="1"/>
+    <w:lsdException w:name="envelope return" w:semiHidden="1" w:unhideWhenUsed="1"/>
+    <w:lsdException w:name="footnote reference" w:semiHidden="1" w:unhideWhenUsed="1"/>
+    <w:lsdException w:name="annotation reference" w:semiHidden="1" w:unhideWhenUsed="1"/>
+    <w:lsdException w:name="line number" w:semiHidden="1" w:unhideWhenUsed="1"/>
+    <w:lsdException w:name="page number" w:semiHidden="1" w:unhideWhenUsed="1"/>
+    <w:lsdException w:name="endnote reference" w:semiHidden="1" w:unhideWhenUsed="1"/>
+    <w:lsdException w:name="endnote text" w:semiHidden="1" w:unhideWhenUsed="1"/>
+    <w:lsdException w:name="table of authorities" w:semiHidden="1" w:unhideWhenUsed="1"/>
+    <w:lsdException w:name="macro" w:semiHidden="1" w:unhideWhenUsed="1"/>
+    <w:lsdException w:name="toa heading" w:semiHidden="1" w:unhideWhenUsed="1"/>
+    <w:lsdException w:name="List" w:semiHidden="1" w:unhideWhenUsed="1"/>
+    <w:lsdException w:name="List Bullet" w:semiHidden="1" w:unhideWhenUsed="1"/>
+    <w:lsdException w:name="List Number" w:semiHidden="1" w:unhideWhenUsed="1"/>
+    <w:lsdException w:name="List 2" w:semiHidden="1" w:unhideWhenUsed="1"/>
+    <w:lsdException w:name="List 3" w:semiHidden="1" w:unhideWhenUsed="1"/>
+    <w:lsdException w:name="List 4" w:semiHidden="1" w:unhideWhenUsed="1"/>
+    <w:lsdException w:name="List 5" w:semiHidden="1" w:unhideWhenUsed="1"/>
+    <w:lsdException w:name="List Bullet 2" w:semiHidden="1" w:unhideWhenUsed="1"/>
+    <w:lsdException w:name="List Bullet 3" w:semiHidden="1" w:unhideWhenUsed="1"/>
+    <w:lsdException w:name="List Bullet 4" w:semiHidden="1" w:unhideWhenUsed="1"/>
+    <w:lsdException w:name="List Bullet 5" w:semiHidden="1" w:unhideWhenUsed="1"/>
+    <w:lsdException w:name="List Number 2" w:semiHidden="1" w:unhideWhenUsed="1"/>
+    <w:lsdException w:name="List Number 3" w:semiHidden="1" w:unhideWhenUsed="1"/>
+    <w:lsdException w:name="List Number 4" w:semiHidden="1" w:unhideWhenUsed="1"/>
+    <w:lsdException w:name="List Number 5" w:semiHidden="1" w:unhideWhenUsed="1"/>
+    <w:lsdException w:name="Title" w:uiPriority="10" w:qFormat="1"/>
+    <w:lsdException w:name="Closing" w:semiHidden="1" w:unhideWhenUsed="1"/>
+    <w:lsdException w:name="Signature" w:semiHidden="1" w:unhideWhenUsed="1"/>
+    <w:lsdException w:name="Default Paragraph Font" w:semiHidden="1" w:uiPriority="1" w:unhideWhenUsed="1"/>
+    <w:lsdException w:name="Body Text" w:semiHidden="1" w:unhideWhenUsed="1"/>
+    <w:lsdException w:name="Body Text Indent" w:semiHidden="1" w:unhideWhenUsed="1"/>
+    <w:lsdException w:name="List Continue" w:semiHidden="1" w:unhideWhenUsed="1"/>
+    <w:lsdException w:name="List Continue 2" w:semiHidden="1" w:unhideWhenUsed="1"/>
+    <w:lsdException w:name="List Continue 3" w:semiHidden="1" w:unhideWhenUsed="1"/>
+    <w:lsdException w:name="List Continue 4" w:semiHidden="1" w:unhideWhenUsed="1"/>
+    <w:lsdException w:name="List Continue 5" w:semiHidden="1" w:unhideWhenUsed="1"/>
+    <w:lsdException w:name="Message Header" w:semiHidden="1" w:unhideWhenUsed="1"/>
+    <w:lsdException w:name="Subtitle" w:uiPriority="11" w:qFormat="1"/>
+    <w:lsdException w:name="Salutation" w:semiHidden="1" w:unhideWhenUsed="1"/>
+    <w:lsdException w:name="Date" w:semiHidden="1" w:unhideWhenUsed="1"/>
+    <w:lsdException w:name="Body Text First Indent" w:semiHidden="1" w:unhideWhenUsed="1"/>
+    <w:lsdException w:name="Body Text First Indent 2" w:semiHidden="1" w:unhideWhenUsed="1"/>
+    <w:lsdException w:name="Note Heading" w:semiHidden="1" w:unhideWhenUsed="1"/>
+    <w:lsdException w:name="Body Text 2" w:semiHidden="1" w:unhideWhenUsed="1"/>
+    <w:lsdException w:name="Body Text 3" w:semiHidden="1" w:unhideWhenUsed="1"/>
+    <w:lsdException w:name="Body Text Indent 2" w:semiHidden="1" w:unhideWhenUsed="1"/>
+    <w:lsdException w:name="Body Text Indent 3" w:semiHidden="1" w:unhideWhenUsed="1"/>
+    <w:lsdException w:name="Block Text" w:semiHidden="1" w:unhideWhenUsed="1"/>
+    <w:lsdException w:name="Hyperlink" w:semiHidden="1" w:unhideWhenUsed="1"/>
+    <w:lsdException w:name="FollowedHyperlink" w:semiHidden="1" w:unhideWhenUsed="1"/>
+    <w:lsdException w:name="Strong" w:uiPriority="22" w:qFormat="1"/>
+    <w:lsdException w:name="Emphasis" w:uiPriority="20" w:qFormat="1"/>
+    <w:lsdException w:name="Document Map" w:semiHidden="1" w:unhideWhenUsed="1"/>
+    <w:lsdException w:name="Plain Text" w:semiHidden="1" w:unhideWhenUsed="1"/>
+    <w:lsdException w:name="E-mail Signature" w:semiHidden="1" w:unhideWhenUsed="1"/>
+    <w:lsdException w:name="HTML Top of Form" w:semiHidden="1" w:unhideWhenUsed="1"/>
+    <w:lsdException w:name="HTML Bottom of Form" w:semiHidden="1" w:unhideWhenUsed="1"/>
+    <w:lsdException w:name="Normal (Web)" w:semiHidden="1" w:unhideWhenUsed="1"/>
+    <w:lsdException w:name="HTML Acronym" w:semiHidden="1" w:unhideWhenUsed="1"/>
+    <w:lsdException w:name="HTML Address" w:semiHidden="1" w:unhideWhenUsed="1"/>
+    <w:lsdException w:name="HTML Cite" w:semiHidden="1" w:unhideWhenUsed="1"/>
+    <w:lsdException w:name="HTML Code" w:semiHidden="1" w:unhideWhenUsed="1"/>
+    <w:lsdException w:name="HTML Definition" w:semiHidden="1" w:unhideWhenUsed="1"/>
+    <w:lsdException w:name="HTML Keyboard" w:semiHidden="1" w:unhideWhenUsed="1"/>
+    <w:lsdException w:name="HTML Preformatted" w:semiHidden="1" w:unhideWhenUsed="1"/>
+    <w:lsdException w:name="HTML Sample" w:semiHidden="1" w:unhideWhenUsed="1"/>
+    <w:lsdException w:name="HTML Typewriter" w:semiHidden="1" w:unhideWhenUsed="1"/>
+    <w:lsdException w:name="HTML Variable" w:semiHidden="1" w:unhideWhenUsed="1"/>
+    <w:lsdException w:name="Normal Table" w:semiHidden="1" w:unhideWhenUsed="1"/>
+    <w:lsdException w:name="annotation subject" w:semiHidden="1" w:unhideWhenUsed="1"/>
+    <w:lsdException w:name="No List" w:semiHidden="1" w:unhideWhenUsed="1"/>
+    <w:lsdException w:name="Outline List 1" w:semiHidden="1" w:unhideWhenUsed="1"/>
+    <w:lsdException w:name="Outline List 2" w:semiHidden="1" w:unhideWhenUsed="1"/>
+    <w:lsdException w:name="Outline List 3" w:semiHidden="1" w:unhideWhenUsed="1"/>
+    <w:lsdException w:name="Table Simple 1" w:semiHidden="1" w:unhideWhenUsed="1"/>
+    <w:lsdException w:name="Table Simple 2" w:semiHidden="1" w:unhideWhenUsed="1"/>
+    <w:lsdException w:name="Table Simple 3" w:semiHidden="1" w:unhideWhenUsed="1"/>
+    <w:lsdException w:name="Table Classic 1" w:semiHidden="1" w:unhideWhenUsed="1"/>
+    <w:lsdException w:name="Table Classic 2" w:semiHidden="1" w:unhideWhenUsed="1"/>
+    <w:lsdException w:name="Table Classic 3" w:semiHidden="1" w:unhideWhenUsed="1"/>
+    <w:lsdException w:name="Table Classic 4" w:semiHidden="1" w:unhideWhenUsed="1"/>
+    <w:lsdException w:name="Table Colorful 1" w:semiHidden="1" w:unhideWhenUsed="1"/>
+    <w:lsdException w:name="Table Colorful 2" w:semiHidden="1" w:unhideWhenUsed="1"/>
+    <w:lsdException w:name="Table Colorful 3" w:semiHidden="1" w:unhideWhenUsed="1"/>
+    <w:lsdException w:name="Table Columns 1" w:semiHidden="1" w:unhideWhenUsed="1"/>
+    <w:lsdException w:name="Table Columns 2" w:semiHidden="1" w:unhideWhenUsed="1"/>
+    <w:lsdException w:name="Table Columns 3" w:semiHidden="1" w:unhideWhenUsed="1"/>
+    <w:lsdException w:name="Table Columns 4" w:semiHidden="1" w:unhideWhenUsed="1"/>
+    <w:lsdException w:name="Table Columns 5" w:semiHidden="1" w:unhideWhenUsed="1"/>
+    <w:lsdException w:name="Table Grid 1" w:semiHidden="1" w:unhideWhenUsed="1"/>
+    <w:lsdException w:name="Table Grid 2" w:semiHidden="1" w:unhideWhenUsed="1"/>
+    <w:lsdException w:name="Table Grid 3" w:semiHidden="1" w:unhideWhenUsed="1"/>
+    <w:lsdException w:name="Table Grid 4" w:semiHidden="1" w:unhideWhenUsed="1"/>
+    <w:lsdException w:name="Table Grid 5" w:semiHidden="1" w:unhideWhenUsed="1"/>
+    <w:lsdException w:name="Table Grid 6" w:semiHidden="1" w:unhideWhenUsed="1"/>
+    <w:lsdException w:name="Table Grid 7" w:semiHidden="1" w:unhideWhenUsed="1"/>
+    <w:lsdException w:name="Table Grid 8" w:semiHidden="1" w:unhideWhenUsed="1"/>
+    <w:lsdException w:name="Table List 1" w:semiHidden="1" w:unhideWhenUsed="1"/>
+    <w:lsdException w:name="Table List 2" w:semiHidden="1" w:unhideWhenUsed="1"/>
+    <w:lsdException w:name="Table List 3" w:semiHidden="1" w:unhideWhenUsed="1"/>
+    <w:lsdException w:name="Table List 4" w:semiHidden="1" w:unhideWhenUsed="1"/>
+    <w:lsdException w:name="Table List 5" w:semiHidden="1" w:unhideWhenUsed="1"/>
+    <w:lsdException w:name="Table List 6" w:semiHidden="1" w:unhideWhenUsed="1"/>
+    <w:lsdException w:name="Table List 7" w:semiHidden="1" w:unhideWhenUsed="1"/>
+    <w:lsdException w:name="Table List 8" w:semiHidden="1" w:unhideWhenUsed="1"/>
+    <w:lsdException w:name="Table 3D effects 1" w:semiHidden="1" w:unhideWhenUsed="1"/>
+    <w:lsdException w:name="Table 3D effects 2" w:semiHidden="1" w:unhideWhenUsed="1"/>
+    <w:lsdException w:name="Table 3D effects 3" w:semiHidden="1" w:unhideWhenUsed="1"/>
+    <w:lsdException w:name="Table Contemporary" w:semiHidden="1" w:unhideWhenUsed="1"/>
+    <w:lsdException w:name="Table Elegant" w:semiHidden="1" w:unhideWhenUsed="1"/>
+    <w:lsdException w:name="Table Professional" w:semiHidden="1" w:unhideWhenUsed="1"/>
+    <w:lsdException w:name="Table Subtle 1" w:semiHidden="1" w:unhideWhenUsed="1"/>
+    <w:lsdException w:name="Table Subtle 2" w:semiHidden="1" w:unhideWhenUsed="1"/>
+    <w:lsdException w:name="Table Web 1" w:semiHidden="1" w:unhideWhenUsed="1"/>
+    <w:lsdException w:name="Table Web 2" w:semiHidden="1" w:unhideWhenUsed="1"/>
+    <w:lsdException w:name="Table Web 3" w:semiHidden="1" w:unhideWhenUsed="1"/>
+    <w:lsdException w:name="Balloon Text" w:semiHidden="1" w:unhideWhenUsed="1"/>
+    <w:lsdException w:name="Table Grid" w:uiPriority="39"/>
+    <w:lsdException w:name="Table Theme" w:semiHidden="1" w:unhideWhenUsed="1"/>
+    <w:lsdException w:name="Placeholder Text" w:semiHidden="1"/>
+    <w:lsdException w:name="No Spacing" w:uiPriority="1" w:qFormat="1"/>
+    <w:lsdException w:name="Light Shading" w:uiPriority="60"/>
+    <w:lsdException w:name="Light List" w:uiPriority="61"/>
+    <w:lsdException w:name="Light Grid" w:uiPriority="62"/>
+    <w:lsdException w:name="Medium Shading 1" w:uiPriority="63"/>
+    <w:lsdException w:name="Medium Shading 2" w:uiPriority="64"/>
+    <w:lsdException w:name="Medium List 1" w:uiPriority="65"/>
+    <w:lsdException w:name="Medium List 2" w:uiPriority="66"/>
+    <w:lsdException w:name="Medium Grid 1" w:uiPriority="67"/>
+    <w:lsdException w:name="Medium Grid 2" w:uiPriority="68"/>
+    <w:lsdException w:name="Medium Grid 3" w:uiPriority="69"/>
+    <w:lsdException w:name="Dark List" w:uiPriority="70"/>
+    <w:lsdException w:name="Colorful Shading" w:uiPriority="71"/>
+    <w:lsdException w:name="Colorful List" w:uiPriority="72"/>
+    <w:lsdException w:name="Colorful Grid" w:uiPriority="73"/>
+    <w:lsdException w:name="Light Shading Accent 1" w:uiPriority="60"/>
+    <w:lsdException w:name="Light List Accent 1" w:uiPriority="61"/>
+    <w:lsdException w:name="Light Grid Accent 1" w:uiPriority="62"/>
+    <w:lsdException w:name="Medium Shading 1 Accent 1" w:uiPriority="63"/>
+    <w:lsdException w:name="Medium Shading 2 Accent 1" w:uiPriority="64"/>
+    <w:lsdException w:name="Medium List 1 Accent 1" w:uiPriority="65"/>
+    <w:lsdException w:name="Revision" w:semiHidden="1"/>
+    <w:lsdException w:name="List Paragraph" w:uiPriority="34" w:qFormat="1"/>
+    <w:lsdException w:name="Quote" w:uiPriority="29" w:qFormat="1"/>
+    <w:lsdException w:name="Intense Quote" w:uiPriority="30" w:qFormat="1"/>
+    <w:lsdException w:name="Medium List 2 Accent 1" w:uiPriority="66"/>
+    <w:lsdException w:name="Medium Grid 1 Accent 1" w:uiPriority="67"/>
+    <w:lsdException w:name="Medium Grid 2 Accent 1" w:uiPriority="68"/>
+    <w:lsdException w:name="Medium Grid 3 Accent 1" w:uiPriority="69"/>
+    <w:lsdException w:name="Dark List Accent 1" w:uiPriority="70"/>
+    <w:lsdException w:name="Colorful Shading Accent 1" w:uiPriority="71"/>
+    <w:lsdException w:name="Colorful List Accent 1" w:uiPriority="72"/>
+    <w:lsdException w:name="Colorful Grid Accent 1" w:uiPriority="73"/>
+    <w:lsdException w:name="Light Shading Accent 2" w:uiPriority="60"/>
+    <w:lsdException w:name="Light List Accent 2" w:uiPriority="61"/>
+    <w:lsdException w:name="Light Grid Accent 2" w:uiPriority="62"/>
+    <w:lsdException w:name="Medium Shading 1 Accent 2" w:uiPriority="63"/>
+    <w:lsdException w:name="Medium Shading 2 Accent 2" w:uiPriority="64"/>
+    <w:lsdException w:name="Medium List 1 Accent 2" w:uiPriority="65"/>
+    <w:lsdException w:name="Medium List 2 Accent 2" w:uiPriority="66"/>
+    <w:lsdException w:name="Medium Grid 1 Accent 2" w:uiPriority="67"/>
+    <w:lsdException w:name="Medium Grid 2 Accent 2" w:uiPriority="68"/>
+    <w:lsdException w:name="Medium Grid 3 Accent 2" w:uiPriority="69"/>
+    <w:lsdException w:name="Dark List Accent 2" w:uiPriority="70"/>
+    <w:lsdException w:name="Colorful Shading Accent 2" w:uiPriority="71"/>
+    <w:lsdException w:name="Colorful List Accent 2" w:uiPriority="72"/>
+    <w:lsdException w:name="Colorful Grid Accent 2" w:uiPriority="73"/>
+    <w:lsdException w:name="Light Shading Accent 3" w:uiPriority="60"/>
+    <w:lsdException w:name="Light List Accent 3" w:uiPriority="61"/>
+    <w:lsdException w:name="Light Grid Accent 3" w:uiPriority="62"/>
+    <w:lsdException w:name="Medium Shading 1 Accent 3" w:uiPriority="63"/>
+    <w:lsdException w:name="Medium Shading 2 Accent 3" w:uiPriority="64"/>
+    <w:lsdException w:name="Medium List 1 Accent 3" w:uiPriority="65"/>
+    <w:lsdException w:name="Medium List 2 Accent 3" w:uiPriority="66"/>
+    <w:lsdException w:name="Medium Grid 1 Accent 3" w:uiPriority="67"/>
+    <w:lsdException w:name="Medium Grid 2 Accent 3" w:uiPriority="68"/>
+    <w:lsdException w:name="Medium Grid 3 Accent 3" w:uiPriority="69"/>
+    <w:lsdException w:name="Dark List Accent 3" w:uiPriority="70"/>
+    <w:lsdException w:name="Colorful Shading Accent 3" w:uiPriority="71"/>
+    <w:lsdException w:name="Colorful List Accent 3" w:uiPriority="72"/>
+    <w:lsdException w:name="Colorful Grid Accent 3" w:uiPriority="73"/>
+    <w:lsdException w:name="Light Shading Accent 4" w:uiPriority="60"/>
+    <w:lsdException w:name="Light List Accent 4" w:uiPriority="61"/>
+    <w:lsdException w:name="Light Grid Accent 4" w:uiPriority="62"/>
+    <w:lsdException w:name="Medium Shading 1 Accent 4" w:uiPriority="63"/>
+    <w:lsdException w:name="Medium Shading 2 Accent 4" w:uiPriority="64"/>
+    <w:lsdException w:name="Medium List 1 Accent 4" w:uiPriority="65"/>
+    <w:lsdException w:name="Medium List 2 Accent 4" w:uiPriority="66"/>
+    <w:lsdException w:name="Medium Grid 1 Accent 4" w:uiPriority="67"/>
+    <w:lsdException w:name="Medium Grid 2 Accent 4" w:uiPriority="68"/>
+    <w:lsdException w:name="Medium Grid 3 Accent 4" w:uiPriority="69"/>
+    <w:lsdException w:name="Dark List Accent 4" w:uiPriority="70"/>
+    <w:lsdException w:name="Colorful Shading Accent 4" w:uiPriority="71"/>
+    <w:lsdException w:name="Colorful List Accent 4" w:uiPriority="72"/>
+    <w:lsdException w:name="Colorful Grid Accent 4" w:uiPriority="73"/>
+    <w:lsdException w:name="Light Shading Accent 5" w:uiPriority="60"/>
+    <w:lsdException w:name="Light List Accent 5" w:uiPriority="61"/>
+    <w:lsdException w:name="Light Grid Accent 5" w:uiPriority="62"/>
+    <w:lsdException w:name="Medium Shading 1 Accent 5" w:uiPriority="63"/>
+    <w:lsdException w:name="Medium Shading 2 Accent 5" w:uiPriority="64"/>
+    <w:lsdException w:name="Medium List 1 Accent 5" w:uiPriority="65"/>
+    <w:lsdException w:name="Medium List 2 Accent 5" w:uiPriority="66"/>
+    <w:lsdException w:name="Medium Grid 1 Accent 5" w:uiPriority="67"/>
+    <w:lsdException w:name="Medium Grid 2 Accent 5" w:uiPriority="68"/>
+    <w:lsdException w:name="Medium Grid 3 Accent 5" w:uiPriority="69"/>
+    <w:lsdException w:name="Dark List Accent 5" w:uiPriority="70"/>
+    <w:lsdException w:name="Colorful Shading Accent 5" w:uiPriority="71"/>
+    <w:lsdException w:name="Colorful List Accent 5" w:uiPriority="72"/>
+    <w:lsdException w:name="Colorful Grid Accent 5" w:uiPriority="73"/>
+    <w:lsdException w:name="Light Shading Accent 6" w:uiPriority="60"/>
+    <w:lsdException w:name="Light List Accent 6" w:uiPriority="61"/>
+    <w:lsdException w:name="Light Grid Accent 6" w:uiPriority="62"/>
+    <w:lsdException w:name="Medium Shading 1 Accent 6" w:uiPriority="63"/>
+    <w:lsdException w:name="Medium Shading 2 Accent 6" w:uiPriority="64"/>
+    <w:lsdException w:name="Medium List 1 Accent 6" w:uiPriority="65"/>
+    <w:lsdException w:name="Medium List 2 Accent 6" w:uiPriority="66"/>
+    <w:lsdException w:name="Medium Grid 1 Accent 6" w:uiPriority="67"/>
+    <w:lsdException w:name="Medium Grid 2 Accent 6" w:uiPriority="68"/>
+    <w:lsdException w:name="Medium Grid 3 Accent 6" w:uiPriority="69"/>
+    <w:lsdException w:name="Dark List Accent 6" w:uiPriority="70"/>
+    <w:lsdException w:name="Colorful Shading Accent 6" w:uiPriority="71"/>
+    <w:lsdException w:name="Colorful List Accent 6" w:uiPriority="72"/>
+    <w:lsdException w:name="Colorful Grid Accent 6" w:uiPriority="73"/>
+    <w:lsdException w:name="Subtle Emphasis" w:uiPriority="19" w:qFormat="1"/>
+    <w:lsdException w:name="Intense Emphasis" w:uiPriority="21" w:qFormat="1"/>
+    <w:lsdException w:name="Subtle Reference" w:uiPriority="31" w:qFormat="1"/>
+    <w:lsdException w:name="Intense Reference" w:uiPriority="32" w:qFormat="1"/>
+    <w:lsdException w:name="Book Title" w:uiPriority="33" w:qFormat="1"/>
+    <w:lsdException w:name="Bibliography" w:semiHidden="1" w:uiPriority="37" w:unhideWhenUsed="1"/>
+    <w:lsdException w:name="TOC Heading" w:semiHidden="1" w:uiPriority="39" w:unhideWhenUsed="1" w:qFormat="1"/>
+    <w:lsdException w:name="Plain Table 1" w:uiPriority="41"/>
+    <w:lsdException w:name="Plain Table 2" w:uiPriority="42"/>
+    <w:lsdException w:name="Plain Table 3" w:uiPriority="43"/>
+    <w:lsdException w:name="Plain Table 4" w:uiPriority="44"/>
+    <w:lsdException w:name="Plain Table 5" w:uiPriority="45"/>
+    <w:lsdException w:name="Grid Table Light" w:uiPriority="40"/>
+    <w:lsdException w:name="Grid Table 1 Light" w:uiPriority="46"/>
+    <w:lsdException w:name="Grid Table 2" w:uiPriority="47"/>
+    <w:lsdException w:name="Grid Table 3" w:uiPriority="48"/>
+    <w:lsdException w:name="Grid Table 4" w:uiPriority="49"/>
+    <w:lsdException w:name="Grid Table 5 Dark" w:uiPriority="50"/>
+    <w:lsdException w:name="Grid Table 6 Colorful" w:uiPriority="51"/>
+    <w:lsdException w:name="Grid Table 7 Colorful" w:uiPriority="52"/>
+    <w:lsdException w:name="Grid Table 1 Light Accent 1" w:uiPriority="46"/>
+    <w:lsdException w:name="Grid Table 2 Accent 1" w:uiPriority="47"/>
+    <w:lsdException w:name="Grid Table 3 Accent 1" w:uiPriority="48"/>
+    <w:lsdException w:name="Grid Table 4 Accent 1" w:uiPriority="49"/>
+    <w:lsdException w:name="Grid Table 5 Dark Accent 1" w:uiPriority="50"/>
+    <w:lsdException w:name="Grid Table 6 Colorful Accent 1" w:uiPriority="51"/>
+    <w:lsdException w:name="Grid Table 7 Colorful Accent 1" w:uiPriority="52"/>
+    <w:lsdException w:name="Grid Table 1 Light Accent 2" w:uiPriority="46"/>
+    <w:lsdException w:name="Grid Table 2 Accent 2" w:uiPriority="47"/>
+    <w:lsdException w:name="Grid Table 3 Accent 2" w:uiPriority="48"/>
+    <w:lsdException w:name="Grid Table 4 Accent 2" w:uiPriority="49"/>
+    <w:lsdException w:name="Grid Table 5 Dark Accent 2" w:uiPriority="50"/>
+    <w:lsdException w:name="Grid Table 6 Colorful Accent 2" w:uiPriority="51"/>
+    <w:lsdException w:name="Grid Table 7 Colorful Accent 2" w:uiPriority="52"/>
+    <w:lsdException w:name="Grid Table 1 Light Accent 3" w:uiPriority="46"/>
+    <w:lsdException w:name="Grid Table 2 Accent 3" w:uiPriority="47"/>
+    <w:lsdException w:name="Grid Table 3 Accent 3" w:uiPriority="48"/>
+    <w:lsdException w:name="Grid Table 4 Accent 3" w:uiPriority="49"/>
+    <w:lsdException w:name="Grid Table 5 Dark Accent 3" w:uiPriority="50"/>
+    <w:lsdException w:name="Grid Table 6 Colorful Accent 3" w:uiPriority="51"/>
+    <w:lsdException w:name="Grid Table 7 Colorful Accent 3" w:uiPriority="52"/>
+    <w:lsdException w:name="Grid Table 1 Light Accent 4" w:uiPriority="46"/>
+    <w:lsdException w:name="Grid Table 2 Accent 4" w:uiPriority="47"/>
+    <w:lsdException w:name="Grid Table 3 Accent 4" w:uiPriority="48"/>
+    <w:lsdException w:name="Grid Table 4 Accent 4" w:uiPriority="49"/>
+    <w:lsdException w:name="Grid Table 5 Dark Accent 4" w:uiPriority="50"/>
+    <w:lsdException w:name="Grid Table 6 Colorful Accent 4" w:uiPriority="51"/>
+    <w:lsdException w:name="Grid Table 7 Colorful Accent 4" w:uiPriority="52"/>
+    <w:lsdException w:name="Grid Table 1 Light Accent 5" w:uiPriority="46"/>
+    <w:lsdException w:name="Grid Table 2 Accent 5" w:uiPriority="47"/>
+    <w:lsdException w:name="Grid Table 3 Accent 5" w:uiPriority="48"/>
+    <w:lsdException w:name="Grid Table 4 Accent 5" w:uiPriority="49"/>
+    <w:lsdException w:name="Grid Table 5 Dark Accent 5" w:uiPriority="50"/>
+    <w:lsdException w:name="Grid Table 6 Colorful Accent 5" w:uiPriority="51"/>
+    <w:lsdException w:name="Grid Table 7 Colorful Accent 5" w:uiPriority="52"/>
+    <w:lsdException w:name="Grid Table 1 Light Accent 6" w:uiPriority="46"/>
+    <w:lsdException w:name="Grid Table 2 Accent 6" w:uiPriority="47"/>
+    <w:lsdException w:name="Grid Table 3 Accent 6" w:uiPriority="48"/>
+    <w:lsdException w:name="Grid Table 4 Accent 6" w:uiPriority="49"/>
+    <w:lsdException w:name="Grid Table 5 Dark Accent 6" w:uiPriority="50"/>
+    <w:lsdException w:name="Grid Table 6 Colorful Accent 6" w:uiPriority="51"/>
+    <w:lsdException w:name="Grid Table 7 Colorful Accent 6" w:uiPriority="52"/>
+    <w:lsdException w:name="List Table 1 Light" w:uiPriority="46"/>
+    <w:lsdException w:name="List Table 2" w:uiPriority="47"/>
+    <w:lsdException w:name="List Table 3" w:uiPriority="48"/>
+    <w:lsdException w:name="List Table 4" w:uiPriority="49"/>
+    <w:lsdException w:name="List Table 5 Dark" w:uiPriority="50"/>
+    <w:lsdException w:name="List Table 6 Colorful" w:uiPriority="51"/>
+    <w:lsdException w:name="List Table 7 Colorful" w:uiPriority="52"/>
+    <w:lsdException w:name="List Table 1 Light Accent 1" w:uiPriority="46"/>
+    <w:lsdException w:name="List Table 2 Accent 1" w:uiPriority="47"/>
+    <w:lsdException w:name="List Table 3 Accent 1" w:uiPriority="48"/>
+    <w:lsdException w:name="List Table 4 Accent 1" w:uiPriority="49"/>
+    <w:lsdException w:name="List Table 5 Dark Accent 1" w:uiPriority="50"/>
+    <w:lsdException w:name="List Table 6 Colorful Accent 1" w:uiPriority="51"/>
+    <w:lsdException w:name="List Table 7 Colorful Accent 1" w:uiPriority="52"/>
+    <w:lsdException w:name="List Table 1 Light Accent 2" w:uiPriority="46"/>
+    <w:lsdException w:name="List Table 2 Accent 2" w:uiPriority="47"/>
+    <w:lsdException w:name="List Table 3 Accent 2" w:uiPriority="48"/>
+    <w:lsdException w:name="List Table 4 Accent 2" w:uiPriority="49"/>
+    <w:lsdException w:name="List Table 5 Dark Accent 2" w:uiPriority="50"/>
+    <w:lsdException w:name="List Table 6 Colorful Accent 2" w:uiPriority="51"/>
+    <w:lsdException w:name="List Table 7 Colorful Accent 2" w:uiPriority="52"/>
+    <w:lsdException w:name="List Table 1 Light Accent 3" w:uiPriority="46"/>
+    <w:lsdException w:name="List Table 2 Accent 3" w:uiPriority="47"/>
+    <w:lsdException w:name="List Table 3 Accent 3" w:uiPriority="48"/>
+    <w:lsdException w:name="List Table 4 Accent 3" w:uiPriority="49"/>
+    <w:lsdException w:name="List Table 5 Dark Accent 3" w:uiPriority="50"/>
+    <w:lsdException w:name="List Table 6 Colorful Accent 3" w:uiPriority="51"/>
+    <w:lsdException w:name="List Table 7 Colorful Accent 3" w:uiPriority="52"/>
+    <w:lsdException w:name="List Table 1 Light Accent 4" w:uiPriority="46"/>
+    <w:lsdException w:name="List Table 2 Accent 4" w:uiPriority="47"/>
+    <w:lsdException w:name="List Table 3 Accent 4" w:uiPriority="48"/>
+    <w:lsdException w:name="List Table 4 Accent 4" w:uiPriority="49"/>
+    <w:lsdException w:name="List Table 5 Dark Accent 4" w:uiPriority="50"/>
+    <w:lsdException w:name="List Table 6 Colorful Accent 4" w:uiPriority="51"/>
+    <w:lsdException w:name="List Table 7 Colorful Accent 4" w:uiPriority="52"/>
+    <w:lsdException w:name="List Table 1 Light Accent 5" w:uiPriority="46"/>
+    <w:lsdException w:name="List Table 2 Accent 5" w:uiPriority="47"/>
+    <w:lsdException w:name="List Table 3 Accent 5" w:uiPriority="48"/>
+    <w:lsdException w:name="List Table 4 Accent 5" w:uiPriority="49"/>
+    <w:lsdException w:name="List Table 5 Dark Accent 5" w:uiPriority="50"/>
+    <w:lsdException w:name="List Table 6 Colorful Accent 5" w:uiPriority="51"/>
+    <w:lsdException w:name="List Table 7 Colorful Accent 5" w:uiPriority="52"/>
+    <w:lsdException w:name="List Table 1 Light Accent 6" w:uiPriority="46"/>
+    <w:lsdException w:name="List Table 2 Accent 6" w:uiPriority="47"/>
+    <w:lsdException w:name="List Table 3 Accent 6" w:uiPriority="48"/>
+    <w:lsdException w:name="List Table 4 Accent 6" w:uiPriority="49"/>
+    <w:lsdException w:name="List Table 5 Dark Accent 6" w:uiPriority="50"/>
+    <w:lsdException w:name="List Table 6 Colorful Accent 6" w:uiPriority="51"/>
+    <w:lsdException w:name="List Table 7 Colorful Accent 6" w:uiPriority="52"/>
   </w:latentStyles>
   <w:style w:type="paragraph" w:default="1" w:styleId="Normal">
     <w:name w:val="Normal"/>
@@ -7533,645 +7665,7 @@
   <w:style w:type="character" w:default="1" w:styleId="DefaultParagraphFont">
     <w:name w:val="Default Paragraph Font"/>
     <w:uiPriority w:val="1"/>
-    <w:unhideWhenUsed/>
-  </w:style>
-  <w:style w:type="table" w:default="1" w:styleId="TableNormal">
-    <w:name w:val="Normal Table"/>
-    <w:uiPriority w:val="99"/>
     <w:semiHidden/>
-    <w:unhideWhenUsed/>
-    <w:tblPr>
-      <w:tblInd w:w="0" w:type="dxa"/>
-      <w:tblCellMar>
-        <w:top w:w="0" w:type="dxa"/>
-        <w:left w:w="108" w:type="dxa"/>
-        <w:bottom w:w="0" w:type="dxa"/>
-        <w:right w:w="108" w:type="dxa"/>
-      </w:tblCellMar>
-    </w:tblPr>
-  </w:style>
-  <w:style w:type="numbering" w:default="1" w:styleId="NoList">
-    <w:name w:val="No List"/>
-    <w:uiPriority w:val="99"/>
-    <w:semiHidden/>
-    <w:unhideWhenUsed/>
-  </w:style>
-  <w:style w:type="character" w:customStyle="1" w:styleId="Heading1Char">
-    <w:name w:val="Heading 1 Char"/>
-    <w:basedOn w:val="DefaultParagraphFont"/>
-    <w:link w:val="Heading1"/>
-    <w:uiPriority w:val="9"/>
-    <w:rsid w:val="00EB10F0"/>
-    <w:rPr>
-      <w:rFonts w:asciiTheme="majorHAnsi" w:eastAsiaTheme="majorEastAsia" w:hAnsiTheme="majorHAnsi" w:cstheme="majorBidi"/>
-      <w:color w:val="2E74B5" w:themeColor="accent1" w:themeShade="BF"/>
-      <w:sz w:val="32"/>
-      <w:szCs w:val="32"/>
-    </w:rPr>
-  </w:style>
-  <w:style w:type="paragraph" w:styleId="TOCHeading">
-    <w:name w:val="TOC Heading"/>
-    <w:basedOn w:val="Heading1"/>
-    <w:next w:val="Normal"/>
-    <w:uiPriority w:val="39"/>
-    <w:unhideWhenUsed/>
-    <w:qFormat/>
-    <w:rsid w:val="00EB10F0"/>
-    <w:pPr>
-      <w:outlineLvl w:val="9"/>
-    </w:pPr>
-    <w:rPr>
-      <w:lang w:val="en-US"/>
-    </w:rPr>
-  </w:style>
-  <w:style w:type="paragraph" w:styleId="TOC1">
-    <w:name w:val="toc 1"/>
-    <w:basedOn w:val="Normal"/>
-    <w:next w:val="Normal"/>
-    <w:autoRedefine/>
-    <w:uiPriority w:val="39"/>
-    <w:unhideWhenUsed/>
-    <w:rsid w:val="00EB10F0"/>
-    <w:pPr>
-      <w:spacing w:after="100"/>
-    </w:pPr>
-  </w:style>
-  <w:style w:type="character" w:styleId="Hyperlink">
-    <w:name w:val="Hyperlink"/>
-    <w:basedOn w:val="DefaultParagraphFont"/>
-    <w:uiPriority w:val="99"/>
-    <w:unhideWhenUsed/>
-    <w:rsid w:val="00EB10F0"/>
-    <w:rPr>
-      <w:color w:val="0563C1" w:themeColor="hyperlink"/>
-      <w:u w:val="single"/>
-    </w:rPr>
-  </w:style>
-  <w:style w:type="paragraph" w:styleId="Title">
-    <w:name w:val="Title"/>
-    <w:basedOn w:val="Normal"/>
-    <w:next w:val="Normal"/>
-    <w:link w:val="TitleChar"/>
-    <w:uiPriority w:val="10"/>
-    <w:qFormat/>
-    <w:rsid w:val="00EB10F0"/>
-    <w:pPr>
-      <w:spacing w:after="0" w:line="240" w:lineRule="auto"/>
-      <w:contextualSpacing/>
-    </w:pPr>
-    <w:rPr>
-      <w:rFonts w:asciiTheme="majorHAnsi" w:eastAsiaTheme="majorEastAsia" w:hAnsiTheme="majorHAnsi" w:cstheme="majorBidi"/>
-      <w:spacing w:val="-10"/>
-      <w:kern w:val="28"/>
-      <w:sz w:val="56"/>
-      <w:szCs w:val="56"/>
-    </w:rPr>
-  </w:style>
-  <w:style w:type="character" w:customStyle="1" w:styleId="TitleChar">
-    <w:name w:val="Title Char"/>
-    <w:basedOn w:val="DefaultParagraphFont"/>
-    <w:link w:val="Title"/>
-    <w:uiPriority w:val="10"/>
-    <w:rsid w:val="00EB10F0"/>
-    <w:rPr>
-      <w:rFonts w:asciiTheme="majorHAnsi" w:eastAsiaTheme="majorEastAsia" w:hAnsiTheme="majorHAnsi" w:cstheme="majorBidi"/>
-      <w:spacing w:val="-10"/>
-      <w:kern w:val="28"/>
-      <w:sz w:val="56"/>
-      <w:szCs w:val="56"/>
-    </w:rPr>
-  </w:style>
-  <w:style w:type="paragraph" w:styleId="NormalWeb">
-    <w:name w:val="Normal (Web)"/>
-    <w:basedOn w:val="Normal"/>
-    <w:uiPriority w:val="99"/>
-    <w:semiHidden/>
-    <w:unhideWhenUsed/>
-    <w:rsid w:val="00EB10F0"/>
-    <w:pPr>
-      <w:spacing w:before="100" w:beforeAutospacing="1" w:after="100" w:afterAutospacing="1" w:line="240" w:lineRule="auto"/>
-    </w:pPr>
-    <w:rPr>
-      <w:rFonts w:ascii="Times New Roman" w:eastAsia="Times New Roman" w:hAnsi="Times New Roman" w:cs="Times New Roman"/>
-      <w:sz w:val="24"/>
-      <w:szCs w:val="24"/>
-      <w:lang w:eastAsia="en-GB"/>
-    </w:rPr>
-  </w:style>
-  <w:style w:type="paragraph" w:styleId="ListParagraph">
-    <w:name w:val="List Paragraph"/>
-    <w:basedOn w:val="Normal"/>
-    <w:uiPriority w:val="34"/>
-    <w:qFormat/>
-    <w:rsid w:val="006F491D"/>
-    <w:pPr>
-      <w:ind w:left="720"/>
-      <w:contextualSpacing/>
-    </w:pPr>
-  </w:style>
-  <w:style w:type="table" w:styleId="TableGrid">
-    <w:name w:val="Table Grid"/>
-    <w:basedOn w:val="TableNormal"/>
-    <w:uiPriority w:val="39"/>
-    <w:rsid w:val="00EB035E"/>
-    <w:pPr>
-      <w:spacing w:after="0" w:line="240" w:lineRule="auto"/>
-    </w:pPr>
-    <w:tblPr>
-      <w:tblInd w:w="0" w:type="dxa"/>
-      <w:tblBorders>
-        <w:top w:val="single" w:sz="4" w:space="0" w:color="auto"/>
-        <w:left w:val="single" w:sz="4" w:space="0" w:color="auto"/>
-        <w:bottom w:val="single" w:sz="4" w:space="0" w:color="auto"/>
-        <w:right w:val="single" w:sz="4" w:space="0" w:color="auto"/>
-        <w:insideH w:val="single" w:sz="4" w:space="0" w:color="auto"/>
-        <w:insideV w:val="single" w:sz="4" w:space="0" w:color="auto"/>
-      </w:tblBorders>
-      <w:tblCellMar>
-        <w:top w:w="0" w:type="dxa"/>
-        <w:left w:w="108" w:type="dxa"/>
-        <w:bottom w:w="0" w:type="dxa"/>
-        <w:right w:w="108" w:type="dxa"/>
-      </w:tblCellMar>
-    </w:tblPr>
-  </w:style>
-  <w:style w:type="paragraph" w:styleId="Caption">
-    <w:name w:val="caption"/>
-    <w:basedOn w:val="Normal"/>
-    <w:next w:val="Normal"/>
-    <w:uiPriority w:val="35"/>
-    <w:unhideWhenUsed/>
-    <w:qFormat/>
-    <w:rsid w:val="00041A68"/>
-    <w:pPr>
-      <w:spacing w:after="200" w:line="240" w:lineRule="auto"/>
-    </w:pPr>
-    <w:rPr>
-      <w:i/>
-      <w:iCs/>
-      <w:color w:val="44546A" w:themeColor="text2"/>
-      <w:sz w:val="18"/>
-      <w:szCs w:val="18"/>
-    </w:rPr>
-  </w:style>
-  <w:style w:type="character" w:customStyle="1" w:styleId="Heading2Char">
-    <w:name w:val="Heading 2 Char"/>
-    <w:basedOn w:val="DefaultParagraphFont"/>
-    <w:link w:val="Heading2"/>
-    <w:uiPriority w:val="9"/>
-    <w:rsid w:val="00586F4D"/>
-    <w:rPr>
-      <w:rFonts w:asciiTheme="majorHAnsi" w:eastAsiaTheme="majorEastAsia" w:hAnsiTheme="majorHAnsi" w:cstheme="majorBidi"/>
-      <w:color w:val="2E74B5" w:themeColor="accent1" w:themeShade="BF"/>
-      <w:sz w:val="26"/>
-      <w:szCs w:val="26"/>
-    </w:rPr>
-  </w:style>
-  <w:style w:type="paragraph" w:styleId="TOC2">
-    <w:name w:val="toc 2"/>
-    <w:basedOn w:val="Normal"/>
-    <w:next w:val="Normal"/>
-    <w:autoRedefine/>
-    <w:uiPriority w:val="39"/>
-    <w:unhideWhenUsed/>
-    <w:rsid w:val="007A2698"/>
-    <w:pPr>
-      <w:spacing w:after="100"/>
-      <w:ind w:left="220"/>
-    </w:pPr>
-  </w:style>
-  <w:style w:type="paragraph" w:styleId="TOC3">
-    <w:name w:val="toc 3"/>
-    <w:basedOn w:val="Normal"/>
-    <w:next w:val="Normal"/>
-    <w:autoRedefine/>
-    <w:uiPriority w:val="39"/>
-    <w:unhideWhenUsed/>
-    <w:rsid w:val="00F50322"/>
-    <w:pPr>
-      <w:spacing w:after="100"/>
-      <w:ind w:left="440"/>
-    </w:pPr>
-    <w:rPr>
-      <w:rFonts w:eastAsiaTheme="minorEastAsia" w:cs="Times New Roman"/>
-      <w:lang w:val="en-US"/>
-    </w:rPr>
-  </w:style>
-  <w:style w:type="character" w:customStyle="1" w:styleId="apple-converted-space">
-    <w:name w:val="apple-converted-space"/>
-    <w:basedOn w:val="DefaultParagraphFont"/>
-    <w:rsid w:val="00205655"/>
-  </w:style>
-  <w:style w:type="character" w:styleId="HTMLCode">
-    <w:name w:val="HTML Code"/>
-    <w:basedOn w:val="DefaultParagraphFont"/>
-    <w:uiPriority w:val="99"/>
-    <w:semiHidden/>
-    <w:unhideWhenUsed/>
-    <w:rsid w:val="00205655"/>
-    <w:rPr>
-      <w:rFonts w:ascii="Courier New" w:eastAsia="Times New Roman" w:hAnsi="Courier New" w:cs="Courier New"/>
-      <w:sz w:val="20"/>
-      <w:szCs w:val="20"/>
-    </w:rPr>
-  </w:style>
-  <w:style w:type="paragraph" w:customStyle="1" w:styleId="Code">
-    <w:name w:val="Code"/>
-    <w:basedOn w:val="Normal"/>
-    <w:link w:val="CodeChar"/>
-    <w:qFormat/>
-    <w:rsid w:val="00205655"/>
-    <w:rPr>
-      <w:rFonts w:ascii="Consolas" w:hAnsi="Consolas" w:cs="Consolas"/>
-      <w:noProof/>
-      <w:color w:val="333333"/>
-      <w:sz w:val="18"/>
-      <w:szCs w:val="18"/>
-      <w:bdr w:val="single" w:sz="6" w:space="0" w:color="DDDDDD" w:frame="1"/>
-      <w:shd w:val="clear" w:color="auto" w:fill="F8F8F8"/>
-    </w:rPr>
-  </w:style>
-  <w:style w:type="character" w:customStyle="1" w:styleId="CodeChar">
-    <w:name w:val="Code Char"/>
-    <w:basedOn w:val="DefaultParagraphFont"/>
-    <w:link w:val="Code"/>
-    <w:rsid w:val="00205655"/>
-    <w:rPr>
-      <w:rFonts w:ascii="Consolas" w:hAnsi="Consolas" w:cs="Consolas"/>
-      <w:noProof/>
-      <w:color w:val="333333"/>
-      <w:sz w:val="18"/>
-      <w:szCs w:val="18"/>
-      <w:bdr w:val="single" w:sz="6" w:space="0" w:color="DDDDDD" w:frame="1"/>
-    </w:rPr>
-  </w:style>
-  <w:style w:type="character" w:customStyle="1" w:styleId="Heading3Char">
-    <w:name w:val="Heading 3 Char"/>
-    <w:basedOn w:val="DefaultParagraphFont"/>
-    <w:link w:val="Heading3"/>
-    <w:uiPriority w:val="9"/>
-    <w:rsid w:val="00940205"/>
-    <w:rPr>
-      <w:rFonts w:asciiTheme="majorHAnsi" w:eastAsiaTheme="majorEastAsia" w:hAnsiTheme="majorHAnsi" w:cstheme="majorBidi"/>
-      <w:color w:val="1F4D78" w:themeColor="accent1" w:themeShade="7F"/>
-      <w:sz w:val="24"/>
-      <w:szCs w:val="24"/>
-    </w:rPr>
-  </w:style>
-  <w:style w:type="character" w:styleId="CommentReference">
-    <w:name w:val="annotation reference"/>
-    <w:basedOn w:val="DefaultParagraphFont"/>
-    <w:uiPriority w:val="99"/>
-    <w:semiHidden/>
-    <w:unhideWhenUsed/>
-    <w:rsid w:val="009065AE"/>
-    <w:rPr>
-      <w:sz w:val="16"/>
-      <w:szCs w:val="16"/>
-    </w:rPr>
-  </w:style>
-  <w:style w:type="paragraph" w:styleId="CommentText">
-    <w:name w:val="annotation text"/>
-    <w:basedOn w:val="Normal"/>
-    <w:link w:val="CommentTextChar"/>
-    <w:uiPriority w:val="99"/>
-    <w:semiHidden/>
-    <w:unhideWhenUsed/>
-    <w:rsid w:val="009065AE"/>
-    <w:pPr>
-      <w:spacing w:line="240" w:lineRule="auto"/>
-    </w:pPr>
-    <w:rPr>
-      <w:sz w:val="20"/>
-      <w:szCs w:val="20"/>
-    </w:rPr>
-  </w:style>
-  <w:style w:type="character" w:customStyle="1" w:styleId="CommentTextChar">
-    <w:name w:val="Comment Text Char"/>
-    <w:basedOn w:val="DefaultParagraphFont"/>
-    <w:link w:val="CommentText"/>
-    <w:uiPriority w:val="99"/>
-    <w:semiHidden/>
-    <w:rsid w:val="009065AE"/>
-    <w:rPr>
-      <w:sz w:val="20"/>
-      <w:szCs w:val="20"/>
-    </w:rPr>
-  </w:style>
-  <w:style w:type="paragraph" w:styleId="CommentSubject">
-    <w:name w:val="annotation subject"/>
-    <w:basedOn w:val="CommentText"/>
-    <w:next w:val="CommentText"/>
-    <w:link w:val="CommentSubjectChar"/>
-    <w:uiPriority w:val="99"/>
-    <w:semiHidden/>
-    <w:unhideWhenUsed/>
-    <w:rsid w:val="009065AE"/>
-    <w:rPr>
-      <w:b/>
-      <w:bCs/>
-    </w:rPr>
-  </w:style>
-  <w:style w:type="character" w:customStyle="1" w:styleId="CommentSubjectChar">
-    <w:name w:val="Comment Subject Char"/>
-    <w:basedOn w:val="CommentTextChar"/>
-    <w:link w:val="CommentSubject"/>
-    <w:uiPriority w:val="99"/>
-    <w:semiHidden/>
-    <w:rsid w:val="009065AE"/>
-    <w:rPr>
-      <w:b/>
-      <w:bCs/>
-      <w:sz w:val="20"/>
-      <w:szCs w:val="20"/>
-    </w:rPr>
-  </w:style>
-  <w:style w:type="paragraph" w:styleId="BalloonText">
-    <w:name w:val="Balloon Text"/>
-    <w:basedOn w:val="Normal"/>
-    <w:link w:val="BalloonTextChar"/>
-    <w:uiPriority w:val="99"/>
-    <w:semiHidden/>
-    <w:unhideWhenUsed/>
-    <w:rsid w:val="009065AE"/>
-    <w:pPr>
-      <w:spacing w:after="0" w:line="240" w:lineRule="auto"/>
-    </w:pPr>
-    <w:rPr>
-      <w:rFonts w:ascii="Segoe UI" w:hAnsi="Segoe UI" w:cs="Segoe UI"/>
-      <w:sz w:val="18"/>
-      <w:szCs w:val="18"/>
-    </w:rPr>
-  </w:style>
-  <w:style w:type="character" w:customStyle="1" w:styleId="BalloonTextChar">
-    <w:name w:val="Balloon Text Char"/>
-    <w:basedOn w:val="DefaultParagraphFont"/>
-    <w:link w:val="BalloonText"/>
-    <w:uiPriority w:val="99"/>
-    <w:semiHidden/>
-    <w:rsid w:val="009065AE"/>
-    <w:rPr>
-      <w:rFonts w:ascii="Segoe UI" w:hAnsi="Segoe UI" w:cs="Segoe UI"/>
-      <w:sz w:val="18"/>
-      <w:szCs w:val="18"/>
-    </w:rPr>
-  </w:style>
-  <w:style w:type="paragraph" w:styleId="NoSpacing">
-    <w:name w:val="No Spacing"/>
-    <w:link w:val="NoSpacingChar"/>
-    <w:uiPriority w:val="1"/>
-    <w:qFormat/>
-    <w:rsid w:val="00BF772A"/>
-    <w:pPr>
-      <w:spacing w:after="0" w:line="240" w:lineRule="auto"/>
-    </w:pPr>
-    <w:rPr>
-      <w:rFonts w:eastAsiaTheme="minorEastAsia"/>
-      <w:lang w:val="en-US"/>
-    </w:rPr>
-  </w:style>
-  <w:style w:type="character" w:customStyle="1" w:styleId="NoSpacingChar">
-    <w:name w:val="No Spacing Char"/>
-    <w:basedOn w:val="DefaultParagraphFont"/>
-    <w:link w:val="NoSpacing"/>
-    <w:uiPriority w:val="1"/>
-    <w:rsid w:val="00BF772A"/>
-    <w:rPr>
-      <w:rFonts w:eastAsiaTheme="minorEastAsia"/>
-      <w:lang w:val="en-US"/>
-    </w:rPr>
-  </w:style>
-</w:styles>
-</file>
-
-<file path=word/stylesWithEffects.xml><?xml version="1.0" encoding="utf-8"?>
-<w:styles xmlns:wpc="http://schemas.microsoft.com/office/word/2010/wordprocessingCanvas" xmlns:mc="http://schemas.openxmlformats.org/markup-compatibility/2006" xmlns:o="urn:schemas-microsoft-com:office:office" xmlns:r="http://schemas.openxmlformats.org/officeDocument/2006/relationships" xmlns:m="http://schemas.openxmlformats.org/officeDocument/2006/math" xmlns:v="urn:schemas-microsoft-com:vml" xmlns:wp14="http://schemas.microsoft.com/office/word/2010/wordprocessingDrawing" xmlns:wp="http://schemas.openxmlformats.org/drawingml/2006/wordprocessingDrawing" xmlns:w10="urn:schemas-microsoft-com:office:word" xmlns:w="http://schemas.openxmlformats.org/wordprocessingml/2006/main" xmlns:w14="http://schemas.microsoft.com/office/word/2010/wordml" xmlns:wpg="http://schemas.microsoft.com/office/word/2010/wordprocessingGroup" xmlns:wpi="http://schemas.microsoft.com/office/word/2010/wordprocessingInk" xmlns:wne="http://schemas.microsoft.com/office/word/2006/wordml" xmlns:wps="http://schemas.microsoft.com/office/word/2010/wordprocessingShape" mc:Ignorable="w14 wp14">
-  <w:docDefaults>
-    <w:rPrDefault>
-      <w:rPr>
-        <w:rFonts w:asciiTheme="minorHAnsi" w:eastAsiaTheme="minorHAnsi" w:hAnsiTheme="minorHAnsi" w:cstheme="minorBidi"/>
-        <w:sz w:val="22"/>
-        <w:szCs w:val="22"/>
-        <w:lang w:val="en-GB" w:eastAsia="en-US" w:bidi="ar-SA"/>
-      </w:rPr>
-    </w:rPrDefault>
-    <w:pPrDefault>
-      <w:pPr>
-        <w:spacing w:after="160" w:line="259" w:lineRule="auto"/>
-      </w:pPr>
-    </w:pPrDefault>
-  </w:docDefaults>
-  <w:latentStyles w:defLockedState="0" w:defUIPriority="99" w:defSemiHidden="1" w:defUnhideWhenUsed="1" w:defQFormat="0" w:count="267">
-    <w:lsdException w:name="Normal" w:semiHidden="0" w:uiPriority="0" w:unhideWhenUsed="0" w:qFormat="1"/>
-    <w:lsdException w:name="heading 1" w:semiHidden="0" w:uiPriority="9" w:unhideWhenUsed="0" w:qFormat="1"/>
-    <w:lsdException w:name="heading 2" w:uiPriority="9" w:qFormat="1"/>
-    <w:lsdException w:name="heading 3" w:uiPriority="9" w:qFormat="1"/>
-    <w:lsdException w:name="heading 4" w:uiPriority="9" w:qFormat="1"/>
-    <w:lsdException w:name="heading 5" w:uiPriority="9" w:qFormat="1"/>
-    <w:lsdException w:name="heading 6" w:uiPriority="9" w:qFormat="1"/>
-    <w:lsdException w:name="heading 7" w:uiPriority="9" w:qFormat="1"/>
-    <w:lsdException w:name="heading 8" w:uiPriority="9" w:qFormat="1"/>
-    <w:lsdException w:name="heading 9" w:uiPriority="9" w:qFormat="1"/>
-    <w:lsdException w:name="toc 1" w:uiPriority="39"/>
-    <w:lsdException w:name="toc 2" w:uiPriority="39"/>
-    <w:lsdException w:name="toc 3" w:uiPriority="39"/>
-    <w:lsdException w:name="toc 4" w:uiPriority="39"/>
-    <w:lsdException w:name="toc 5" w:uiPriority="39"/>
-    <w:lsdException w:name="toc 6" w:uiPriority="39"/>
-    <w:lsdException w:name="toc 7" w:uiPriority="39"/>
-    <w:lsdException w:name="toc 8" w:uiPriority="39"/>
-    <w:lsdException w:name="toc 9" w:uiPriority="39"/>
-    <w:lsdException w:name="caption" w:uiPriority="35" w:qFormat="1"/>
-    <w:lsdException w:name="Title" w:semiHidden="0" w:uiPriority="10" w:unhideWhenUsed="0" w:qFormat="1"/>
-    <w:lsdException w:name="Default Paragraph Font" w:uiPriority="1"/>
-    <w:lsdException w:name="Subtitle" w:semiHidden="0" w:uiPriority="11" w:unhideWhenUsed="0" w:qFormat="1"/>
-    <w:lsdException w:name="Strong" w:semiHidden="0" w:uiPriority="22" w:unhideWhenUsed="0" w:qFormat="1"/>
-    <w:lsdException w:name="Emphasis" w:semiHidden="0" w:uiPriority="20" w:unhideWhenUsed="0" w:qFormat="1"/>
-    <w:lsdException w:name="Table Grid" w:semiHidden="0" w:uiPriority="39" w:unhideWhenUsed="0"/>
-    <w:lsdException w:name="Placeholder Text" w:unhideWhenUsed="0"/>
-    <w:lsdException w:name="No Spacing" w:semiHidden="0" w:uiPriority="1" w:unhideWhenUsed="0" w:qFormat="1"/>
-    <w:lsdException w:name="Light Shading" w:semiHidden="0" w:uiPriority="60" w:unhideWhenUsed="0"/>
-    <w:lsdException w:name="Light List" w:semiHidden="0" w:uiPriority="61" w:unhideWhenUsed="0"/>
-    <w:lsdException w:name="Light Grid" w:semiHidden="0" w:uiPriority="62" w:unhideWhenUsed="0"/>
-    <w:lsdException w:name="Medium Shading 1" w:semiHidden="0" w:uiPriority="63" w:unhideWhenUsed="0"/>
-    <w:lsdException w:name="Medium Shading 2" w:semiHidden="0" w:uiPriority="64" w:unhideWhenUsed="0"/>
-    <w:lsdException w:name="Medium List 1" w:semiHidden="0" w:uiPriority="65" w:unhideWhenUsed="0"/>
-    <w:lsdException w:name="Medium List 2" w:semiHidden="0" w:uiPriority="66" w:unhideWhenUsed="0"/>
-    <w:lsdException w:name="Medium Grid 1" w:semiHidden="0" w:uiPriority="67" w:unhideWhenUsed="0"/>
-    <w:lsdException w:name="Medium Grid 2" w:semiHidden="0" w:uiPriority="68" w:unhideWhenUsed="0"/>
-    <w:lsdException w:name="Medium Grid 3" w:semiHidden="0" w:uiPriority="69" w:unhideWhenUsed="0"/>
-    <w:lsdException w:name="Dark List" w:semiHidden="0" w:uiPriority="70" w:unhideWhenUsed="0"/>
-    <w:lsdException w:name="Colorful Shading" w:semiHidden="0" w:uiPriority="71" w:unhideWhenUsed="0"/>
-    <w:lsdException w:name="Colorful List" w:semiHidden="0" w:uiPriority="72" w:unhideWhenUsed="0"/>
-    <w:lsdException w:name="Colorful Grid" w:semiHidden="0" w:uiPriority="73" w:unhideWhenUsed="0"/>
-    <w:lsdException w:name="Light Shading Accent 1" w:semiHidden="0" w:uiPriority="60" w:unhideWhenUsed="0"/>
-    <w:lsdException w:name="Light List Accent 1" w:semiHidden="0" w:uiPriority="61" w:unhideWhenUsed="0"/>
-    <w:lsdException w:name="Light Grid Accent 1" w:semiHidden="0" w:uiPriority="62" w:unhideWhenUsed="0"/>
-    <w:lsdException w:name="Medium Shading 1 Accent 1" w:semiHidden="0" w:uiPriority="63" w:unhideWhenUsed="0"/>
-    <w:lsdException w:name="Medium Shading 2 Accent 1" w:semiHidden="0" w:uiPriority="64" w:unhideWhenUsed="0"/>
-    <w:lsdException w:name="Medium List 1 Accent 1" w:semiHidden="0" w:uiPriority="65" w:unhideWhenUsed="0"/>
-    <w:lsdException w:name="Revision" w:unhideWhenUsed="0"/>
-    <w:lsdException w:name="List Paragraph" w:semiHidden="0" w:uiPriority="34" w:unhideWhenUsed="0" w:qFormat="1"/>
-    <w:lsdException w:name="Quote" w:semiHidden="0" w:uiPriority="29" w:unhideWhenUsed="0" w:qFormat="1"/>
-    <w:lsdException w:name="Intense Quote" w:semiHidden="0" w:uiPriority="30" w:unhideWhenUsed="0" w:qFormat="1"/>
-    <w:lsdException w:name="Medium List 2 Accent 1" w:semiHidden="0" w:uiPriority="66" w:unhideWhenUsed="0"/>
-    <w:lsdException w:name="Medium Grid 1 Accent 1" w:semiHidden="0" w:uiPriority="67" w:unhideWhenUsed="0"/>
-    <w:lsdException w:name="Medium Grid 2 Accent 1" w:semiHidden="0" w:uiPriority="68" w:unhideWhenUsed="0"/>
-    <w:lsdException w:name="Medium Grid 3 Accent 1" w:semiHidden="0" w:uiPriority="69" w:unhideWhenUsed="0"/>
-    <w:lsdException w:name="Dark List Accent 1" w:semiHidden="0" w:uiPriority="70" w:unhideWhenUsed="0"/>
-    <w:lsdException w:name="Colorful Shading Accent 1" w:semiHidden="0" w:uiPriority="71" w:unhideWhenUsed="0"/>
-    <w:lsdException w:name="Colorful List Accent 1" w:semiHidden="0" w:uiPriority="72" w:unhideWhenUsed="0"/>
-    <w:lsdException w:name="Colorful Grid Accent 1" w:semiHidden="0" w:uiPriority="73" w:unhideWhenUsed="0"/>
-    <w:lsdException w:name="Light Shading Accent 2" w:semiHidden="0" w:uiPriority="60" w:unhideWhenUsed="0"/>
-    <w:lsdException w:name="Light List Accent 2" w:semiHidden="0" w:uiPriority="61" w:unhideWhenUsed="0"/>
-    <w:lsdException w:name="Light Grid Accent 2" w:semiHidden="0" w:uiPriority="62" w:unhideWhenUsed="0"/>
-    <w:lsdException w:name="Medium Shading 1 Accent 2" w:semiHidden="0" w:uiPriority="63" w:unhideWhenUsed="0"/>
-    <w:lsdException w:name="Medium Shading 2 Accent 2" w:semiHidden="0" w:uiPriority="64" w:unhideWhenUsed="0"/>
-    <w:lsdException w:name="Medium List 1 Accent 2" w:semiHidden="0" w:uiPriority="65" w:unhideWhenUsed="0"/>
-    <w:lsdException w:name="Medium List 2 Accent 2" w:semiHidden="0" w:uiPriority="66" w:unhideWhenUsed="0"/>
-    <w:lsdException w:name="Medium Grid 1 Accent 2" w:semiHidden="0" w:uiPriority="67" w:unhideWhenUsed="0"/>
-    <w:lsdException w:name="Medium Grid 2 Accent 2" w:semiHidden="0" w:uiPriority="68" w:unhideWhenUsed="0"/>
-    <w:lsdException w:name="Medium Grid 3 Accent 2" w:semiHidden="0" w:uiPriority="69" w:unhideWhenUsed="0"/>
-    <w:lsdException w:name="Dark List Accent 2" w:semiHidden="0" w:uiPriority="70" w:unhideWhenUsed="0"/>
-    <w:lsdException w:name="Colorful Shading Accent 2" w:semiHidden="0" w:uiPriority="71" w:unhideWhenUsed="0"/>
-    <w:lsdException w:name="Colorful List Accent 2" w:semiHidden="0" w:uiPriority="72" w:unhideWhenUsed="0"/>
-    <w:lsdException w:name="Colorful Grid Accent 2" w:semiHidden="0" w:uiPriority="73" w:unhideWhenUsed="0"/>
-    <w:lsdException w:name="Light Shading Accent 3" w:semiHidden="0" w:uiPriority="60" w:unhideWhenUsed="0"/>
-    <w:lsdException w:name="Light List Accent 3" w:semiHidden="0" w:uiPriority="61" w:unhideWhenUsed="0"/>
-    <w:lsdException w:name="Light Grid Accent 3" w:semiHidden="0" w:uiPriority="62" w:unhideWhenUsed="0"/>
-    <w:lsdException w:name="Medium Shading 1 Accent 3" w:semiHidden="0" w:uiPriority="63" w:unhideWhenUsed="0"/>
-    <w:lsdException w:name="Medium Shading 2 Accent 3" w:semiHidden="0" w:uiPriority="64" w:unhideWhenUsed="0"/>
-    <w:lsdException w:name="Medium List 1 Accent 3" w:semiHidden="0" w:uiPriority="65" w:unhideWhenUsed="0"/>
-    <w:lsdException w:name="Medium List 2 Accent 3" w:semiHidden="0" w:uiPriority="66" w:unhideWhenUsed="0"/>
-    <w:lsdException w:name="Medium Grid 1 Accent 3" w:semiHidden="0" w:uiPriority="67" w:unhideWhenUsed="0"/>
-    <w:lsdException w:name="Medium Grid 2 Accent 3" w:semiHidden="0" w:uiPriority="68" w:unhideWhenUsed="0"/>
-    <w:lsdException w:name="Medium Grid 3 Accent 3" w:semiHidden="0" w:uiPriority="69" w:unhideWhenUsed="0"/>
-    <w:lsdException w:name="Dark List Accent 3" w:semiHidden="0" w:uiPriority="70" w:unhideWhenUsed="0"/>
-    <w:lsdException w:name="Colorful Shading Accent 3" w:semiHidden="0" w:uiPriority="71" w:unhideWhenUsed="0"/>
-    <w:lsdException w:name="Colorful List Accent 3" w:semiHidden="0" w:uiPriority="72" w:unhideWhenUsed="0"/>
-    <w:lsdException w:name="Colorful Grid Accent 3" w:semiHidden="0" w:uiPriority="73" w:unhideWhenUsed="0"/>
-    <w:lsdException w:name="Light Shading Accent 4" w:semiHidden="0" w:uiPriority="60" w:unhideWhenUsed="0"/>
-    <w:lsdException w:name="Light List Accent 4" w:semiHidden="0" w:uiPriority="61" w:unhideWhenUsed="0"/>
-    <w:lsdException w:name="Light Grid Accent 4" w:semiHidden="0" w:uiPriority="62" w:unhideWhenUsed="0"/>
-    <w:lsdException w:name="Medium Shading 1 Accent 4" w:semiHidden="0" w:uiPriority="63" w:unhideWhenUsed="0"/>
-    <w:lsdException w:name="Medium Shading 2 Accent 4" w:semiHidden="0" w:uiPriority="64" w:unhideWhenUsed="0"/>
-    <w:lsdException w:name="Medium List 1 Accent 4" w:semiHidden="0" w:uiPriority="65" w:unhideWhenUsed="0"/>
-    <w:lsdException w:name="Medium List 2 Accent 4" w:semiHidden="0" w:uiPriority="66" w:unhideWhenUsed="0"/>
-    <w:lsdException w:name="Medium Grid 1 Accent 4" w:semiHidden="0" w:uiPriority="67" w:unhideWhenUsed="0"/>
-    <w:lsdException w:name="Medium Grid 2 Accent 4" w:semiHidden="0" w:uiPriority="68" w:unhideWhenUsed="0"/>
-    <w:lsdException w:name="Medium Grid 3 Accent 4" w:semiHidden="0" w:uiPriority="69" w:unhideWhenUsed="0"/>
-    <w:lsdException w:name="Dark List Accent 4" w:semiHidden="0" w:uiPriority="70" w:unhideWhenUsed="0"/>
-    <w:lsdException w:name="Colorful Shading Accent 4" w:semiHidden="0" w:uiPriority="71" w:unhideWhenUsed="0"/>
-    <w:lsdException w:name="Colorful List Accent 4" w:semiHidden="0" w:uiPriority="72" w:unhideWhenUsed="0"/>
-    <w:lsdException w:name="Colorful Grid Accent 4" w:semiHidden="0" w:uiPriority="73" w:unhideWhenUsed="0"/>
-    <w:lsdException w:name="Light Shading Accent 5" w:semiHidden="0" w:uiPriority="60" w:unhideWhenUsed="0"/>
-    <w:lsdException w:name="Light List Accent 5" w:semiHidden="0" w:uiPriority="61" w:unhideWhenUsed="0"/>
-    <w:lsdException w:name="Light Grid Accent 5" w:semiHidden="0" w:uiPriority="62" w:unhideWhenUsed="0"/>
-    <w:lsdException w:name="Medium Shading 1 Accent 5" w:semiHidden="0" w:uiPriority="63" w:unhideWhenUsed="0"/>
-    <w:lsdException w:name="Medium Shading 2 Accent 5" w:semiHidden="0" w:uiPriority="64" w:unhideWhenUsed="0"/>
-    <w:lsdException w:name="Medium List 1 Accent 5" w:semiHidden="0" w:uiPriority="65" w:unhideWhenUsed="0"/>
-    <w:lsdException w:name="Medium List 2 Accent 5" w:semiHidden="0" w:uiPriority="66" w:unhideWhenUsed="0"/>
-    <w:lsdException w:name="Medium Grid 1 Accent 5" w:semiHidden="0" w:uiPriority="67" w:unhideWhenUsed="0"/>
-    <w:lsdException w:name="Medium Grid 2 Accent 5" w:semiHidden="0" w:uiPriority="68" w:unhideWhenUsed="0"/>
-    <w:lsdException w:name="Medium Grid 3 Accent 5" w:semiHidden="0" w:uiPriority="69" w:unhideWhenUsed="0"/>
-    <w:lsdException w:name="Dark List Accent 5" w:semiHidden="0" w:uiPriority="70" w:unhideWhenUsed="0"/>
-    <w:lsdException w:name="Colorful Shading Accent 5" w:semiHidden="0" w:uiPriority="71" w:unhideWhenUsed="0"/>
-    <w:lsdException w:name="Colorful List Accent 5" w:semiHidden="0" w:uiPriority="72" w:unhideWhenUsed="0"/>
-    <w:lsdException w:name="Colorful Grid Accent 5" w:semiHidden="0" w:uiPriority="73" w:unhideWhenUsed="0"/>
-    <w:lsdException w:name="Light Shading Accent 6" w:semiHidden="0" w:uiPriority="60" w:unhideWhenUsed="0"/>
-    <w:lsdException w:name="Light List Accent 6" w:semiHidden="0" w:uiPriority="61" w:unhideWhenUsed="0"/>
-    <w:lsdException w:name="Light Grid Accent 6" w:semiHidden="0" w:uiPriority="62" w:unhideWhenUsed="0"/>
-    <w:lsdException w:name="Medium Shading 1 Accent 6" w:semiHidden="0" w:uiPriority="63" w:unhideWhenUsed="0"/>
-    <w:lsdException w:name="Medium Shading 2 Accent 6" w:semiHidden="0" w:uiPriority="64" w:unhideWhenUsed="0"/>
-    <w:lsdException w:name="Medium List 1 Accent 6" w:semiHidden="0" w:uiPriority="65" w:unhideWhenUsed="0"/>
-    <w:lsdException w:name="Medium List 2 Accent 6" w:semiHidden="0" w:uiPriority="66" w:unhideWhenUsed="0"/>
-    <w:lsdException w:name="Medium Grid 1 Accent 6" w:semiHidden="0" w:uiPriority="67" w:unhideWhenUsed="0"/>
-    <w:lsdException w:name="Medium Grid 2 Accent 6" w:semiHidden="0" w:uiPriority="68" w:unhideWhenUsed="0"/>
-    <w:lsdException w:name="Medium Grid 3 Accent 6" w:semiHidden="0" w:uiPriority="69" w:unhideWhenUsed="0"/>
-    <w:lsdException w:name="Dark List Accent 6" w:semiHidden="0" w:uiPriority="70" w:unhideWhenUsed="0"/>
-    <w:lsdException w:name="Colorful Shading Accent 6" w:semiHidden="0" w:uiPriority="71" w:unhideWhenUsed="0"/>
-    <w:lsdException w:name="Colorful List Accent 6" w:semiHidden="0" w:uiPriority="72" w:unhideWhenUsed="0"/>
-    <w:lsdException w:name="Colorful Grid Accent 6" w:semiHidden="0" w:uiPriority="73" w:unhideWhenUsed="0"/>
-    <w:lsdException w:name="Subtle Emphasis" w:semiHidden="0" w:uiPriority="19" w:unhideWhenUsed="0" w:qFormat="1"/>
-    <w:lsdException w:name="Intense Emphasis" w:semiHidden="0" w:uiPriority="21" w:unhideWhenUsed="0" w:qFormat="1"/>
-    <w:lsdException w:name="Subtle Reference" w:semiHidden="0" w:uiPriority="31" w:unhideWhenUsed="0" w:qFormat="1"/>
-    <w:lsdException w:name="Intense Reference" w:semiHidden="0" w:uiPriority="32" w:unhideWhenUsed="0" w:qFormat="1"/>
-    <w:lsdException w:name="Book Title" w:semiHidden="0" w:uiPriority="33" w:unhideWhenUsed="0" w:qFormat="1"/>
-    <w:lsdException w:name="Bibliography" w:uiPriority="37"/>
-    <w:lsdException w:name="TOC Heading" w:uiPriority="39" w:qFormat="1"/>
-  </w:latentStyles>
-  <w:style w:type="paragraph" w:default="1" w:styleId="Normal">
-    <w:name w:val="Normal"/>
-    <w:qFormat/>
-  </w:style>
-  <w:style w:type="paragraph" w:styleId="Heading1">
-    <w:name w:val="heading 1"/>
-    <w:basedOn w:val="Normal"/>
-    <w:next w:val="Normal"/>
-    <w:link w:val="Heading1Char"/>
-    <w:uiPriority w:val="9"/>
-    <w:qFormat/>
-    <w:rsid w:val="00EB10F0"/>
-    <w:pPr>
-      <w:keepNext/>
-      <w:keepLines/>
-      <w:spacing w:before="240" w:after="0"/>
-      <w:outlineLvl w:val="0"/>
-    </w:pPr>
-    <w:rPr>
-      <w:rFonts w:asciiTheme="majorHAnsi" w:eastAsiaTheme="majorEastAsia" w:hAnsiTheme="majorHAnsi" w:cstheme="majorBidi"/>
-      <w:color w:val="2E74B5" w:themeColor="accent1" w:themeShade="BF"/>
-      <w:sz w:val="32"/>
-      <w:szCs w:val="32"/>
-    </w:rPr>
-  </w:style>
-  <w:style w:type="paragraph" w:styleId="Heading2">
-    <w:name w:val="heading 2"/>
-    <w:basedOn w:val="Normal"/>
-    <w:next w:val="Normal"/>
-    <w:link w:val="Heading2Char"/>
-    <w:uiPriority w:val="9"/>
-    <w:unhideWhenUsed/>
-    <w:qFormat/>
-    <w:rsid w:val="00586F4D"/>
-    <w:pPr>
-      <w:keepNext/>
-      <w:keepLines/>
-      <w:spacing w:before="40" w:after="0"/>
-      <w:outlineLvl w:val="1"/>
-    </w:pPr>
-    <w:rPr>
-      <w:rFonts w:asciiTheme="majorHAnsi" w:eastAsiaTheme="majorEastAsia" w:hAnsiTheme="majorHAnsi" w:cstheme="majorBidi"/>
-      <w:color w:val="2E74B5" w:themeColor="accent1" w:themeShade="BF"/>
-      <w:sz w:val="26"/>
-      <w:szCs w:val="26"/>
-    </w:rPr>
-  </w:style>
-  <w:style w:type="paragraph" w:styleId="Heading3">
-    <w:name w:val="heading 3"/>
-    <w:basedOn w:val="Normal"/>
-    <w:next w:val="Normal"/>
-    <w:link w:val="Heading3Char"/>
-    <w:uiPriority w:val="9"/>
-    <w:unhideWhenUsed/>
-    <w:qFormat/>
-    <w:rsid w:val="00940205"/>
-    <w:pPr>
-      <w:keepNext/>
-      <w:keepLines/>
-      <w:spacing w:before="40" w:after="0"/>
-      <w:outlineLvl w:val="2"/>
-    </w:pPr>
-    <w:rPr>
-      <w:rFonts w:asciiTheme="majorHAnsi" w:eastAsiaTheme="majorEastAsia" w:hAnsiTheme="majorHAnsi" w:cstheme="majorBidi"/>
-      <w:color w:val="1F4D78" w:themeColor="accent1" w:themeShade="7F"/>
-      <w:sz w:val="24"/>
-      <w:szCs w:val="24"/>
-    </w:rPr>
-  </w:style>
-  <w:style w:type="character" w:default="1" w:styleId="DefaultParagraphFont">
-    <w:name w:val="Default Paragraph Font"/>
-    <w:uiPriority w:val="1"/>
     <w:unhideWhenUsed/>
   </w:style>
   <w:style w:type="table" w:default="1" w:styleId="TableNormal">
@@ -8838,7 +8332,7 @@
   <a:extraClrSchemeLst/>
   <a:extLst>
     <a:ext uri="{05A4C25C-085E-4340-85A3-A5531E510DB2}">
-      <thm15:themeFamily xmlns:thm15="http://schemas.microsoft.com/office/thememl/2012/main" xmlns="" name="Office Theme" id="{62F939B6-93AF-4DB8-9C6B-D6C7DFDC589F}" vid="{4A3C46E8-61CC-4603-A589-7422A47A8E4A}"/>
+      <thm15:themeFamily xmlns:thm15="http://schemas.microsoft.com/office/thememl/2012/main" name="Office Theme" id="{62F939B6-93AF-4DB8-9C6B-D6C7DFDC589F}" vid="{4A3C46E8-61CC-4603-A589-7422A47A8E4A}"/>
     </a:ext>
   </a:extLst>
 </a:theme>
@@ -8849,7 +8343,7 @@
 </file>
 
 <file path=customXml/itemProps1.xml><?xml version="1.0" encoding="utf-8"?>
-<ds:datastoreItem xmlns:ds="http://schemas.openxmlformats.org/officeDocument/2006/customXml" ds:itemID="{F6C61A89-27E0-40FB-A1FF-BA5B50173177}">
+<ds:datastoreItem xmlns:ds="http://schemas.openxmlformats.org/officeDocument/2006/customXml" ds:itemID="{60AB86F2-8A19-4C82-9BA5-B5CFC69F5CC6}">
   <ds:schemaRefs>
     <ds:schemaRef ds:uri="http://schemas.openxmlformats.org/officeDocument/2006/bibliography"/>
   </ds:schemaRefs>

</xml_diff>